<commit_message>
expanded designed section and filled hardware spec section
</commit_message>
<xml_diff>
--- a/planning/Stage 3.0 - Draft.docx
+++ b/planning/Stage 3.0 - Draft.docx
@@ -29,7 +29,7 @@
       <w:r>
         <w:t>Follow guide on VLE (</w:t>
       </w:r>
-      <w:hyperlink r:id="rId6" w:history="1">
+      <w:hyperlink r:id="rId8" w:history="1">
         <w:r>
           <w:rPr>
             <w:rStyle w:val="Hyperlink"/>
@@ -730,6 +730,9 @@
     </w:p>
     <w:p>
       <w:r>
+        <w:rPr>
+          <w:noProof/>
+        </w:rPr>
         <w:drawing>
           <wp:inline distT="0" distB="0" distL="0" distR="0" wp14:anchorId="49C9BE88" wp14:editId="6DC37C43">
             <wp:extent cx="6120130" cy="2668270"/>
@@ -746,7 +749,7 @@
                     <pic:cNvPicPr/>
                   </pic:nvPicPr>
                   <pic:blipFill>
-                    <a:blip r:embed="rId10"/>
+                    <a:blip r:embed="rId12"/>
                     <a:stretch>
                       <a:fillRect/>
                     </a:stretch>
@@ -931,6 +934,7 @@
         <w:pStyle w:val="Heading2"/>
       </w:pPr>
       <w:r>
+        <w:lastRenderedPageBreak/>
         <w:t>Logic</w:t>
       </w:r>
       <w:r>
@@ -948,6 +952,7 @@
     <w:p>
       <w:pPr>
         <w:pStyle w:val="Heading3"/>
+        <w:jc w:val="both"/>
         <w:rPr>
           <w:rFonts w:asciiTheme="minorHAnsi" w:eastAsiaTheme="minorHAnsi" w:hAnsiTheme="minorHAnsi" w:cstheme="minorBidi"/>
           <w:color w:val="auto"/>
@@ -962,60 +967,326 @@
           <w:sz w:val="22"/>
           <w:szCs w:val="22"/>
         </w:rPr>
-        <w:t xml:space="preserve">The logic layer is primarily a Task Planner handling the discrete portion of the TAMP search to find semantic solutions.  </w:t>
-      </w:r>
-      <w:bookmarkStart w:id="5" w:name="_GoBack"/>
-      <w:bookmarkEnd w:id="5"/>
+        <w:t>The logic layer is primarily a Task Planner handling the discrete portion of the TAMP search to find semantic solutions.</w:t>
+      </w:r>
+      <w:r>
+        <w:rPr>
+          <w:rFonts w:asciiTheme="minorHAnsi" w:eastAsiaTheme="minorHAnsi" w:hAnsiTheme="minorHAnsi" w:cstheme="minorBidi"/>
+          <w:color w:val="auto"/>
+          <w:sz w:val="22"/>
+          <w:szCs w:val="22"/>
+        </w:rPr>
+        <w:t xml:space="preserve"> These solutions being a </w:t>
+      </w:r>
+      <w:r>
+        <w:rPr>
+          <w:rFonts w:asciiTheme="minorHAnsi" w:eastAsiaTheme="minorHAnsi" w:hAnsiTheme="minorHAnsi" w:cstheme="minorBidi"/>
+          <w:color w:val="auto"/>
+          <w:sz w:val="22"/>
+          <w:szCs w:val="22"/>
+        </w:rPr>
+        <w:t>sequence</w:t>
+      </w:r>
+      <w:r>
+        <w:rPr>
+          <w:rFonts w:asciiTheme="minorHAnsi" w:eastAsiaTheme="minorHAnsi" w:hAnsiTheme="minorHAnsi" w:cstheme="minorBidi"/>
+          <w:color w:val="auto"/>
+          <w:sz w:val="22"/>
+          <w:szCs w:val="22"/>
+        </w:rPr>
+        <w:t xml:space="preserve"> of state configurations with a difference of one </w:t>
+      </w:r>
+      <w:r>
+        <w:rPr>
+          <w:rFonts w:asciiTheme="minorHAnsi" w:eastAsiaTheme="minorHAnsi" w:hAnsiTheme="minorHAnsi" w:cstheme="minorBidi"/>
+          <w:color w:val="auto"/>
+          <w:sz w:val="22"/>
+          <w:szCs w:val="22"/>
+        </w:rPr>
+        <w:t>module</w:t>
+      </w:r>
+      <w:r>
+        <w:rPr>
+          <w:rFonts w:asciiTheme="minorHAnsi" w:eastAsiaTheme="minorHAnsi" w:hAnsiTheme="minorHAnsi" w:cstheme="minorBidi"/>
+          <w:color w:val="auto"/>
+          <w:sz w:val="22"/>
+          <w:szCs w:val="22"/>
+        </w:rPr>
+        <w:t xml:space="preserve"> movement between them, that transforms our initial state</w:t>
+      </w:r>
+      <w:r>
+        <w:rPr>
+          <w:rFonts w:asciiTheme="minorHAnsi" w:eastAsiaTheme="minorHAnsi" w:hAnsiTheme="minorHAnsi" w:cstheme="minorBidi"/>
+          <w:color w:val="auto"/>
+          <w:sz w:val="22"/>
+          <w:szCs w:val="22"/>
+        </w:rPr>
+        <w:t xml:space="preserve"> configuration in</w:t>
+      </w:r>
+      <w:r>
+        <w:rPr>
+          <w:rFonts w:asciiTheme="minorHAnsi" w:eastAsiaTheme="minorHAnsi" w:hAnsiTheme="minorHAnsi" w:cstheme="minorBidi"/>
+          <w:color w:val="auto"/>
+          <w:sz w:val="22"/>
+          <w:szCs w:val="22"/>
+        </w:rPr>
+        <w:t>to our goal state</w:t>
+      </w:r>
+      <w:r>
+        <w:rPr>
+          <w:rFonts w:asciiTheme="minorHAnsi" w:eastAsiaTheme="minorHAnsi" w:hAnsiTheme="minorHAnsi" w:cstheme="minorBidi"/>
+          <w:color w:val="auto"/>
+          <w:sz w:val="22"/>
+          <w:szCs w:val="22"/>
+        </w:rPr>
+        <w:t xml:space="preserve"> configuration</w:t>
+      </w:r>
+      <w:r>
+        <w:rPr>
+          <w:rFonts w:asciiTheme="minorHAnsi" w:eastAsiaTheme="minorHAnsi" w:hAnsiTheme="minorHAnsi" w:cstheme="minorBidi"/>
+          <w:color w:val="auto"/>
+          <w:sz w:val="22"/>
+          <w:szCs w:val="22"/>
+        </w:rPr>
+        <w:t>.</w:t>
+      </w:r>
+      <w:r>
+        <w:rPr>
+          <w:rFonts w:asciiTheme="minorHAnsi" w:eastAsiaTheme="minorHAnsi" w:hAnsiTheme="minorHAnsi" w:cstheme="minorBidi"/>
+          <w:color w:val="auto"/>
+          <w:sz w:val="22"/>
+          <w:szCs w:val="22"/>
+        </w:rPr>
+        <w:t xml:space="preserve"> </w:t>
+      </w:r>
+      <w:r>
+        <w:rPr>
+          <w:rFonts w:asciiTheme="minorHAnsi" w:eastAsiaTheme="minorHAnsi" w:hAnsiTheme="minorHAnsi" w:cstheme="minorBidi"/>
+          <w:color w:val="auto"/>
+          <w:sz w:val="22"/>
+          <w:szCs w:val="22"/>
+        </w:rPr>
+        <w:t>The best examples of existing task planners used today use machine learning techniques to find solutions</w:t>
+      </w:r>
+      <w:r>
+        <w:rPr>
+          <w:rFonts w:asciiTheme="minorHAnsi" w:eastAsiaTheme="minorHAnsi" w:hAnsiTheme="minorHAnsi" w:cstheme="minorBidi"/>
+          <w:color w:val="auto"/>
+          <w:sz w:val="22"/>
+          <w:szCs w:val="22"/>
+        </w:rPr>
+        <w:t>. However, these techniques are</w:t>
+      </w:r>
+      <w:r>
+        <w:rPr>
+          <w:rFonts w:asciiTheme="minorHAnsi" w:eastAsiaTheme="minorHAnsi" w:hAnsiTheme="minorHAnsi" w:cstheme="minorBidi"/>
+          <w:color w:val="auto"/>
+          <w:sz w:val="22"/>
+          <w:szCs w:val="22"/>
+        </w:rPr>
+        <w:t xml:space="preserve"> inappropriate for use in the space industry due to introducing black box behaviour to the system. So instead</w:t>
+      </w:r>
+      <w:r>
+        <w:rPr>
+          <w:rFonts w:asciiTheme="minorHAnsi" w:eastAsiaTheme="minorHAnsi" w:hAnsiTheme="minorHAnsi" w:cstheme="minorBidi"/>
+          <w:color w:val="auto"/>
+          <w:sz w:val="22"/>
+          <w:szCs w:val="22"/>
+        </w:rPr>
+        <w:t>,</w:t>
+      </w:r>
+      <w:r>
+        <w:rPr>
+          <w:rFonts w:asciiTheme="minorHAnsi" w:eastAsiaTheme="minorHAnsi" w:hAnsiTheme="minorHAnsi" w:cstheme="minorBidi"/>
+          <w:color w:val="auto"/>
+          <w:sz w:val="22"/>
+          <w:szCs w:val="22"/>
+        </w:rPr>
+        <w:t xml:space="preserve"> simple </w:t>
+      </w:r>
+      <w:r>
+        <w:rPr>
+          <w:rFonts w:asciiTheme="minorHAnsi" w:eastAsiaTheme="minorHAnsi" w:hAnsiTheme="minorHAnsi" w:cstheme="minorBidi"/>
+          <w:color w:val="auto"/>
+          <w:sz w:val="22"/>
+          <w:szCs w:val="22"/>
+        </w:rPr>
+        <w:t xml:space="preserve">graph search </w:t>
+      </w:r>
+      <w:r>
+        <w:rPr>
+          <w:rFonts w:asciiTheme="minorHAnsi" w:eastAsiaTheme="minorHAnsi" w:hAnsiTheme="minorHAnsi" w:cstheme="minorBidi"/>
+          <w:color w:val="auto"/>
+          <w:sz w:val="22"/>
+          <w:szCs w:val="22"/>
+        </w:rPr>
+        <w:t>technique</w:t>
+      </w:r>
+      <w:r>
+        <w:rPr>
+          <w:rFonts w:asciiTheme="minorHAnsi" w:eastAsiaTheme="minorHAnsi" w:hAnsiTheme="minorHAnsi" w:cstheme="minorBidi"/>
+          <w:color w:val="auto"/>
+          <w:sz w:val="22"/>
+          <w:szCs w:val="22"/>
+        </w:rPr>
+        <w:t>s</w:t>
+      </w:r>
+      <w:r>
+        <w:rPr>
+          <w:rFonts w:asciiTheme="minorHAnsi" w:eastAsiaTheme="minorHAnsi" w:hAnsiTheme="minorHAnsi" w:cstheme="minorBidi"/>
+          <w:color w:val="auto"/>
+          <w:sz w:val="22"/>
+          <w:szCs w:val="22"/>
+        </w:rPr>
+        <w:t xml:space="preserve"> </w:t>
+      </w:r>
+      <w:r>
+        <w:rPr>
+          <w:rFonts w:asciiTheme="minorHAnsi" w:eastAsiaTheme="minorHAnsi" w:hAnsiTheme="minorHAnsi" w:cstheme="minorBidi"/>
+          <w:color w:val="auto"/>
+          <w:sz w:val="22"/>
+          <w:szCs w:val="22"/>
+        </w:rPr>
+        <w:t>are</w:t>
+      </w:r>
+      <w:r>
+        <w:rPr>
+          <w:rFonts w:asciiTheme="minorHAnsi" w:eastAsiaTheme="minorHAnsi" w:hAnsiTheme="minorHAnsi" w:cstheme="minorBidi"/>
+          <w:color w:val="auto"/>
+          <w:sz w:val="22"/>
+          <w:szCs w:val="22"/>
+        </w:rPr>
+        <w:t xml:space="preserve"> implemented.</w:t>
+      </w:r>
+      <w:r>
+        <w:rPr>
+          <w:rFonts w:asciiTheme="minorHAnsi" w:eastAsiaTheme="minorHAnsi" w:hAnsiTheme="minorHAnsi" w:cstheme="minorBidi"/>
+          <w:color w:val="auto"/>
+          <w:sz w:val="22"/>
+          <w:szCs w:val="22"/>
+        </w:rPr>
+        <w:t xml:space="preserve"> The pseudo-code for our algorithm can be seen in figure [%].</w:t>
+      </w:r>
     </w:p>
     <w:p/>
     <w:p>
-      <w:pPr>
-        <w:pStyle w:val="NoSpacing"/>
-        <w:numPr>
-          <w:ilvl w:val="0"/>
-          <w:numId w:val="23"/>
-        </w:numPr>
-      </w:pPr>
-      <w:r>
-        <w:t>Explain requirement of layer</w:t>
-      </w:r>
-    </w:p>
-    <w:p>
-      <w:pPr>
-        <w:pStyle w:val="NoSpacing"/>
-        <w:numPr>
-          <w:ilvl w:val="0"/>
-          <w:numId w:val="23"/>
-        </w:numPr>
-        <w:rPr>
-          <w:b/>
-        </w:rPr>
-      </w:pPr>
-      <w:r>
-        <w:t>Explain algorithm used</w:t>
-      </w:r>
-      <w:r>
-        <w:rPr>
-          <w:b/>
-        </w:rPr>
+      <w:commentRangeStart w:id="5"/>
+      <w:r>
+        <w:drawing>
+          <wp:inline distT="0" distB="0" distL="0" distR="0" wp14:anchorId="71DA24C7" wp14:editId="58C1DE8D">
+            <wp:extent cx="3524742" cy="2162477"/>
+            <wp:effectExtent l="0" t="0" r="0" b="9525"/>
+            <wp:docPr id="3" name="Picture 3"/>
+            <wp:cNvGraphicFramePr>
+              <a:graphicFrameLocks xmlns:a="http://schemas.openxmlformats.org/drawingml/2006/main" noChangeAspect="1"/>
+            </wp:cNvGraphicFramePr>
+            <a:graphic xmlns:a="http://schemas.openxmlformats.org/drawingml/2006/main">
+              <a:graphicData uri="http://schemas.openxmlformats.org/drawingml/2006/picture">
+                <pic:pic xmlns:pic="http://schemas.openxmlformats.org/drawingml/2006/picture">
+                  <pic:nvPicPr>
+                    <pic:cNvPr id="1" name=""/>
+                    <pic:cNvPicPr/>
+                  </pic:nvPicPr>
+                  <pic:blipFill>
+                    <a:blip r:embed="rId13"/>
+                    <a:stretch>
+                      <a:fillRect/>
+                    </a:stretch>
+                  </pic:blipFill>
+                  <pic:spPr>
+                    <a:xfrm>
+                      <a:off x="0" y="0"/>
+                      <a:ext cx="3524742" cy="2162477"/>
+                    </a:xfrm>
+                    <a:prstGeom prst="rect">
+                      <a:avLst/>
+                    </a:prstGeom>
+                  </pic:spPr>
+                </pic:pic>
+              </a:graphicData>
+            </a:graphic>
+          </wp:inline>
+        </w:drawing>
+      </w:r>
+      <w:commentRangeEnd w:id="5"/>
+      <w:r>
+        <w:rPr>
+          <w:rStyle w:val="CommentReference"/>
+        </w:rPr>
+        <w:commentReference w:id="5"/>
+      </w:r>
+      <w:r>
         <w:t xml:space="preserve"> </w:t>
       </w:r>
     </w:p>
     <w:p>
       <w:pPr>
-        <w:pStyle w:val="NoSpacing"/>
-        <w:numPr>
-          <w:ilvl w:val="0"/>
-          <w:numId w:val="7"/>
-        </w:numPr>
-        <w:ind w:left="720"/>
-        <w:jc w:val="both"/>
-        <w:rPr>
-          <w:b/>
-        </w:rPr>
-      </w:pPr>
-      <w:r>
-        <w:t>Include how the algorithm is modified to implement feedback strategies</w:t>
+        <w:pStyle w:val="Heading3"/>
+      </w:pPr>
+      <w:r>
+        <w:t>Searching the Graph</w:t>
+      </w:r>
+    </w:p>
+    <w:p>
+      <w:pPr>
+        <w:jc w:val="both"/>
+      </w:pPr>
+      <w:r>
+        <w:t xml:space="preserve">To search the graph to find the path to the goal state configuration, there are 2 major search algorithms available. Depth-first and Breadth-first search. In depth-first search, the algorithm travels all the way through a possible path before attempting to search another path. We can implement this algorithm through the use of </w:t>
+      </w:r>
+      <w:r>
+        <w:t>a</w:t>
+      </w:r>
+      <w:r>
+        <w:t xml:space="preserve"> state priority queue</w:t>
+      </w:r>
+      <w:r>
+        <w:t xml:space="preserve"> that sorts state according to how close to the goal state they are</w:t>
+      </w:r>
+      <w:r>
+        <w:t xml:space="preserve"> to find a solution very quickly. Though the found semantic solution would be one of many possible paths to the goal state and is rarely the most efficient semantic solution for the mobile manipulator as each state transition requires extra movement</w:t>
+      </w:r>
+      <w:r>
+        <w:t xml:space="preserve"> for the mobile manipulator</w:t>
+      </w:r>
+      <w:r>
+        <w:t>, hence the less transitions, the better for the application of this reconfiguration program to the space industry. Taking this into consideration, it makes sense to instead implement a breadth-first search which searches states one layer at a time. The algorithm searches all states one level deep away from the starting state, before searching all states two levels deep, then three levels and so on. The breadth-first search algorithm is far slower than the depth-first search algorithm but semantic solutions found will always be paths with the smallest number of transitions to the goal state.</w:t>
+      </w:r>
+    </w:p>
+    <w:p/>
+    <w:p>
+      <w:pPr>
+        <w:pStyle w:val="Heading3"/>
+      </w:pPr>
+      <w:r>
+        <w:t>Generating States</w:t>
+      </w:r>
+    </w:p>
+    <w:p>
+      <w:r>
+        <w:t>To expand the graph, the task planner needs to take a state and generate a set of new states</w:t>
+      </w:r>
+      <w:r>
+        <w:t xml:space="preserve"> using the </w:t>
+      </w:r>
+      <w:proofErr w:type="spellStart"/>
+      <w:proofErr w:type="gramStart"/>
+      <w:r>
+        <w:t>GenNewStates</w:t>
+      </w:r>
+      <w:proofErr w:type="spellEnd"/>
+      <w:r>
+        <w:t>(</w:t>
+      </w:r>
+      <w:proofErr w:type="gramEnd"/>
+      <w:r>
+        <w:t xml:space="preserve">) function referenced in our search algorithm pseudo-code. States are generated using a set of basic </w:t>
+      </w:r>
+      <w:r>
+        <w:t>rules</w:t>
+      </w:r>
+      <w:r>
+        <w:t xml:space="preserve"> that prioritise which blocks to move to generate a set of states. The priority of a module in the generation of a move set is defined as follows:</w:t>
       </w:r>
     </w:p>
     <w:p>
@@ -1023,11 +1294,11 @@
         <w:pStyle w:val="ListParagraph"/>
         <w:numPr>
           <w:ilvl w:val="0"/>
-          <w:numId w:val="22"/>
+          <w:numId w:val="24"/>
         </w:numPr>
       </w:pPr>
       <w:r>
-        <w:t>Explain the queue behaviour and comparison of states through heuristics</w:t>
+        <w:t>Modules not yet in their final position</w:t>
       </w:r>
     </w:p>
     <w:p>
@@ -1035,11 +1306,11 @@
         <w:pStyle w:val="ListParagraph"/>
         <w:numPr>
           <w:ilvl w:val="0"/>
-          <w:numId w:val="22"/>
+          <w:numId w:val="24"/>
         </w:numPr>
       </w:pPr>
       <w:r>
-        <w:t>Explain the generation of states</w:t>
+        <w:t>Modules adjacent to modules not yet in their final position</w:t>
       </w:r>
     </w:p>
     <w:p>
@@ -1047,11 +1318,151 @@
         <w:pStyle w:val="ListParagraph"/>
         <w:numPr>
           <w:ilvl w:val="0"/>
-          <w:numId w:val="22"/>
+          <w:numId w:val="24"/>
         </w:numPr>
       </w:pPr>
       <w:r>
-        <w:t>Explain requirements of module and state representation, and hence data structure to use</w:t>
+        <w:t xml:space="preserve">Remaining modules </w:t>
+      </w:r>
+    </w:p>
+    <w:p>
+      <w:pPr>
+        <w:jc w:val="both"/>
+      </w:pPr>
+      <w:r>
+        <w:t xml:space="preserve">Using the above rules, we guarantee that more sets can always be generated; Though modules that require moving first will almost always be prioritised. The construction of </w:t>
+      </w:r>
+      <w:r>
+        <w:t xml:space="preserve">a </w:t>
+      </w:r>
+      <w:r>
+        <w:t xml:space="preserve">priority queue that would prioritise blocks </w:t>
+      </w:r>
+      <w:r>
+        <w:lastRenderedPageBreak/>
+        <w:t>by their distance to modules not yet in their final position was considered to allow blocks that are for example, deep within a structure</w:t>
+      </w:r>
+      <w:r>
+        <w:t>,</w:t>
+      </w:r>
+      <w:r>
+        <w:t xml:space="preserve"> to be dug out efficiently</w:t>
+      </w:r>
+      <w:r>
+        <w:t>; Though this was seen as adding unnecessary complexity and would increase computation time just to cover a relatively rare scenario for our current program usage. If this planner was to be applied to larger structures though, this technique should be considered to improve computation time.</w:t>
+      </w:r>
+    </w:p>
+    <w:p>
+      <w:pPr>
+        <w:jc w:val="both"/>
+      </w:pPr>
+    </w:p>
+    <w:p>
+      <w:pPr>
+        <w:pStyle w:val="Heading3"/>
+        <w:jc w:val="both"/>
+      </w:pPr>
+      <w:r>
+        <w:t>Trimming States</w:t>
+      </w:r>
+    </w:p>
+    <w:p>
+      <w:pPr>
+        <w:jc w:val="both"/>
+      </w:pPr>
+      <w:r>
+        <w:t>When handling problems with a large number of modules, the generation of new states can generate a huge number of states which quickly takes up memory and computation time. To speed up the search, states are sorted into a priority queue upon generation</w:t>
+      </w:r>
+      <w:r>
+        <w:t>, then a chosen number of highest priority states are kept to be added to search graph. The remaining states are trimmed from the graph. States are sorted according to how close they are to the desired goal configuration according to the following defined heuristics:</w:t>
+      </w:r>
+    </w:p>
+    <w:p>
+      <w:pPr>
+        <w:pStyle w:val="ListParagraph"/>
+        <w:numPr>
+          <w:ilvl w:val="0"/>
+          <w:numId w:val="25"/>
+        </w:numPr>
+        <w:jc w:val="both"/>
+      </w:pPr>
+      <w:r>
+        <w:t>The number of modules</w:t>
+      </w:r>
+      <w:r>
+        <w:t xml:space="preserve"> </w:t>
+      </w:r>
+      <w:r>
+        <w:t>in the current state</w:t>
+      </w:r>
+      <w:r>
+        <w:t xml:space="preserve"> that are already in their final positions</w:t>
+      </w:r>
+    </w:p>
+    <w:p>
+      <w:pPr>
+        <w:pStyle w:val="ListParagraph"/>
+        <w:numPr>
+          <w:ilvl w:val="0"/>
+          <w:numId w:val="25"/>
+        </w:numPr>
+        <w:jc w:val="both"/>
+      </w:pPr>
+      <w:r>
+        <w:t>The number of modules in the current state that are not in their final positions, however are in positions that do not contain a module in the goal state</w:t>
+      </w:r>
+    </w:p>
+    <w:p>
+      <w:pPr>
+        <w:pStyle w:val="ListParagraph"/>
+        <w:numPr>
+          <w:ilvl w:val="0"/>
+          <w:numId w:val="25"/>
+        </w:numPr>
+        <w:jc w:val="both"/>
+      </w:pPr>
+      <w:r>
+        <w:t>The sum of the Euclidean distances of the module positions in the current state to their final positions in the goal state</w:t>
+      </w:r>
+    </w:p>
+    <w:p>
+      <w:pPr>
+        <w:jc w:val="both"/>
+      </w:pPr>
+      <w:r>
+        <w:t xml:space="preserve">This heuristic is used to measure how far a state is from the goal state and compare the state against another state to find which state is closest to the goal state. The first rule is used to sort states into the priority queue, but in the case of a tie, the second rule is used to compare the states instead. In the case of another tie, the distance each module is from their final position is used instead which is a simple however computationally intensive comparison to find. The initial two rules help to significantly speed up the comparison of states by reducing how often the planner has to run expensive calculations. </w:t>
+      </w:r>
+    </w:p>
+    <w:p/>
+    <w:p>
+      <w:pPr>
+        <w:pStyle w:val="Heading3"/>
+      </w:pPr>
+      <w:r>
+        <w:t>Physical Layer Feedback</w:t>
+      </w:r>
+    </w:p>
+    <w:p>
+      <w:pPr>
+        <w:jc w:val="both"/>
+      </w:pPr>
+      <w:r>
+        <w:t xml:space="preserve">When a semantic solution is found, it is sent to the physical layer to verify the solution. In the case of a failure, the transition that caused the failure is trimmed from the tree and all generated transitions on the corresponding branch of the graph are removed. The </w:t>
+      </w:r>
+      <w:r>
+        <w:t>search then resumes without the failing transition</w:t>
+      </w:r>
+      <w:r>
+        <w:t>.</w:t>
+      </w:r>
+      <w:r>
+        <w:t xml:space="preserve"> An alternative method would be to perform physical layer checks on each individual move when generating states, though in comparison to the logic layer, the calculations conducted by the physical layer are far more intensive. </w:t>
+      </w:r>
+      <w:r>
+        <w:t>So,</w:t>
+      </w:r>
+      <w:r>
+        <w:t xml:space="preserve"> it is preferred to verify only the transitions involved in the semantic solution, and spend longer searching for semantic solutions.</w:t>
       </w:r>
     </w:p>
     <w:p>
@@ -1081,171 +1492,204 @@
     </w:p>
     <w:p>
       <w:pPr>
+        <w:pStyle w:val="Heading3"/>
+      </w:pPr>
+      <w:r>
+        <w:t>Overview</w:t>
+      </w:r>
+    </w:p>
+    <w:p>
+      <w:pPr>
+        <w:jc w:val="both"/>
+      </w:pPr>
+      <w:r>
+        <w:t xml:space="preserve">The </w:t>
+      </w:r>
+      <w:r>
+        <w:t>physical</w:t>
+      </w:r>
+      <w:r>
+        <w:t xml:space="preserve"> layer is primarily</w:t>
+      </w:r>
+      <w:r>
+        <w:t xml:space="preserve"> composed of an inverse kinematics module and motion planner. It is responsible for the physical verification of transitions in the semantic solution proposed by the task planner in the logic layer. </w:t>
+      </w:r>
+      <w:r>
+        <w:t>It takes as input a semantic solution and returns the solution with either success or a failure.</w:t>
+      </w:r>
+    </w:p>
+    <w:p>
+      <w:pPr>
+        <w:jc w:val="both"/>
+      </w:pPr>
+      <w:r>
+        <w:t>When a module transition is input into the inverse kinematics module, it will verify that the pose for picking up and placing the module is possible from the current base position. If either pose is not possible, the module will move the base to attempt to find a base position which can both pick up and place the module. Only when both poses are possible from the same position will the inverse kinematics allow the transition to continue to the motion planner, otherwise the module returns an inverse kinematics failure and feeds back the transition to the logic layer.</w:t>
+      </w:r>
+    </w:p>
+    <w:p>
+      <w:pPr>
+        <w:jc w:val="both"/>
+      </w:pPr>
+      <w:r>
+        <w:lastRenderedPageBreak/>
+        <w:t>The motion planner upon receiving a transition, will find a path from the start and end pose positions which avoids the arm body and grabbed module colliding with other modules. If no solution is possible, the motion planner returns the transition to the logic layer with a motion planning failure.</w:t>
+      </w:r>
+    </w:p>
+    <w:p/>
+    <w:p>
+      <w:pPr>
+        <w:pStyle w:val="Heading3"/>
+      </w:pPr>
+      <w:r>
+        <w:t>Inverse Kinematics</w:t>
+      </w:r>
+      <w:r>
+        <w:t xml:space="preserve"> Modul</w:t>
+      </w:r>
+      <w:r>
+        <w:t>e</w:t>
+      </w:r>
+    </w:p>
+    <w:p>
+      <w:pPr>
+        <w:jc w:val="both"/>
+      </w:pPr>
+      <w:r>
+        <w:t xml:space="preserve">Inverse kinematics is used to find the joint angles required to place a mobile manipulators end-effector </w:t>
+      </w:r>
+      <w:r>
+        <w:t xml:space="preserve">at a desired position and orientation. There are multiple methods for finding inverse kinematics, primarily using an </w:t>
+      </w:r>
+      <w:commentRangeStart w:id="6"/>
+      <w:r>
+        <w:t>analytical approach or the Pseudoinverse Jacobian method</w:t>
+      </w:r>
+      <w:commentRangeEnd w:id="6"/>
+      <w:r>
+        <w:rPr>
+          <w:rStyle w:val="CommentReference"/>
+        </w:rPr>
+        <w:commentReference w:id="6"/>
+      </w:r>
+      <w:r>
+        <w:t xml:space="preserve">. The analytical approach is far more difficult as it requires analysing and finding a mathematical solution for each particular manipulator arm but due to producing a basic formula for finding each joint angle, it is much faster to calculate. The Pseudoinverse Jacobian method however simply takes a guess of the required joint angles, and then iteratively </w:t>
+      </w:r>
+      <w:r>
+        <w:t>increments/decrements</w:t>
+      </w:r>
+      <w:r>
+        <w:t xml:space="preserve"> </w:t>
+      </w:r>
+      <w:r>
+        <w:t>joint angles to move towards the target position and orientation to find a solution. This method is more generic and easily works for any arm configuration, but is slow to calculate.</w:t>
+      </w:r>
+    </w:p>
+    <w:p>
+      <w:pPr>
+        <w:jc w:val="both"/>
+      </w:pPr>
+      <w:r>
+        <w:t xml:space="preserve">As we are expecting to calculate inverse kinematics often, we will use an analytical approach which can be calculated by representing our mobile manipulator as a set of </w:t>
+      </w:r>
+      <w:commentRangeStart w:id="7"/>
+      <w:proofErr w:type="spellStart"/>
+      <w:r>
+        <w:t>Denavit-Hartenberg</w:t>
+      </w:r>
+      <w:proofErr w:type="spellEnd"/>
+      <w:r>
+        <w:t xml:space="preserve"> Frames</w:t>
+      </w:r>
+      <w:commentRangeEnd w:id="7"/>
+      <w:r>
+        <w:rPr>
+          <w:rStyle w:val="CommentReference"/>
+        </w:rPr>
+        <w:commentReference w:id="7"/>
+      </w:r>
+      <w:r>
+        <w:t xml:space="preserve">. </w:t>
+      </w:r>
+    </w:p>
+    <w:p>
+      <w:pPr>
         <w:pStyle w:val="NoSpacing"/>
         <w:jc w:val="both"/>
-        <w:rPr>
-          <w:b/>
-        </w:rPr>
-      </w:pPr>
-      <w:r>
-        <w:rPr>
-          <w:b/>
-        </w:rPr>
-        <w:t>Overview</w:t>
+      </w:pPr>
+    </w:p>
+    <w:p>
+      <w:pPr>
+        <w:pStyle w:val="Heading3"/>
+      </w:pPr>
+      <w:r>
+        <w:t>Manipulator Base</w:t>
+      </w:r>
+      <w:r>
+        <w:t xml:space="preserve"> Location Planning</w:t>
+      </w:r>
+    </w:p>
+    <w:p>
+      <w:pPr>
+        <w:jc w:val="center"/>
+      </w:pPr>
+      <w:commentRangeStart w:id="8"/>
+      <w:r>
+        <w:drawing>
+          <wp:inline distT="0" distB="0" distL="0" distR="0" wp14:anchorId="513CCF66" wp14:editId="24ED693A">
+            <wp:extent cx="3381847" cy="3210373"/>
+            <wp:effectExtent l="0" t="0" r="9525" b="9525"/>
+            <wp:docPr id="4" name="Picture 4"/>
+            <wp:cNvGraphicFramePr>
+              <a:graphicFrameLocks xmlns:a="http://schemas.openxmlformats.org/drawingml/2006/main" noChangeAspect="1"/>
+            </wp:cNvGraphicFramePr>
+            <a:graphic xmlns:a="http://schemas.openxmlformats.org/drawingml/2006/main">
+              <a:graphicData uri="http://schemas.openxmlformats.org/drawingml/2006/picture">
+                <pic:pic xmlns:pic="http://schemas.openxmlformats.org/drawingml/2006/picture">
+                  <pic:nvPicPr>
+                    <pic:cNvPr id="1" name=""/>
+                    <pic:cNvPicPr/>
+                  </pic:nvPicPr>
+                  <pic:blipFill>
+                    <a:blip r:embed="rId14"/>
+                    <a:stretch>
+                      <a:fillRect/>
+                    </a:stretch>
+                  </pic:blipFill>
+                  <pic:spPr>
+                    <a:xfrm>
+                      <a:off x="0" y="0"/>
+                      <a:ext cx="3381847" cy="3210373"/>
+                    </a:xfrm>
+                    <a:prstGeom prst="rect">
+                      <a:avLst/>
+                    </a:prstGeom>
+                  </pic:spPr>
+                </pic:pic>
+              </a:graphicData>
+            </a:graphic>
+          </wp:inline>
+        </w:drawing>
+      </w:r>
+      <w:commentRangeEnd w:id="8"/>
+      <w:r>
+        <w:rPr>
+          <w:rStyle w:val="CommentReference"/>
+        </w:rPr>
+        <w:commentReference w:id="8"/>
       </w:r>
     </w:p>
     <w:p>
       <w:pPr>
         <w:pStyle w:val="NoSpacing"/>
-        <w:numPr>
-          <w:ilvl w:val="0"/>
-          <w:numId w:val="9"/>
-        </w:numPr>
-        <w:ind w:left="720"/>
-        <w:jc w:val="both"/>
-        <w:rPr>
-          <w:b/>
-        </w:rPr>
-      </w:pPr>
-      <w:r>
-        <w:t>Requirements and design breakdown of physical layer</w:t>
+        <w:jc w:val="both"/>
+      </w:pPr>
+      <w:r>
+        <w:t xml:space="preserve">The mobile manipulator present in the lab has a stationary base, making this implemented portion of the overall TAMP planner currently an unnecessary inclusion for demonstration. However, the mobile manipulator present in the MOSAR [%] project is capable of walking around the modular satellite and connection to module at either end of the manipulator arm. Therefore, if the inverse kinematics module fails to connect to a module from a position, it is possible that moving the base further towards the module that failed the inverse kinematic check could result in a successful solution. This can be seen in figure [%]. When the inverse kinematics module fails a check, it attempts to move the base to another available surface in between the 2 movement points. The inverse kinematics module will only return a failure once all appropriate surfaces have been verified as unsuccessful. </w:t>
       </w:r>
     </w:p>
     <w:p>
       <w:pPr>
         <w:pStyle w:val="NoSpacing"/>
-        <w:jc w:val="both"/>
-        <w:rPr>
-          <w:b/>
-        </w:rPr>
-      </w:pPr>
-      <w:r>
-        <w:rPr>
-          <w:b/>
-        </w:rPr>
-        <w:t>Inverse Kinematics</w:t>
-      </w:r>
-      <w:r>
-        <w:rPr>
-          <w:b/>
-        </w:rPr>
-        <w:t xml:space="preserve"> Module</w:t>
-      </w:r>
-    </w:p>
-    <w:p>
-      <w:pPr>
-        <w:pStyle w:val="NoSpacing"/>
-        <w:numPr>
-          <w:ilvl w:val="0"/>
-          <w:numId w:val="9"/>
-        </w:numPr>
-        <w:ind w:left="720"/>
-        <w:jc w:val="both"/>
-        <w:rPr>
-          <w:b/>
-        </w:rPr>
-      </w:pPr>
-      <w:r>
-        <w:t>Brief explanation of what inverse kinematics is</w:t>
-      </w:r>
-    </w:p>
-    <w:p>
-      <w:pPr>
-        <w:pStyle w:val="NoSpacing"/>
-        <w:numPr>
-          <w:ilvl w:val="0"/>
-          <w:numId w:val="9"/>
-        </w:numPr>
-        <w:ind w:left="720"/>
-        <w:jc w:val="both"/>
-        <w:rPr>
-          <w:b/>
-        </w:rPr>
-      </w:pPr>
-      <w:r>
-        <w:t>Breakdown of analytical and iterative Jacobian methods for inverse kinematics and method chosen, including reasoning</w:t>
-      </w:r>
-    </w:p>
-    <w:p>
-      <w:pPr>
-        <w:pStyle w:val="NoSpacing"/>
-        <w:numPr>
-          <w:ilvl w:val="0"/>
-          <w:numId w:val="9"/>
-        </w:numPr>
-        <w:ind w:left="720"/>
-        <w:jc w:val="both"/>
-        <w:rPr>
-          <w:b/>
-        </w:rPr>
-      </w:pPr>
-      <w:r>
-        <w:t>Explanation of position and orientation matrices and how they are used to find solutions</w:t>
-      </w:r>
-    </w:p>
-    <w:p>
-      <w:pPr>
-        <w:pStyle w:val="NoSpacing"/>
-        <w:numPr>
-          <w:ilvl w:val="0"/>
-          <w:numId w:val="9"/>
-        </w:numPr>
-        <w:ind w:left="720"/>
-        <w:jc w:val="both"/>
-        <w:rPr>
-          <w:b/>
-        </w:rPr>
-      </w:pPr>
-      <w:r>
-        <w:t>Usage of the kinematics module for pose verification</w:t>
-      </w:r>
-    </w:p>
-    <w:p>
-      <w:pPr>
-        <w:pStyle w:val="NoSpacing"/>
-        <w:jc w:val="both"/>
-        <w:rPr>
-          <w:b/>
-        </w:rPr>
-      </w:pPr>
-      <w:r>
-        <w:rPr>
-          <w:b/>
-        </w:rPr>
-        <w:t>Manipulator Base</w:t>
-      </w:r>
-      <w:r>
-        <w:rPr>
-          <w:b/>
-        </w:rPr>
-        <w:t xml:space="preserve"> Location Planning</w:t>
-      </w:r>
-    </w:p>
-    <w:p>
-      <w:pPr>
-        <w:pStyle w:val="NoSpacing"/>
-        <w:numPr>
-          <w:ilvl w:val="0"/>
-          <w:numId w:val="10"/>
-        </w:numPr>
-        <w:ind w:left="720"/>
-        <w:jc w:val="both"/>
-        <w:rPr>
-          <w:b/>
-        </w:rPr>
-      </w:pPr>
-      <w:r>
-        <w:t>Explain the moving arm used in the MOSAR project and how the software has been designed for use with a walking arm which requires a base location parameter when moving modules, however implemented with the stationary automata EVA arm making this function a currently unnecessary addition</w:t>
-      </w:r>
-    </w:p>
-    <w:p>
-      <w:pPr>
-        <w:pStyle w:val="NoSpacing"/>
-        <w:numPr>
-          <w:ilvl w:val="0"/>
-          <w:numId w:val="10"/>
-        </w:numPr>
-        <w:ind w:left="720"/>
         <w:jc w:val="both"/>
         <w:rPr>
           <w:b/>
@@ -1274,53 +1718,123 @@
           <w:ilvl w:val="0"/>
           <w:numId w:val="12"/>
         </w:numPr>
-        <w:ind w:left="720"/>
         <w:jc w:val="both"/>
         <w:rPr>
           <w:b/>
-        </w:rPr>
-      </w:pPr>
-      <w:r>
+          <w:color w:val="FF0000"/>
+        </w:rPr>
+      </w:pPr>
+      <w:r>
+        <w:rPr>
+          <w:color w:val="FF0000"/>
+        </w:rPr>
         <w:t>Detail algorithm used for motion planning</w:t>
       </w:r>
     </w:p>
     <w:p>
       <w:pPr>
         <w:pStyle w:val="NoSpacing"/>
+        <w:ind w:left="360"/>
         <w:jc w:val="both"/>
         <w:rPr>
           <w:b/>
         </w:rPr>
       </w:pPr>
-      <w:r>
-        <w:rPr>
-          <w:b/>
-        </w:rPr>
+    </w:p>
+    <w:p>
+      <w:pPr>
+        <w:pStyle w:val="Heading3"/>
+      </w:pPr>
+      <w:r>
+        <w:lastRenderedPageBreak/>
         <w:t>Failure Feedback</w:t>
       </w:r>
     </w:p>
     <w:p>
-      <w:pPr>
-        <w:pStyle w:val="NoSpacing"/>
+      <w:r>
+        <w:t xml:space="preserve">The physical layer will return several types of failures to the logic layer according to where the failure occurred. </w:t>
+      </w:r>
+      <w:r>
+        <w:t>E</w:t>
+      </w:r>
+      <w:r>
+        <w:t>xample</w:t>
+      </w:r>
+      <w:r>
+        <w:t>s</w:t>
+      </w:r>
+      <w:r>
+        <w:t xml:space="preserve"> of </w:t>
+      </w:r>
+      <w:r>
+        <w:t xml:space="preserve">returned </w:t>
+      </w:r>
+      <w:r>
+        <w:t xml:space="preserve">failures </w:t>
+      </w:r>
+      <w:r>
+        <w:t>include</w:t>
+      </w:r>
+      <w:r>
+        <w:t>:</w:t>
+      </w:r>
+    </w:p>
+    <w:p>
+      <w:pPr>
+        <w:pStyle w:val="ListParagraph"/>
         <w:numPr>
           <w:ilvl w:val="0"/>
-          <w:numId w:val="11"/>
+          <w:numId w:val="12"/>
         </w:numPr>
-        <w:ind w:left="720"/>
-        <w:jc w:val="both"/>
+      </w:pPr>
+      <w:r>
+        <w:t xml:space="preserve">Out of reach </w:t>
+      </w:r>
+      <w:r>
+        <w:t>–</w:t>
+      </w:r>
+      <w:r>
+        <w:t xml:space="preserve"> </w:t>
+      </w:r>
+      <w:r>
+        <w:t xml:space="preserve">the module </w:t>
+      </w:r>
+      <w:r>
+        <w:t xml:space="preserve">beginning and final </w:t>
+      </w:r>
+      <w:r>
+        <w:t>positions are out of reach of each other for the current mobile manipulator</w:t>
+      </w:r>
+    </w:p>
+    <w:p>
+      <w:pPr>
+        <w:pStyle w:val="ListParagraph"/>
+        <w:numPr>
+          <w:ilvl w:val="0"/>
+          <w:numId w:val="12"/>
+        </w:numPr>
+      </w:pPr>
+      <w:r>
+        <w:t>No base location – the modular beginning and final positions are in reach of each other however, there is no appropriate base position on the module configuration that can reach both points</w:t>
+      </w:r>
+    </w:p>
+    <w:p>
+      <w:pPr>
+        <w:pStyle w:val="ListParagraph"/>
+        <w:numPr>
+          <w:ilvl w:val="0"/>
+          <w:numId w:val="12"/>
+        </w:numPr>
         <w:rPr>
           <w:b/>
         </w:rPr>
       </w:pPr>
       <w:r>
-        <w:t>Detail the types of physical failures that occur and how that information is fed back to the logic layer (out of reach, collision, no base location available, etc)</w:t>
-      </w:r>
-    </w:p>
-    <w:p>
-      <w:pPr>
-        <w:pStyle w:val="NoSpacing"/>
-        <w:ind w:left="2160"/>
-        <w:jc w:val="both"/>
+        <w:t>Collision – There is no path available to move the module without colliding with another module</w:t>
+      </w:r>
+    </w:p>
+    <w:p>
+      <w:pPr>
         <w:rPr>
           <w:b/>
         </w:rPr>
@@ -1341,47 +1855,55 @@
         <w:jc w:val="both"/>
         <w:rPr>
           <w:b/>
+          <w:color w:val="FF0000"/>
         </w:rPr>
       </w:pPr>
       <w:r>
         <w:rPr>
           <w:b/>
+          <w:color w:val="FF0000"/>
         </w:rPr>
         <w:t>Failure Memory</w:t>
       </w:r>
       <w:r>
         <w:rPr>
           <w:b/>
+          <w:color w:val="FF0000"/>
         </w:rPr>
         <w:t xml:space="preserve"> -</w:t>
       </w:r>
       <w:r>
         <w:rPr>
           <w:b/>
+          <w:color w:val="FF0000"/>
         </w:rPr>
         <w:t xml:space="preserve"> (</w:t>
       </w:r>
       <w:r>
         <w:rPr>
           <w:b/>
+          <w:color w:val="FF0000"/>
         </w:rPr>
         <w:t>possibly o</w:t>
       </w:r>
       <w:r>
         <w:rPr>
           <w:b/>
+          <w:color w:val="FF0000"/>
         </w:rPr>
         <w:t>ut-of-scope but considered</w:t>
       </w:r>
       <w:r>
         <w:rPr>
           <w:b/>
+          <w:color w:val="FF0000"/>
         </w:rPr>
         <w:t xml:space="preserve"> and researched</w:t>
       </w:r>
       <w:r>
         <w:rPr>
           <w:b/>
+          <w:color w:val="FF0000"/>
         </w:rPr>
         <w:t>)</w:t>
       </w:r>
@@ -1392,17 +1914,20 @@
         <w:jc w:val="both"/>
         <w:rPr>
           <w:b/>
+          <w:color w:val="FF0000"/>
         </w:rPr>
       </w:pPr>
       <w:r>
         <w:rPr>
           <w:b/>
+          <w:color w:val="FF0000"/>
         </w:rPr>
         <w:tab/>
       </w:r>
       <w:r>
         <w:rPr>
           <w:b/>
+          <w:color w:val="FF0000"/>
         </w:rPr>
         <w:t>Disallowing moves</w:t>
       </w:r>
@@ -1413,11 +1938,13 @@
         <w:jc w:val="both"/>
         <w:rPr>
           <w:b/>
+          <w:color w:val="FF0000"/>
         </w:rPr>
       </w:pPr>
       <w:r>
         <w:rPr>
           <w:b/>
+          <w:color w:val="FF0000"/>
         </w:rPr>
         <w:tab/>
         <w:t>Application of physical constraints</w:t>
@@ -1479,6 +2006,176 @@
       </w:r>
       <w:r>
         <w:t>Specifications</w:t>
+      </w:r>
+    </w:p>
+    <w:p>
+      <w:pPr>
+        <w:pStyle w:val="Heading3"/>
+      </w:pPr>
+      <w:r>
+        <w:t>Processing Hardware</w:t>
+      </w:r>
+    </w:p>
+    <w:p>
+      <w:r>
+        <w:t xml:space="preserve">The current </w:t>
+      </w:r>
+      <w:r>
+        <w:t>software implementation requires only a simple processor, however will be limited by the speed of the processor. The only hard limit on the software is the available RAM, it is recommended to have at least 2 – 4 GB of RAM available for use by the planner, depending on the size of the state configuration entered.</w:t>
+      </w:r>
+    </w:p>
+    <w:p>
+      <w:pPr>
+        <w:pStyle w:val="Heading3"/>
+      </w:pPr>
+      <w:r>
+        <w:t>Mobile Manipulator</w:t>
+      </w:r>
+    </w:p>
+    <w:p>
+      <w:r>
+        <w:drawing>
+          <wp:anchor distT="0" distB="0" distL="114300" distR="114300" simplePos="0" relativeHeight="251659264" behindDoc="0" locked="0" layoutInCell="1" allowOverlap="1" wp14:anchorId="61FC8F5C" wp14:editId="4C004F94">
+            <wp:simplePos x="0" y="0"/>
+            <wp:positionH relativeFrom="margin">
+              <wp:align>left</wp:align>
+            </wp:positionH>
+            <wp:positionV relativeFrom="paragraph">
+              <wp:posOffset>417830</wp:posOffset>
+            </wp:positionV>
+            <wp:extent cx="3316605" cy="2671445"/>
+            <wp:effectExtent l="0" t="0" r="0" b="0"/>
+            <wp:wrapSquare wrapText="bothSides"/>
+            <wp:docPr id="5" name="Picture 5"/>
+            <wp:cNvGraphicFramePr>
+              <a:graphicFrameLocks xmlns:a="http://schemas.openxmlformats.org/drawingml/2006/main" noChangeAspect="1"/>
+            </wp:cNvGraphicFramePr>
+            <a:graphic xmlns:a="http://schemas.openxmlformats.org/drawingml/2006/main">
+              <a:graphicData uri="http://schemas.openxmlformats.org/drawingml/2006/picture">
+                <pic:pic xmlns:pic="http://schemas.openxmlformats.org/drawingml/2006/picture">
+                  <pic:nvPicPr>
+                    <pic:cNvPr id="1" name=""/>
+                    <pic:cNvPicPr/>
+                  </pic:nvPicPr>
+                  <pic:blipFill>
+                    <a:blip r:embed="rId15">
+                      <a:extLst>
+                        <a:ext uri="{28A0092B-C50C-407E-A947-70E740481C1C}">
+                          <a14:useLocalDpi xmlns:a14="http://schemas.microsoft.com/office/drawing/2010/main" val="0"/>
+                        </a:ext>
+                      </a:extLst>
+                    </a:blip>
+                    <a:stretch>
+                      <a:fillRect/>
+                    </a:stretch>
+                  </pic:blipFill>
+                  <pic:spPr>
+                    <a:xfrm>
+                      <a:off x="0" y="0"/>
+                      <a:ext cx="3316605" cy="2671445"/>
+                    </a:xfrm>
+                    <a:prstGeom prst="rect">
+                      <a:avLst/>
+                    </a:prstGeom>
+                  </pic:spPr>
+                </pic:pic>
+              </a:graphicData>
+            </a:graphic>
+            <wp14:sizeRelH relativeFrom="margin">
+              <wp14:pctWidth>0</wp14:pctWidth>
+            </wp14:sizeRelH>
+            <wp14:sizeRelV relativeFrom="margin">
+              <wp14:pctHeight>0</wp14:pctHeight>
+            </wp14:sizeRelV>
+          </wp:anchor>
+        </w:drawing>
+      </w:r>
+      <w:r>
+        <w:drawing>
+          <wp:anchor distT="0" distB="0" distL="114300" distR="114300" simplePos="0" relativeHeight="251658240" behindDoc="0" locked="0" layoutInCell="1" allowOverlap="1" wp14:anchorId="38A894E6" wp14:editId="2AD6384F">
+            <wp:simplePos x="0" y="0"/>
+            <wp:positionH relativeFrom="margin">
+              <wp:posOffset>3651885</wp:posOffset>
+            </wp:positionH>
+            <wp:positionV relativeFrom="paragraph">
+              <wp:posOffset>398145</wp:posOffset>
+            </wp:positionV>
+            <wp:extent cx="2295525" cy="2934970"/>
+            <wp:effectExtent l="0" t="0" r="9525" b="0"/>
+            <wp:wrapTopAndBottom/>
+            <wp:docPr id="6" name="Picture 6"/>
+            <wp:cNvGraphicFramePr>
+              <a:graphicFrameLocks xmlns:a="http://schemas.openxmlformats.org/drawingml/2006/main" noChangeAspect="1"/>
+            </wp:cNvGraphicFramePr>
+            <a:graphic xmlns:a="http://schemas.openxmlformats.org/drawingml/2006/main">
+              <a:graphicData uri="http://schemas.openxmlformats.org/drawingml/2006/picture">
+                <pic:pic xmlns:pic="http://schemas.openxmlformats.org/drawingml/2006/picture">
+                  <pic:nvPicPr>
+                    <pic:cNvPr id="1" name=""/>
+                    <pic:cNvPicPr/>
+                  </pic:nvPicPr>
+                  <pic:blipFill>
+                    <a:blip r:embed="rId16">
+                      <a:extLst>
+                        <a:ext uri="{28A0092B-C50C-407E-A947-70E740481C1C}">
+                          <a14:useLocalDpi xmlns:a14="http://schemas.microsoft.com/office/drawing/2010/main" val="0"/>
+                        </a:ext>
+                      </a:extLst>
+                    </a:blip>
+                    <a:stretch>
+                      <a:fillRect/>
+                    </a:stretch>
+                  </pic:blipFill>
+                  <pic:spPr>
+                    <a:xfrm>
+                      <a:off x="0" y="0"/>
+                      <a:ext cx="2295525" cy="2934970"/>
+                    </a:xfrm>
+                    <a:prstGeom prst="rect">
+                      <a:avLst/>
+                    </a:prstGeom>
+                  </pic:spPr>
+                </pic:pic>
+              </a:graphicData>
+            </a:graphic>
+            <wp14:sizeRelH relativeFrom="margin">
+              <wp14:pctWidth>0</wp14:pctWidth>
+            </wp14:sizeRelH>
+            <wp14:sizeRelV relativeFrom="margin">
+              <wp14:pctHeight>0</wp14:pctHeight>
+            </wp14:sizeRelV>
+          </wp:anchor>
+        </w:drawing>
+      </w:r>
+      <w:r>
+        <w:t>The mobile manipulator available in the lab is the Automata EVA [%] which has the configuration and joint limits seen in figure [%] and [%].</w:t>
+      </w:r>
+    </w:p>
+    <w:p>
+      <w:r>
+        <w:rPr>
+          <w:noProof/>
+        </w:rPr>
+        <w:t xml:space="preserve"> </w:t>
+      </w:r>
+    </w:p>
+    <w:p>
+      <w:r>
+        <w:t>While the manipulator was not physically used in this project due to time constraints. The specifications of the arm were used for simulation in the implemented software layer; Meaning the current state of the reconfiguration planner software could be</w:t>
+      </w:r>
+      <w:bookmarkStart w:id="9" w:name="_GoBack"/>
+      <w:bookmarkEnd w:id="9"/>
+      <w:r>
+        <w:t xml:space="preserve"> integrated with the arm in a future project.</w:t>
+      </w:r>
+    </w:p>
+    <w:p/>
+    <w:p>
+      <w:pPr>
+        <w:pStyle w:val="Heading2"/>
+      </w:pPr>
+      <w:r>
+        <w:t>Software Specifications</w:t>
       </w:r>
     </w:p>
     <w:p>
@@ -1491,22 +2188,7 @@
         <w:jc w:val="both"/>
       </w:pPr>
       <w:r>
-        <w:t>Automata EVA arm specification and restrictions</w:t>
-      </w:r>
-    </w:p>
-    <w:p>
-      <w:pPr>
-        <w:pStyle w:val="ListParagraph"/>
-        <w:ind w:left="2160"/>
-        <w:jc w:val="both"/>
-      </w:pPr>
-    </w:p>
-    <w:p>
-      <w:pPr>
-        <w:pStyle w:val="Heading2"/>
-      </w:pPr>
-      <w:r>
-        <w:t>Software Specifications</w:t>
+        <w:t>Implemented Software Structure</w:t>
       </w:r>
     </w:p>
     <w:p>
@@ -1519,7 +2201,7 @@
         <w:jc w:val="both"/>
       </w:pPr>
       <w:r>
-        <w:t>Implemented Software Structure</w:t>
+        <w:t>Data Structures used</w:t>
       </w:r>
     </w:p>
     <w:p>
@@ -1532,19 +2214,6 @@
         <w:jc w:val="both"/>
       </w:pPr>
       <w:r>
-        <w:t>Data Structures used</w:t>
-      </w:r>
-    </w:p>
-    <w:p>
-      <w:pPr>
-        <w:pStyle w:val="ListParagraph"/>
-        <w:numPr>
-          <w:ilvl w:val="0"/>
-          <w:numId w:val="11"/>
-        </w:numPr>
-        <w:jc w:val="both"/>
-      </w:pPr>
-      <w:r>
         <w:t xml:space="preserve">Usage of python Modules (not copy module </w:t>
       </w:r>
       <w:proofErr w:type="gramStart"/>
@@ -1561,7 +2230,6 @@
         <w:pStyle w:val="Heading2"/>
       </w:pPr>
       <w:r>
-        <w:lastRenderedPageBreak/>
         <w:t>Implementation Challenges</w:t>
       </w:r>
       <w:r>
@@ -1716,6 +2384,7 @@
         <w:pStyle w:val="Heading1"/>
       </w:pPr>
       <w:r>
+        <w:lastRenderedPageBreak/>
         <w:t>Planning and Time Management</w:t>
       </w:r>
     </w:p>
@@ -1992,6 +2661,70 @@
       </w:r>
     </w:p>
   </w:comment>
+  <w:comment w:id="5" w:author="Connall Shurey" w:date="2024-05-08T19:38:00Z" w:initials="CS">
+    <w:p>
+      <w:pPr>
+        <w:pStyle w:val="CommentText"/>
+      </w:pPr>
+      <w:r>
+        <w:rPr>
+          <w:rStyle w:val="CommentReference"/>
+        </w:rPr>
+        <w:annotationRef/>
+      </w:r>
+      <w:r>
+        <w:t>Reference and update to not have a priority queue</w:t>
+      </w:r>
+    </w:p>
+  </w:comment>
+  <w:comment w:id="6" w:author="Connall Shurey" w:date="2024-05-08T22:28:00Z" w:initials="CS">
+    <w:p>
+      <w:pPr>
+        <w:pStyle w:val="CommentText"/>
+      </w:pPr>
+      <w:r>
+        <w:rPr>
+          <w:rStyle w:val="CommentReference"/>
+        </w:rPr>
+        <w:annotationRef/>
+      </w:r>
+      <w:r>
+        <w:t>Reference guide</w:t>
+      </w:r>
+    </w:p>
+  </w:comment>
+  <w:comment w:id="7" w:author="Connall Shurey" w:date="2024-05-08T22:43:00Z" w:initials="CS">
+    <w:p>
+      <w:pPr>
+        <w:pStyle w:val="CommentText"/>
+      </w:pPr>
+      <w:r>
+        <w:rPr>
+          <w:rStyle w:val="CommentReference"/>
+        </w:rPr>
+        <w:annotationRef/>
+      </w:r>
+      <w:r>
+        <w:t>Reference guide</w:t>
+      </w:r>
+    </w:p>
+  </w:comment>
+  <w:comment w:id="8" w:author="Connall Shurey" w:date="2024-05-08T22:49:00Z" w:initials="CS">
+    <w:p>
+      <w:pPr>
+        <w:pStyle w:val="CommentText"/>
+      </w:pPr>
+      <w:r>
+        <w:rPr>
+          <w:rStyle w:val="CommentReference"/>
+        </w:rPr>
+        <w:annotationRef/>
+      </w:r>
+      <w:r>
+        <w:t>Shamelessly stolen from DLR research paper</w:t>
+      </w:r>
+    </w:p>
+  </w:comment>
 </w:comments>
 </file>
 
@@ -2002,6 +2735,10 @@
   <w15:commentEx w15:paraId="30A306D0" w15:done="0"/>
   <w15:commentEx w15:paraId="6E21408C" w15:done="0"/>
   <w15:commentEx w15:paraId="0B7D7C59" w15:done="0"/>
+  <w15:commentEx w15:paraId="62C5B8F0" w15:done="0"/>
+  <w15:commentEx w15:paraId="2629CD79" w15:done="0"/>
+  <w15:commentEx w15:paraId="41286BDF" w15:done="0"/>
+  <w15:commentEx w15:paraId="5492A563" w15:done="0"/>
 </w15:commentsEx>
 </file>
 
@@ -2012,7 +2749,61 @@
   <w16cid:commentId w16cid:paraId="30A306D0" w16cid:durableId="29E3EFBC"/>
   <w16cid:commentId w16cid:paraId="6E21408C" w16cid:durableId="29E405CB"/>
   <w16cid:commentId w16cid:paraId="0B7D7C59" w16cid:durableId="29E405DE"/>
+  <w16cid:commentId w16cid:paraId="62C5B8F0" w16cid:durableId="29E6534A"/>
+  <w16cid:commentId w16cid:paraId="2629CD79" w16cid:durableId="29E67B07"/>
+  <w16cid:commentId w16cid:paraId="41286BDF" w16cid:durableId="29E67EA0"/>
+  <w16cid:commentId w16cid:paraId="5492A563" w16cid:durableId="29E67FF6"/>
 </w16cid:commentsIds>
+</file>
+
+<file path=word/endnotes.xml><?xml version="1.0" encoding="utf-8"?>
+<w:endnotes xmlns:wpc="http://schemas.microsoft.com/office/word/2010/wordprocessingCanvas" xmlns:cx="http://schemas.microsoft.com/office/drawing/2014/chartex" xmlns:cx1="http://schemas.microsoft.com/office/drawing/2015/9/8/chartex" xmlns:cx2="http://schemas.microsoft.com/office/drawing/2015/10/21/chartex" xmlns:cx3="http://schemas.microsoft.com/office/drawing/2016/5/9/chartex" xmlns:cx4="http://schemas.microsoft.com/office/drawing/2016/5/10/chartex" xmlns:cx5="http://schemas.microsoft.com/office/drawing/2016/5/11/chartex" xmlns:cx6="http://schemas.microsoft.com/office/drawing/2016/5/12/chartex" xmlns:cx7="http://schemas.microsoft.com/office/drawing/2016/5/13/chartex" xmlns:cx8="http://schemas.microsoft.com/office/drawing/2016/5/14/chartex" xmlns:mc="http://schemas.openxmlformats.org/markup-compatibility/2006" xmlns:aink="http://schemas.microsoft.com/office/drawing/2016/ink" xmlns:am3d="http://schemas.microsoft.com/office/drawing/2017/model3d" xmlns:o="urn:schemas-microsoft-com:office:office" xmlns:r="http://schemas.openxmlformats.org/officeDocument/2006/relationships" xmlns:m="http://schemas.openxmlformats.org/officeDocument/2006/math" xmlns:v="urn:schemas-microsoft-com:vml" xmlns:wp14="http://schemas.microsoft.com/office/word/2010/wordprocessingDrawing" xmlns:wp="http://schemas.openxmlformats.org/drawingml/2006/wordprocessingDrawing" xmlns:w10="urn:schemas-microsoft-com:office:word" xmlns:w="http://schemas.openxmlformats.org/wordprocessingml/2006/main" xmlns:w14="http://schemas.microsoft.com/office/word/2010/wordml" xmlns:w15="http://schemas.microsoft.com/office/word/2012/wordml" xmlns:w16cid="http://schemas.microsoft.com/office/word/2016/wordml/cid" xmlns:w16se="http://schemas.microsoft.com/office/word/2015/wordml/symex" xmlns:wpg="http://schemas.microsoft.com/office/word/2010/wordprocessingGroup" xmlns:wpi="http://schemas.microsoft.com/office/word/2010/wordprocessingInk" xmlns:wne="http://schemas.microsoft.com/office/word/2006/wordml" xmlns:wps="http://schemas.microsoft.com/office/word/2010/wordprocessingShape" mc:Ignorable="w14 w15 w16se w16cid wp14">
+  <w:endnote w:type="separator" w:id="-1">
+    <w:p>
+      <w:pPr>
+        <w:spacing w:after="0" w:line="240" w:lineRule="auto"/>
+      </w:pPr>
+      <w:r>
+        <w:separator/>
+      </w:r>
+    </w:p>
+  </w:endnote>
+  <w:endnote w:type="continuationSeparator" w:id="0">
+    <w:p>
+      <w:pPr>
+        <w:spacing w:after="0" w:line="240" w:lineRule="auto"/>
+      </w:pPr>
+      <w:r>
+        <w:continuationSeparator/>
+      </w:r>
+    </w:p>
+  </w:endnote>
+</w:endnotes>
+</file>
+
+<file path=word/footnotes.xml><?xml version="1.0" encoding="utf-8"?>
+<w:footnotes xmlns:wpc="http://schemas.microsoft.com/office/word/2010/wordprocessingCanvas" xmlns:cx="http://schemas.microsoft.com/office/drawing/2014/chartex" xmlns:cx1="http://schemas.microsoft.com/office/drawing/2015/9/8/chartex" xmlns:cx2="http://schemas.microsoft.com/office/drawing/2015/10/21/chartex" xmlns:cx3="http://schemas.microsoft.com/office/drawing/2016/5/9/chartex" xmlns:cx4="http://schemas.microsoft.com/office/drawing/2016/5/10/chartex" xmlns:cx5="http://schemas.microsoft.com/office/drawing/2016/5/11/chartex" xmlns:cx6="http://schemas.microsoft.com/office/drawing/2016/5/12/chartex" xmlns:cx7="http://schemas.microsoft.com/office/drawing/2016/5/13/chartex" xmlns:cx8="http://schemas.microsoft.com/office/drawing/2016/5/14/chartex" xmlns:mc="http://schemas.openxmlformats.org/markup-compatibility/2006" xmlns:aink="http://schemas.microsoft.com/office/drawing/2016/ink" xmlns:am3d="http://schemas.microsoft.com/office/drawing/2017/model3d" xmlns:o="urn:schemas-microsoft-com:office:office" xmlns:r="http://schemas.openxmlformats.org/officeDocument/2006/relationships" xmlns:m="http://schemas.openxmlformats.org/officeDocument/2006/math" xmlns:v="urn:schemas-microsoft-com:vml" xmlns:wp14="http://schemas.microsoft.com/office/word/2010/wordprocessingDrawing" xmlns:wp="http://schemas.openxmlformats.org/drawingml/2006/wordprocessingDrawing" xmlns:w10="urn:schemas-microsoft-com:office:word" xmlns:w="http://schemas.openxmlformats.org/wordprocessingml/2006/main" xmlns:w14="http://schemas.microsoft.com/office/word/2010/wordml" xmlns:w15="http://schemas.microsoft.com/office/word/2012/wordml" xmlns:w16cid="http://schemas.microsoft.com/office/word/2016/wordml/cid" xmlns:w16se="http://schemas.microsoft.com/office/word/2015/wordml/symex" xmlns:wpg="http://schemas.microsoft.com/office/word/2010/wordprocessingGroup" xmlns:wpi="http://schemas.microsoft.com/office/word/2010/wordprocessingInk" xmlns:wne="http://schemas.microsoft.com/office/word/2006/wordml" xmlns:wps="http://schemas.microsoft.com/office/word/2010/wordprocessingShape" mc:Ignorable="w14 w15 w16se w16cid wp14">
+  <w:footnote w:type="separator" w:id="-1">
+    <w:p>
+      <w:pPr>
+        <w:spacing w:after="0" w:line="240" w:lineRule="auto"/>
+      </w:pPr>
+      <w:r>
+        <w:separator/>
+      </w:r>
+    </w:p>
+  </w:footnote>
+  <w:footnote w:type="continuationSeparator" w:id="0">
+    <w:p>
+      <w:pPr>
+        <w:spacing w:after="0" w:line="240" w:lineRule="auto"/>
+      </w:pPr>
+      <w:r>
+        <w:continuationSeparator/>
+      </w:r>
+    </w:p>
+  </w:footnote>
+</w:footnotes>
 </file>
 
 <file path=word/numbering.xml><?xml version="1.0" encoding="utf-8"?>
@@ -3487,6 +4278,178 @@
     </w:lvl>
   </w:abstractNum>
   <w:abstractNum w:abstractNumId="13" w15:restartNumberingAfterBreak="0">
+    <w:nsid w:val="2E813632"/>
+    <w:multiLevelType w:val="hybridMultilevel"/>
+    <w:tmpl w:val="A112BDDE"/>
+    <w:lvl w:ilvl="0" w:tplc="0809000F">
+      <w:start w:val="1"/>
+      <w:numFmt w:val="decimal"/>
+      <w:lvlText w:val="%1."/>
+      <w:lvlJc w:val="left"/>
+      <w:pPr>
+        <w:ind w:left="720" w:hanging="360"/>
+      </w:pPr>
+    </w:lvl>
+    <w:lvl w:ilvl="1" w:tplc="08090019" w:tentative="1">
+      <w:start w:val="1"/>
+      <w:numFmt w:val="lowerLetter"/>
+      <w:lvlText w:val="%2."/>
+      <w:lvlJc w:val="left"/>
+      <w:pPr>
+        <w:ind w:left="1440" w:hanging="360"/>
+      </w:pPr>
+    </w:lvl>
+    <w:lvl w:ilvl="2" w:tplc="0809001B" w:tentative="1">
+      <w:start w:val="1"/>
+      <w:numFmt w:val="lowerRoman"/>
+      <w:lvlText w:val="%3."/>
+      <w:lvlJc w:val="right"/>
+      <w:pPr>
+        <w:ind w:left="2160" w:hanging="180"/>
+      </w:pPr>
+    </w:lvl>
+    <w:lvl w:ilvl="3" w:tplc="0809000F" w:tentative="1">
+      <w:start w:val="1"/>
+      <w:numFmt w:val="decimal"/>
+      <w:lvlText w:val="%4."/>
+      <w:lvlJc w:val="left"/>
+      <w:pPr>
+        <w:ind w:left="2880" w:hanging="360"/>
+      </w:pPr>
+    </w:lvl>
+    <w:lvl w:ilvl="4" w:tplc="08090019" w:tentative="1">
+      <w:start w:val="1"/>
+      <w:numFmt w:val="lowerLetter"/>
+      <w:lvlText w:val="%5."/>
+      <w:lvlJc w:val="left"/>
+      <w:pPr>
+        <w:ind w:left="3600" w:hanging="360"/>
+      </w:pPr>
+    </w:lvl>
+    <w:lvl w:ilvl="5" w:tplc="0809001B" w:tentative="1">
+      <w:start w:val="1"/>
+      <w:numFmt w:val="lowerRoman"/>
+      <w:lvlText w:val="%6."/>
+      <w:lvlJc w:val="right"/>
+      <w:pPr>
+        <w:ind w:left="4320" w:hanging="180"/>
+      </w:pPr>
+    </w:lvl>
+    <w:lvl w:ilvl="6" w:tplc="0809000F" w:tentative="1">
+      <w:start w:val="1"/>
+      <w:numFmt w:val="decimal"/>
+      <w:lvlText w:val="%7."/>
+      <w:lvlJc w:val="left"/>
+      <w:pPr>
+        <w:ind w:left="5040" w:hanging="360"/>
+      </w:pPr>
+    </w:lvl>
+    <w:lvl w:ilvl="7" w:tplc="08090019" w:tentative="1">
+      <w:start w:val="1"/>
+      <w:numFmt w:val="lowerLetter"/>
+      <w:lvlText w:val="%8."/>
+      <w:lvlJc w:val="left"/>
+      <w:pPr>
+        <w:ind w:left="5760" w:hanging="360"/>
+      </w:pPr>
+    </w:lvl>
+    <w:lvl w:ilvl="8" w:tplc="0809001B" w:tentative="1">
+      <w:start w:val="1"/>
+      <w:numFmt w:val="lowerRoman"/>
+      <w:lvlText w:val="%9."/>
+      <w:lvlJc w:val="right"/>
+      <w:pPr>
+        <w:ind w:left="6480" w:hanging="180"/>
+      </w:pPr>
+    </w:lvl>
+  </w:abstractNum>
+  <w:abstractNum w:abstractNumId="14" w15:restartNumberingAfterBreak="0">
+    <w:nsid w:val="32D01D3E"/>
+    <w:multiLevelType w:val="hybridMultilevel"/>
+    <w:tmpl w:val="38FC8F0C"/>
+    <w:lvl w:ilvl="0" w:tplc="0809000F">
+      <w:start w:val="1"/>
+      <w:numFmt w:val="decimal"/>
+      <w:lvlText w:val="%1."/>
+      <w:lvlJc w:val="left"/>
+      <w:pPr>
+        <w:ind w:left="765" w:hanging="360"/>
+      </w:pPr>
+    </w:lvl>
+    <w:lvl w:ilvl="1" w:tplc="08090019" w:tentative="1">
+      <w:start w:val="1"/>
+      <w:numFmt w:val="lowerLetter"/>
+      <w:lvlText w:val="%2."/>
+      <w:lvlJc w:val="left"/>
+      <w:pPr>
+        <w:ind w:left="1485" w:hanging="360"/>
+      </w:pPr>
+    </w:lvl>
+    <w:lvl w:ilvl="2" w:tplc="0809001B" w:tentative="1">
+      <w:start w:val="1"/>
+      <w:numFmt w:val="lowerRoman"/>
+      <w:lvlText w:val="%3."/>
+      <w:lvlJc w:val="right"/>
+      <w:pPr>
+        <w:ind w:left="2205" w:hanging="180"/>
+      </w:pPr>
+    </w:lvl>
+    <w:lvl w:ilvl="3" w:tplc="0809000F" w:tentative="1">
+      <w:start w:val="1"/>
+      <w:numFmt w:val="decimal"/>
+      <w:lvlText w:val="%4."/>
+      <w:lvlJc w:val="left"/>
+      <w:pPr>
+        <w:ind w:left="2925" w:hanging="360"/>
+      </w:pPr>
+    </w:lvl>
+    <w:lvl w:ilvl="4" w:tplc="08090019" w:tentative="1">
+      <w:start w:val="1"/>
+      <w:numFmt w:val="lowerLetter"/>
+      <w:lvlText w:val="%5."/>
+      <w:lvlJc w:val="left"/>
+      <w:pPr>
+        <w:ind w:left="3645" w:hanging="360"/>
+      </w:pPr>
+    </w:lvl>
+    <w:lvl w:ilvl="5" w:tplc="0809001B" w:tentative="1">
+      <w:start w:val="1"/>
+      <w:numFmt w:val="lowerRoman"/>
+      <w:lvlText w:val="%6."/>
+      <w:lvlJc w:val="right"/>
+      <w:pPr>
+        <w:ind w:left="4365" w:hanging="180"/>
+      </w:pPr>
+    </w:lvl>
+    <w:lvl w:ilvl="6" w:tplc="0809000F" w:tentative="1">
+      <w:start w:val="1"/>
+      <w:numFmt w:val="decimal"/>
+      <w:lvlText w:val="%7."/>
+      <w:lvlJc w:val="left"/>
+      <w:pPr>
+        <w:ind w:left="5085" w:hanging="360"/>
+      </w:pPr>
+    </w:lvl>
+    <w:lvl w:ilvl="7" w:tplc="08090019" w:tentative="1">
+      <w:start w:val="1"/>
+      <w:numFmt w:val="lowerLetter"/>
+      <w:lvlText w:val="%8."/>
+      <w:lvlJc w:val="left"/>
+      <w:pPr>
+        <w:ind w:left="5805" w:hanging="360"/>
+      </w:pPr>
+    </w:lvl>
+    <w:lvl w:ilvl="8" w:tplc="0809001B" w:tentative="1">
+      <w:start w:val="1"/>
+      <w:numFmt w:val="lowerRoman"/>
+      <w:lvlText w:val="%9."/>
+      <w:lvlJc w:val="right"/>
+      <w:pPr>
+        <w:ind w:left="6525" w:hanging="180"/>
+      </w:pPr>
+    </w:lvl>
+  </w:abstractNum>
+  <w:abstractNum w:abstractNumId="15" w15:restartNumberingAfterBreak="0">
     <w:nsid w:val="344D1DBA"/>
     <w:multiLevelType w:val="hybridMultilevel"/>
     <w:tmpl w:val="1A36DF3C"/>
@@ -3599,7 +4562,7 @@
       </w:rPr>
     </w:lvl>
   </w:abstractNum>
-  <w:abstractNum w:abstractNumId="14" w15:restartNumberingAfterBreak="0">
+  <w:abstractNum w:abstractNumId="16" w15:restartNumberingAfterBreak="0">
     <w:nsid w:val="352A44C5"/>
     <w:multiLevelType w:val="hybridMultilevel"/>
     <w:tmpl w:val="F8F6BA5C"/>
@@ -3712,7 +4675,7 @@
       </w:rPr>
     </w:lvl>
   </w:abstractNum>
-  <w:abstractNum w:abstractNumId="15" w15:restartNumberingAfterBreak="0">
+  <w:abstractNum w:abstractNumId="17" w15:restartNumberingAfterBreak="0">
     <w:nsid w:val="3A6909C5"/>
     <w:multiLevelType w:val="hybridMultilevel"/>
     <w:tmpl w:val="DFEC0A9A"/>
@@ -3825,7 +4788,7 @@
       </w:rPr>
     </w:lvl>
   </w:abstractNum>
-  <w:abstractNum w:abstractNumId="16" w15:restartNumberingAfterBreak="0">
+  <w:abstractNum w:abstractNumId="18" w15:restartNumberingAfterBreak="0">
     <w:nsid w:val="3EB271F4"/>
     <w:multiLevelType w:val="multilevel"/>
     <w:tmpl w:val="0809001F"/>
@@ -3911,17 +4874,17 @@
       </w:pPr>
     </w:lvl>
   </w:abstractNum>
-  <w:abstractNum w:abstractNumId="17" w15:restartNumberingAfterBreak="0">
+  <w:abstractNum w:abstractNumId="19" w15:restartNumberingAfterBreak="0">
     <w:nsid w:val="52804169"/>
     <w:multiLevelType w:val="hybridMultilevel"/>
-    <w:tmpl w:val="324E418A"/>
-    <w:lvl w:ilvl="0" w:tplc="08090001">
+    <w:tmpl w:val="3066FFEA"/>
+    <w:lvl w:ilvl="0" w:tplc="9C4818F8">
       <w:start w:val="1"/>
       <w:numFmt w:val="bullet"/>
       <w:lvlText w:val=""/>
       <w:lvlJc w:val="left"/>
       <w:pPr>
-        <w:ind w:left="2160" w:hanging="360"/>
+        <w:ind w:left="720" w:hanging="363"/>
       </w:pPr>
       <w:rPr>
         <w:rFonts w:ascii="Symbol" w:hAnsi="Symbol" w:hint="default"/>
@@ -4024,7 +4987,7 @@
       </w:rPr>
     </w:lvl>
   </w:abstractNum>
-  <w:abstractNum w:abstractNumId="18" w15:restartNumberingAfterBreak="0">
+  <w:abstractNum w:abstractNumId="20" w15:restartNumberingAfterBreak="0">
     <w:nsid w:val="5F40761A"/>
     <w:multiLevelType w:val="hybridMultilevel"/>
     <w:tmpl w:val="52B2C7CA"/>
@@ -4137,7 +5100,7 @@
       </w:rPr>
     </w:lvl>
   </w:abstractNum>
-  <w:abstractNum w:abstractNumId="19" w15:restartNumberingAfterBreak="0">
+  <w:abstractNum w:abstractNumId="21" w15:restartNumberingAfterBreak="0">
     <w:nsid w:val="69233E74"/>
     <w:multiLevelType w:val="hybridMultilevel"/>
     <w:tmpl w:val="624ED066"/>
@@ -4250,7 +5213,7 @@
       </w:rPr>
     </w:lvl>
   </w:abstractNum>
-  <w:abstractNum w:abstractNumId="20" w15:restartNumberingAfterBreak="0">
+  <w:abstractNum w:abstractNumId="22" w15:restartNumberingAfterBreak="0">
     <w:nsid w:val="70A66DD7"/>
     <w:multiLevelType w:val="hybridMultilevel"/>
     <w:tmpl w:val="3DE6FE00"/>
@@ -4363,7 +5326,7 @@
       </w:rPr>
     </w:lvl>
   </w:abstractNum>
-  <w:abstractNum w:abstractNumId="21" w15:restartNumberingAfterBreak="0">
+  <w:abstractNum w:abstractNumId="23" w15:restartNumberingAfterBreak="0">
     <w:nsid w:val="71C84314"/>
     <w:multiLevelType w:val="hybridMultilevel"/>
     <w:tmpl w:val="31D07F26"/>
@@ -4449,7 +5412,7 @@
       </w:pPr>
     </w:lvl>
   </w:abstractNum>
-  <w:abstractNum w:abstractNumId="22" w15:restartNumberingAfterBreak="0">
+  <w:abstractNum w:abstractNumId="24" w15:restartNumberingAfterBreak="0">
     <w:nsid w:val="7D3E1761"/>
     <w:multiLevelType w:val="hybridMultilevel"/>
     <w:tmpl w:val="6B8650AC"/>
@@ -4563,7 +5526,7 @@
     </w:lvl>
   </w:abstractNum>
   <w:num w:numId="1">
-    <w:abstractNumId w:val="16"/>
+    <w:abstractNumId w:val="18"/>
   </w:num>
   <w:num w:numId="2">
     <w:abstractNumId w:val="7"/>
@@ -4578,10 +5541,10 @@
     <w:abstractNumId w:val="8"/>
   </w:num>
   <w:num w:numId="6">
-    <w:abstractNumId w:val="18"/>
+    <w:abstractNumId w:val="20"/>
   </w:num>
   <w:num w:numId="7">
-    <w:abstractNumId w:val="14"/>
+    <w:abstractNumId w:val="16"/>
   </w:num>
   <w:num w:numId="8">
     <w:abstractNumId w:val="10"/>
@@ -4596,13 +5559,13 @@
     <w:abstractNumId w:val="6"/>
   </w:num>
   <w:num w:numId="12">
-    <w:abstractNumId w:val="17"/>
+    <w:abstractNumId w:val="19"/>
   </w:num>
   <w:num w:numId="13">
     <w:abstractNumId w:val="2"/>
   </w:num>
   <w:num w:numId="14">
-    <w:abstractNumId w:val="13"/>
+    <w:abstractNumId w:val="15"/>
   </w:num>
   <w:num w:numId="15">
     <w:abstractNumId w:val="0"/>
@@ -4611,25 +5574,31 @@
     <w:abstractNumId w:val="1"/>
   </w:num>
   <w:num w:numId="17">
-    <w:abstractNumId w:val="19"/>
+    <w:abstractNumId w:val="21"/>
   </w:num>
   <w:num w:numId="18">
-    <w:abstractNumId w:val="15"/>
+    <w:abstractNumId w:val="17"/>
   </w:num>
   <w:num w:numId="19">
-    <w:abstractNumId w:val="21"/>
+    <w:abstractNumId w:val="23"/>
   </w:num>
   <w:num w:numId="20">
-    <w:abstractNumId w:val="22"/>
+    <w:abstractNumId w:val="24"/>
   </w:num>
   <w:num w:numId="21">
     <w:abstractNumId w:val="4"/>
   </w:num>
   <w:num w:numId="22">
-    <w:abstractNumId w:val="20"/>
+    <w:abstractNumId w:val="22"/>
   </w:num>
   <w:num w:numId="23">
     <w:abstractNumId w:val="9"/>
+  </w:num>
+  <w:num w:numId="24">
+    <w:abstractNumId w:val="14"/>
+  </w:num>
+  <w:num w:numId="25">
+    <w:abstractNumId w:val="13"/>
   </w:num>
 </w:numbering>
 </file>
@@ -5345,6 +6314,45 @@
       <w:szCs w:val="20"/>
     </w:rPr>
   </w:style>
+  <w:style w:type="paragraph" w:styleId="EndnoteText">
+    <w:name w:val="endnote text"/>
+    <w:basedOn w:val="Normal"/>
+    <w:link w:val="EndnoteTextChar"/>
+    <w:uiPriority w:val="99"/>
+    <w:semiHidden/>
+    <w:unhideWhenUsed/>
+    <w:rsid w:val="00370D07"/>
+    <w:pPr>
+      <w:spacing w:after="0" w:line="240" w:lineRule="auto"/>
+    </w:pPr>
+    <w:rPr>
+      <w:sz w:val="20"/>
+      <w:szCs w:val="20"/>
+    </w:rPr>
+  </w:style>
+  <w:style w:type="character" w:customStyle="1" w:styleId="EndnoteTextChar">
+    <w:name w:val="Endnote Text Char"/>
+    <w:basedOn w:val="DefaultParagraphFont"/>
+    <w:link w:val="EndnoteText"/>
+    <w:uiPriority w:val="99"/>
+    <w:semiHidden/>
+    <w:rsid w:val="00370D07"/>
+    <w:rPr>
+      <w:sz w:val="20"/>
+      <w:szCs w:val="20"/>
+    </w:rPr>
+  </w:style>
+  <w:style w:type="character" w:styleId="EndnoteReference">
+    <w:name w:val="endnote reference"/>
+    <w:basedOn w:val="DefaultParagraphFont"/>
+    <w:uiPriority w:val="99"/>
+    <w:semiHidden/>
+    <w:unhideWhenUsed/>
+    <w:rsid w:val="00370D07"/>
+    <w:rPr>
+      <w:vertAlign w:val="superscript"/>
+    </w:rPr>
+  </w:style>
 </w:styles>
 </file>
 
@@ -5648,7 +6656,7 @@
 </file>
 
 <file path=customXml/itemProps1.xml><?xml version="1.0" encoding="utf-8"?>
-<ds:datastoreItem xmlns:ds="http://schemas.openxmlformats.org/officeDocument/2006/customXml" ds:itemID="{5EFE9D5B-6447-45CC-AE44-3A339964ED46}">
+<ds:datastoreItem xmlns:ds="http://schemas.openxmlformats.org/officeDocument/2006/customXml" ds:itemID="{9300D8D6-96DD-4727-86D0-7CF67A9EB5F4}">
   <ds:schemaRefs>
     <ds:schemaRef ds:uri="http://schemas.openxmlformats.org/officeDocument/2006/bibliography"/>
   </ds:schemaRefs>

</xml_diff>

<commit_message>
begun project management section
</commit_message>
<xml_diff>
--- a/planning/Stage 3.0 - Draft.docx
+++ b/planning/Stage 3.0 - Draft.docx
@@ -1,6 +1,6 @@
 
 <file path=word/document.xml><?xml version="1.0" encoding="utf-8"?>
-<w:document xmlns:wpc="http://schemas.microsoft.com/office/word/2010/wordprocessingCanvas" xmlns:cx="http://schemas.microsoft.com/office/drawing/2014/chartex" xmlns:cx1="http://schemas.microsoft.com/office/drawing/2015/9/8/chartex" xmlns:cx2="http://schemas.microsoft.com/office/drawing/2015/10/21/chartex" xmlns:cx3="http://schemas.microsoft.com/office/drawing/2016/5/9/chartex" xmlns:cx4="http://schemas.microsoft.com/office/drawing/2016/5/10/chartex" xmlns:cx5="http://schemas.microsoft.com/office/drawing/2016/5/11/chartex" xmlns:cx6="http://schemas.microsoft.com/office/drawing/2016/5/12/chartex" xmlns:cx7="http://schemas.microsoft.com/office/drawing/2016/5/13/chartex" xmlns:cx8="http://schemas.microsoft.com/office/drawing/2016/5/14/chartex" xmlns:mc="http://schemas.openxmlformats.org/markup-compatibility/2006" xmlns:aink="http://schemas.microsoft.com/office/drawing/2016/ink" xmlns:am3d="http://schemas.microsoft.com/office/drawing/2017/model3d" xmlns:o="urn:schemas-microsoft-com:office:office" xmlns:r="http://schemas.openxmlformats.org/officeDocument/2006/relationships" xmlns:m="http://schemas.openxmlformats.org/officeDocument/2006/math" xmlns:v="urn:schemas-microsoft-com:vml" xmlns:wp14="http://schemas.microsoft.com/office/word/2010/wordprocessingDrawing" xmlns:wp="http://schemas.openxmlformats.org/drawingml/2006/wordprocessingDrawing" xmlns:w10="urn:schemas-microsoft-com:office:word" xmlns:w="http://schemas.openxmlformats.org/wordprocessingml/2006/main" xmlns:w14="http://schemas.microsoft.com/office/word/2010/wordml" xmlns:w15="http://schemas.microsoft.com/office/word/2012/wordml" xmlns:w16cid="http://schemas.microsoft.com/office/word/2016/wordml/cid" xmlns:w16se="http://schemas.microsoft.com/office/word/2015/wordml/symex" xmlns:wpg="http://schemas.microsoft.com/office/word/2010/wordprocessingGroup" xmlns:wpi="http://schemas.microsoft.com/office/word/2010/wordprocessingInk" xmlns:wne="http://schemas.microsoft.com/office/word/2006/wordml" xmlns:wps="http://schemas.microsoft.com/office/word/2010/wordprocessingShape" mc:Ignorable="w14 w15 w16se w16cid wp14">
+<w:document xmlns:wpc="http://schemas.microsoft.com/office/word/2010/wordprocessingCanvas" xmlns:cx="http://schemas.microsoft.com/office/drawing/2014/chartex" xmlns:cx1="http://schemas.microsoft.com/office/drawing/2015/9/8/chartex" xmlns:cx2="http://schemas.microsoft.com/office/drawing/2015/10/21/chartex" xmlns:cx3="http://schemas.microsoft.com/office/drawing/2016/5/9/chartex" xmlns:cx4="http://schemas.microsoft.com/office/drawing/2016/5/10/chartex" xmlns:cx5="http://schemas.microsoft.com/office/drawing/2016/5/11/chartex" xmlns:cx6="http://schemas.microsoft.com/office/drawing/2016/5/12/chartex" xmlns:cx7="http://schemas.microsoft.com/office/drawing/2016/5/13/chartex" xmlns:cx8="http://schemas.microsoft.com/office/drawing/2016/5/14/chartex" xmlns:mc="http://schemas.openxmlformats.org/markup-compatibility/2006" xmlns:aink="http://schemas.microsoft.com/office/drawing/2016/ink" xmlns:am3d="http://schemas.microsoft.com/office/drawing/2017/model3d" xmlns:o="urn:schemas-microsoft-com:office:office" xmlns:oel="http://schemas.microsoft.com/office/2019/extlst" xmlns:r="http://schemas.openxmlformats.org/officeDocument/2006/relationships" xmlns:m="http://schemas.openxmlformats.org/officeDocument/2006/math" xmlns:v="urn:schemas-microsoft-com:vml" xmlns:wp14="http://schemas.microsoft.com/office/word/2010/wordprocessingDrawing" xmlns:wp="http://schemas.openxmlformats.org/drawingml/2006/wordprocessingDrawing" xmlns:w10="urn:schemas-microsoft-com:office:word" xmlns:w="http://schemas.openxmlformats.org/wordprocessingml/2006/main" xmlns:w14="http://schemas.microsoft.com/office/word/2010/wordml" xmlns:w15="http://schemas.microsoft.com/office/word/2012/wordml" xmlns:w16cex="http://schemas.microsoft.com/office/word/2018/wordml/cex" xmlns:w16cid="http://schemas.microsoft.com/office/word/2016/wordml/cid" xmlns:w16="http://schemas.microsoft.com/office/word/2018/wordml" xmlns:w16du="http://schemas.microsoft.com/office/word/2023/wordml/word16du" xmlns:w16sdtdh="http://schemas.microsoft.com/office/word/2020/wordml/sdtdatahash" xmlns:w16se="http://schemas.microsoft.com/office/word/2015/wordml/symex" xmlns:wpg="http://schemas.microsoft.com/office/word/2010/wordprocessingGroup" xmlns:wpi="http://schemas.microsoft.com/office/word/2010/wordprocessingInk" xmlns:wne="http://schemas.microsoft.com/office/word/2006/wordml" xmlns:wps="http://schemas.microsoft.com/office/word/2010/wordprocessingShape" mc:Ignorable="w14 w15 w16se w16cid w16 w16cex w16sdtdh w16du wp14">
   <w:body>
     <w:p>
       <w:pPr>
@@ -1172,6 +1172,9 @@
     <w:p>
       <w:commentRangeStart w:id="5"/>
       <w:r>
+        <w:rPr>
+          <w:noProof/>
+        </w:rPr>
         <w:drawing>
           <wp:inline distT="0" distB="0" distL="0" distR="0" wp14:anchorId="71DA24C7" wp14:editId="58C1DE8D">
             <wp:extent cx="3524742" cy="2162477"/>
@@ -1232,25 +1235,7 @@
         <w:jc w:val="both"/>
       </w:pPr>
       <w:r>
-        <w:t xml:space="preserve">To search the graph to find the path to the goal state configuration, there are 2 major search algorithms available. Depth-first and Breadth-first search. In depth-first search, the algorithm travels all the way through a possible path before attempting to search another path. We can implement this algorithm through the use of </w:t>
-      </w:r>
-      <w:r>
-        <w:t>a</w:t>
-      </w:r>
-      <w:r>
-        <w:t xml:space="preserve"> state priority queue</w:t>
-      </w:r>
-      <w:r>
-        <w:t xml:space="preserve"> that sorts state according to how close to the goal state they are</w:t>
-      </w:r>
-      <w:r>
-        <w:t xml:space="preserve"> to find a solution very quickly. Though the found semantic solution would be one of many possible paths to the goal state and is rarely the most efficient semantic solution for the mobile manipulator as each state transition requires extra movement</w:t>
-      </w:r>
-      <w:r>
-        <w:t xml:space="preserve"> for the mobile manipulator</w:t>
-      </w:r>
-      <w:r>
-        <w:t>, hence the less transitions, the better for the application of this reconfiguration program to the space industry. Taking this into consideration, it makes sense to instead implement a breadth-first search which searches states one layer at a time. The algorithm searches all states one level deep away from the starting state, before searching all states two levels deep, then three levels and so on. The breadth-first search algorithm is far slower than the depth-first search algorithm but semantic solutions found will always be paths with the smallest number of transitions to the goal state.</w:t>
+        <w:t>To search the graph to find the path to the goal state configuration, there are 2 major search algorithms available. Depth-first and Breadth-first search. In depth-first search, the algorithm travels all the way through a possible path before attempting to search another path. We can implement this algorithm through the use of a state priority queue that sorts state according to how close to the goal state they are to find a solution very quickly. Though the found semantic solution would be one of many possible paths to the goal state and is rarely the most efficient semantic solution for the mobile manipulator as each state transition requires extra movement for the mobile manipulator, hence the less transitions, the better for the application of this reconfiguration program to the space industry. Taking this into consideration, it makes sense to instead implement a breadth-first search which searches states one layer at a time. The algorithm searches all states one level deep away from the starting state, before searching all states two levels deep, then three levels and so on. The breadth-first search algorithm is far slower than the depth-first search algorithm but semantic solutions found will always be paths with the smallest number of transitions to the goal state.</w:t>
       </w:r>
     </w:p>
     <w:p/>
@@ -1393,10 +1378,7 @@
         <w:t xml:space="preserve"> </w:t>
       </w:r>
       <w:r>
-        <w:t>in the current state</w:t>
-      </w:r>
-      <w:r>
-        <w:t xml:space="preserve"> that are already in their final positions</w:t>
+        <w:t>in the current state that are already in their final positions</w:t>
       </w:r>
     </w:p>
     <w:p>
@@ -1503,16 +1485,7 @@
         <w:jc w:val="both"/>
       </w:pPr>
       <w:r>
-        <w:t xml:space="preserve">The </w:t>
-      </w:r>
-      <w:r>
-        <w:t>physical</w:t>
-      </w:r>
-      <w:r>
-        <w:t xml:space="preserve"> layer is primarily</w:t>
-      </w:r>
-      <w:r>
-        <w:t xml:space="preserve"> composed of an inverse kinematics module and motion planner. It is responsible for the physical verification of transitions in the semantic solution proposed by the task planner in the logic layer. </w:t>
+        <w:t xml:space="preserve">The physical layer is primarily composed of an inverse kinematics module and motion planner. It is responsible for the physical verification of transitions in the semantic solution proposed by the task planner in the logic layer. </w:t>
       </w:r>
       <w:r>
         <w:t>It takes as input a semantic solution and returns the solution with either success or a failure.</w:t>
@@ -1634,6 +1607,9 @@
       </w:pPr>
       <w:commentRangeStart w:id="8"/>
       <w:r>
+        <w:rPr>
+          <w:noProof/>
+        </w:rPr>
         <w:drawing>
           <wp:inline distT="0" distB="0" distL="0" distR="0" wp14:anchorId="513CCF66" wp14:editId="24ED693A">
             <wp:extent cx="3381847" cy="3210373"/>
@@ -1797,13 +1773,7 @@
         <w:t xml:space="preserve"> </w:t>
       </w:r>
       <w:r>
-        <w:t xml:space="preserve">the module </w:t>
-      </w:r>
-      <w:r>
-        <w:t xml:space="preserve">beginning and final </w:t>
-      </w:r>
-      <w:r>
-        <w:t>positions are out of reach of each other for the current mobile manipulator</w:t>
+        <w:t>the module beginning and final positions are out of reach of each other for the current mobile manipulator</w:t>
       </w:r>
     </w:p>
     <w:p>
@@ -2034,6 +2004,9 @@
     </w:p>
     <w:p>
       <w:r>
+        <w:rPr>
+          <w:noProof/>
+        </w:rPr>
         <w:drawing>
           <wp:anchor distT="0" distB="0" distL="114300" distR="114300" simplePos="0" relativeHeight="251659264" behindDoc="0" locked="0" layoutInCell="1" allowOverlap="1" wp14:anchorId="61FC8F5C" wp14:editId="4C004F94">
             <wp:simplePos x="0" y="0"/>
@@ -2091,6 +2064,9 @@
         </w:drawing>
       </w:r>
       <w:r>
+        <w:rPr>
+          <w:noProof/>
+        </w:rPr>
         <w:drawing>
           <wp:anchor distT="0" distB="0" distL="114300" distR="114300" simplePos="0" relativeHeight="251658240" behindDoc="0" locked="0" layoutInCell="1" allowOverlap="1" wp14:anchorId="38A894E6" wp14:editId="2AD6384F">
             <wp:simplePos x="0" y="0"/>
@@ -2161,12 +2137,8 @@
     </w:p>
     <w:p>
       <w:r>
-        <w:t>While the manipulator was not physically used in this project due to time constraints. The specifications of the arm were used for simulation in the implemented software layer; Meaning the current state of the reconfiguration planner software could be</w:t>
-      </w:r>
-      <w:bookmarkStart w:id="9" w:name="_GoBack"/>
-      <w:bookmarkEnd w:id="9"/>
-      <w:r>
-        <w:t xml:space="preserve"> integrated with the arm in a future project.</w:t>
+        <w:lastRenderedPageBreak/>
+        <w:t>While the manipulator was not physically used in this project due to time constraints. The specifications of the arm were used for simulation in the implemented software layer; Meaning the current state of the reconfiguration planner software could be integrated with the arm in a future project.</w:t>
       </w:r>
     </w:p>
     <w:p/>
@@ -2384,17 +2356,215 @@
         <w:pStyle w:val="Heading1"/>
       </w:pPr>
       <w:r>
+        <w:t>Planning and Time Management</w:t>
+      </w:r>
+    </w:p>
+    <w:p>
+      <w:pPr>
+        <w:pStyle w:val="Heading2"/>
+      </w:pPr>
+      <w:r>
+        <w:t>Project Management Procedures</w:t>
+      </w:r>
+    </w:p>
+    <w:p>
+      <w:pPr>
+        <w:jc w:val="both"/>
+      </w:pPr>
+      <w:r>
+        <w:t>To streamline the design and development of the project, the project followed a traditional engineering product development cycle consisting of 5 phases:</w:t>
+      </w:r>
+    </w:p>
+    <w:p>
+      <w:pPr>
+        <w:jc w:val="both"/>
+      </w:pPr>
+      <w:r>
+        <w:rPr>
+          <w:b/>
+          <w:bCs/>
+        </w:rPr>
+        <w:t>Initiation</w:t>
+      </w:r>
+      <w:r>
+        <w:t xml:space="preserve"> - </w:t>
+      </w:r>
+      <w:r>
+        <w:t>The definition of the problem and the projects goals, requirements and risks</w:t>
+      </w:r>
+      <w:r>
+        <w:t>.</w:t>
+      </w:r>
+      <w:r>
+        <w:t xml:space="preserve"> This phase wa</w:t>
+      </w:r>
+      <w:r>
+        <w:t xml:space="preserve">s completed </w:t>
+      </w:r>
+      <w:r>
+        <w:t xml:space="preserve">by the </w:t>
+      </w:r>
+      <w:r>
+        <w:t xml:space="preserve">given </w:t>
+      </w:r>
+      <w:r>
+        <w:t>description of the proj</w:t>
+      </w:r>
+      <w:r>
+        <w:t>ect and further questioning of the project supervisor.</w:t>
+      </w:r>
+    </w:p>
+    <w:p>
+      <w:pPr>
+        <w:jc w:val="both"/>
+      </w:pPr>
+      <w:r>
+        <w:rPr>
+          <w:b/>
+          <w:bCs/>
+        </w:rPr>
+        <w:t>Planning</w:t>
+      </w:r>
+      <w:r>
+        <w:rPr>
+          <w:b/>
+          <w:bCs/>
+        </w:rPr>
+        <w:t xml:space="preserve"> - </w:t>
+      </w:r>
+      <w:r>
+        <w:t xml:space="preserve">The definition of how to solve the problem </w:t>
+      </w:r>
+      <w:r>
+        <w:t>by outlining the details and goals to meet the defined requirements.</w:t>
+      </w:r>
+      <w:r>
+        <w:t xml:space="preserve"> This phase was completed by the production of the initial report seen in appendix [%], the project plan seen in figure [%], and a conceptual high-level product design. </w:t>
+      </w:r>
+    </w:p>
+    <w:p>
+      <w:pPr>
+        <w:jc w:val="both"/>
+      </w:pPr>
+      <w:r>
+        <w:rPr>
+          <w:b/>
+          <w:bCs/>
+        </w:rPr>
+        <w:t xml:space="preserve">Execution - </w:t>
+      </w:r>
+      <w:r>
+        <w:t>The working phase where the plan designed in the previous phase is put into action and the product is developed.</w:t>
+      </w:r>
+      <w:r>
+        <w:t xml:space="preserve"> This was completed according to the created project plan and was finished in its majority by the project demonstration day on the 29</w:t>
+      </w:r>
+      <w:r>
+        <w:rPr>
+          <w:vertAlign w:val="superscript"/>
+        </w:rPr>
+        <w:t xml:space="preserve">th </w:t>
+      </w:r>
+      <w:r>
+        <w:t>of April 2024.</w:t>
+      </w:r>
+    </w:p>
+    <w:p>
+      <w:pPr>
+        <w:jc w:val="both"/>
+      </w:pPr>
+      <w:r>
+        <w:rPr>
+          <w:b/>
+          <w:bCs/>
+        </w:rPr>
+        <w:t xml:space="preserve">Controlling &amp; Monitoring - </w:t>
+      </w:r>
+      <w:r>
+        <w:t>This phase runs alongside the execution phase and involves tracking progress and adjusting the workflow to remove potential roadblocks.</w:t>
+      </w:r>
+    </w:p>
+    <w:p>
+      <w:pPr>
+        <w:jc w:val="both"/>
+        <w:rPr>
+          <w:b/>
+          <w:bCs/>
+        </w:rPr>
+      </w:pPr>
+      <w:r>
+        <w:rPr>
+          <w:b/>
+          <w:bCs/>
+        </w:rPr>
+        <w:t xml:space="preserve">Closure - </w:t>
+      </w:r>
+      <w:r>
+        <w:t>Reflecting on the progress and results to officially end the project.</w:t>
+      </w:r>
+      <w:r>
+        <w:t xml:space="preserve"> This phase is conducted through analysis of project results, documentation of completed work and reflection of project success which is represented by this document.</w:t>
+      </w:r>
+    </w:p>
+    <w:p>
+      <w:pPr>
+        <w:pStyle w:val="Heading2"/>
+      </w:pPr>
+      <w:r>
         <w:lastRenderedPageBreak/>
-        <w:t>Planning and Time Management</w:t>
-      </w:r>
-    </w:p>
+        <w:t>Project Management Reflection</w:t>
+      </w:r>
+    </w:p>
+    <w:p>
+      <w:pPr>
+        <w:jc w:val="both"/>
+      </w:pPr>
+      <w:r>
+        <w:t>The project went according to plan through to the development of the physical layer. Due to unfamiliarity with robot kinematics, little in-depth design was created in the planning phase of the project with the assumption that with the knowledge of what each section of the physical layer needed to accomplish, figuring out how to accomplish it would not be a notable obstacle. This led to the physical layers’ development taking far longer than expected, over-running its planned development time by a week despite completing the logic layer a week earlier than expected. The project goal could have been completed by firstly defining a simple physical layer rule to use for feedback such as “is the module at the top of the stack and hence, can be picked up in an environment with gravity by a stationary arm”. Then it would be possible to develop and analyse a range of feedback strategies without developing a mostly unused and complex simulation.</w:t>
+      </w:r>
+    </w:p>
+    <w:p>
+      <w:pPr>
+        <w:jc w:val="both"/>
+      </w:pPr>
+      <w:r>
+        <w:t xml:space="preserve">Despite the delay, the final product does match exactly what was planned at the beginning of the project, and as such the goals of the project have been filled. This can be attributed to appropriate levels of slack in task timing guidelines and </w:t>
+      </w:r>
+      <w:r>
+        <w:t>creatively making</w:t>
+      </w:r>
+      <w:r>
+        <w:t xml:space="preserve"> use of out-of-the-box implementations</w:t>
+      </w:r>
+      <w:r>
+        <w:t xml:space="preserve"> to decrease production time drastically and reduce complexity.</w:t>
+      </w:r>
+    </w:p>
+    <w:p/>
     <w:p>
       <w:pPr>
         <w:pStyle w:val="Heading2"/>
       </w:pPr>
       <w:r>
-        <w:tab/>
-        <w:t>Project Management Procedures</w:t>
+        <w:t>Risk Assessment</w:t>
+      </w:r>
+    </w:p>
+    <w:p>
+      <w:r>
+        <w:t>Refer to Appendix B section [%]</w:t>
+      </w:r>
+    </w:p>
+    <w:p>
+      <w:pPr>
+        <w:rPr>
+          <w:color w:val="FF0000"/>
+        </w:rPr>
+      </w:pPr>
+      <w:r>
+        <w:rPr>
+          <w:color w:val="FF0000"/>
+        </w:rPr>
+        <w:t>Rewrite risk assessment and put on it anything I had to do to face a risk such as getting sick and not being able to see mark (he marked work over email instead)</w:t>
       </w:r>
     </w:p>
     <w:p>
@@ -2402,28 +2572,10 @@
         <w:pStyle w:val="Heading2"/>
       </w:pPr>
       <w:r>
-        <w:tab/>
-        <w:t>Project Management Reflection</w:t>
-      </w:r>
-    </w:p>
-    <w:p>
-      <w:pPr>
-        <w:pStyle w:val="Heading2"/>
-      </w:pPr>
-      <w:r>
-        <w:tab/>
-        <w:t>Risk Assessment</w:t>
-      </w:r>
-    </w:p>
-    <w:p>
-      <w:pPr>
-        <w:pStyle w:val="Heading2"/>
-      </w:pPr>
-      <w:r>
-        <w:tab/>
         <w:t>Evolution of Project Plan</w:t>
       </w:r>
     </w:p>
+    <w:p/>
     <w:p>
       <w:pPr>
         <w:pStyle w:val="Heading1"/>
@@ -2561,7 +2713,7 @@
 </file>
 
 <file path=word/comments.xml><?xml version="1.0" encoding="utf-8"?>
-<w:comments xmlns:wpc="http://schemas.microsoft.com/office/word/2010/wordprocessingCanvas" xmlns:cx="http://schemas.microsoft.com/office/drawing/2014/chartex" xmlns:cx1="http://schemas.microsoft.com/office/drawing/2015/9/8/chartex" xmlns:cx2="http://schemas.microsoft.com/office/drawing/2015/10/21/chartex" xmlns:cx3="http://schemas.microsoft.com/office/drawing/2016/5/9/chartex" xmlns:cx4="http://schemas.microsoft.com/office/drawing/2016/5/10/chartex" xmlns:cx5="http://schemas.microsoft.com/office/drawing/2016/5/11/chartex" xmlns:cx6="http://schemas.microsoft.com/office/drawing/2016/5/12/chartex" xmlns:cx7="http://schemas.microsoft.com/office/drawing/2016/5/13/chartex" xmlns:cx8="http://schemas.microsoft.com/office/drawing/2016/5/14/chartex" xmlns:mc="http://schemas.openxmlformats.org/markup-compatibility/2006" xmlns:aink="http://schemas.microsoft.com/office/drawing/2016/ink" xmlns:am3d="http://schemas.microsoft.com/office/drawing/2017/model3d" xmlns:o="urn:schemas-microsoft-com:office:office" xmlns:r="http://schemas.openxmlformats.org/officeDocument/2006/relationships" xmlns:m="http://schemas.openxmlformats.org/officeDocument/2006/math" xmlns:v="urn:schemas-microsoft-com:vml" xmlns:wp14="http://schemas.microsoft.com/office/word/2010/wordprocessingDrawing" xmlns:wp="http://schemas.openxmlformats.org/drawingml/2006/wordprocessingDrawing" xmlns:w10="urn:schemas-microsoft-com:office:word" xmlns:w="http://schemas.openxmlformats.org/wordprocessingml/2006/main" xmlns:w14="http://schemas.microsoft.com/office/word/2010/wordml" xmlns:w15="http://schemas.microsoft.com/office/word/2012/wordml" xmlns:w16cid="http://schemas.microsoft.com/office/word/2016/wordml/cid" xmlns:w16se="http://schemas.microsoft.com/office/word/2015/wordml/symex" xmlns:wpg="http://schemas.microsoft.com/office/word/2010/wordprocessingGroup" xmlns:wpi="http://schemas.microsoft.com/office/word/2010/wordprocessingInk" xmlns:wne="http://schemas.microsoft.com/office/word/2006/wordml" xmlns:wps="http://schemas.microsoft.com/office/word/2010/wordprocessingShape" mc:Ignorable="w14 w15 w16se w16cid wp14">
+<w:comments xmlns:wpc="http://schemas.microsoft.com/office/word/2010/wordprocessingCanvas" xmlns:cx="http://schemas.microsoft.com/office/drawing/2014/chartex" xmlns:cx1="http://schemas.microsoft.com/office/drawing/2015/9/8/chartex" xmlns:cx2="http://schemas.microsoft.com/office/drawing/2015/10/21/chartex" xmlns:cx3="http://schemas.microsoft.com/office/drawing/2016/5/9/chartex" xmlns:cx4="http://schemas.microsoft.com/office/drawing/2016/5/10/chartex" xmlns:cx5="http://schemas.microsoft.com/office/drawing/2016/5/11/chartex" xmlns:cx6="http://schemas.microsoft.com/office/drawing/2016/5/12/chartex" xmlns:cx7="http://schemas.microsoft.com/office/drawing/2016/5/13/chartex" xmlns:cx8="http://schemas.microsoft.com/office/drawing/2016/5/14/chartex" xmlns:mc="http://schemas.openxmlformats.org/markup-compatibility/2006" xmlns:aink="http://schemas.microsoft.com/office/drawing/2016/ink" xmlns:am3d="http://schemas.microsoft.com/office/drawing/2017/model3d" xmlns:o="urn:schemas-microsoft-com:office:office" xmlns:oel="http://schemas.microsoft.com/office/2019/extlst" xmlns:r="http://schemas.openxmlformats.org/officeDocument/2006/relationships" xmlns:m="http://schemas.openxmlformats.org/officeDocument/2006/math" xmlns:v="urn:schemas-microsoft-com:vml" xmlns:wp14="http://schemas.microsoft.com/office/word/2010/wordprocessingDrawing" xmlns:wp="http://schemas.openxmlformats.org/drawingml/2006/wordprocessingDrawing" xmlns:w10="urn:schemas-microsoft-com:office:word" xmlns:w="http://schemas.openxmlformats.org/wordprocessingml/2006/main" xmlns:w14="http://schemas.microsoft.com/office/word/2010/wordml" xmlns:w15="http://schemas.microsoft.com/office/word/2012/wordml" xmlns:w16cex="http://schemas.microsoft.com/office/word/2018/wordml/cex" xmlns:w16cid="http://schemas.microsoft.com/office/word/2016/wordml/cid" xmlns:w16="http://schemas.microsoft.com/office/word/2018/wordml" xmlns:w16du="http://schemas.microsoft.com/office/word/2023/wordml/word16du" xmlns:w16sdtdh="http://schemas.microsoft.com/office/word/2020/wordml/sdtdatahash" xmlns:w16se="http://schemas.microsoft.com/office/word/2015/wordml/symex" xmlns:wpg="http://schemas.microsoft.com/office/word/2010/wordprocessingGroup" xmlns:wpi="http://schemas.microsoft.com/office/word/2010/wordprocessingInk" xmlns:wne="http://schemas.microsoft.com/office/word/2006/wordml" xmlns:wps="http://schemas.microsoft.com/office/word/2010/wordprocessingShape" mc:Ignorable="w14 w15 w16se w16cid w16 w16cex w16sdtdh w16du wp14">
   <w:comment w:id="0" w:author="Connall Shurey" w:date="2024-02-07T18:08:00Z" w:initials="CS">
     <w:p>
       <w:pPr>
@@ -2578,21 +2730,7 @@
           <w:rPr>
             <w:rStyle w:val="Hyperlink"/>
           </w:rPr>
-          <w:t xml:space="preserve">About the project – </w:t>
-        </w:r>
-        <w:proofErr w:type="spellStart"/>
-        <w:r>
-          <w:rPr>
-            <w:rStyle w:val="Hyperlink"/>
-          </w:rPr>
-          <w:t>Mosar</w:t>
-        </w:r>
-        <w:proofErr w:type="spellEnd"/>
-        <w:r>
-          <w:rPr>
-            <w:rStyle w:val="Hyperlink"/>
-          </w:rPr>
-          <w:t xml:space="preserve"> (h2020-mosar.eu)</w:t>
+          <w:t>About the project – Mosar (h2020-mosar.eu)</w:t>
         </w:r>
       </w:hyperlink>
     </w:p>
@@ -2729,7 +2867,7 @@
 </file>
 
 <file path=word/commentsExtended.xml><?xml version="1.0" encoding="utf-8"?>
-<w15:commentsEx xmlns:wpc="http://schemas.microsoft.com/office/word/2010/wordprocessingCanvas" xmlns:cx="http://schemas.microsoft.com/office/drawing/2014/chartex" xmlns:cx1="http://schemas.microsoft.com/office/drawing/2015/9/8/chartex" xmlns:cx2="http://schemas.microsoft.com/office/drawing/2015/10/21/chartex" xmlns:cx3="http://schemas.microsoft.com/office/drawing/2016/5/9/chartex" xmlns:cx4="http://schemas.microsoft.com/office/drawing/2016/5/10/chartex" xmlns:cx5="http://schemas.microsoft.com/office/drawing/2016/5/11/chartex" xmlns:cx6="http://schemas.microsoft.com/office/drawing/2016/5/12/chartex" xmlns:cx7="http://schemas.microsoft.com/office/drawing/2016/5/13/chartex" xmlns:cx8="http://schemas.microsoft.com/office/drawing/2016/5/14/chartex" xmlns:mc="http://schemas.openxmlformats.org/markup-compatibility/2006" xmlns:aink="http://schemas.microsoft.com/office/drawing/2016/ink" xmlns:am3d="http://schemas.microsoft.com/office/drawing/2017/model3d" xmlns:o="urn:schemas-microsoft-com:office:office" xmlns:r="http://schemas.openxmlformats.org/officeDocument/2006/relationships" xmlns:m="http://schemas.openxmlformats.org/officeDocument/2006/math" xmlns:v="urn:schemas-microsoft-com:vml" xmlns:wp14="http://schemas.microsoft.com/office/word/2010/wordprocessingDrawing" xmlns:wp="http://schemas.openxmlformats.org/drawingml/2006/wordprocessingDrawing" xmlns:w10="urn:schemas-microsoft-com:office:word" xmlns:w="http://schemas.openxmlformats.org/wordprocessingml/2006/main" xmlns:w14="http://schemas.microsoft.com/office/word/2010/wordml" xmlns:w15="http://schemas.microsoft.com/office/word/2012/wordml" xmlns:w16cid="http://schemas.microsoft.com/office/word/2016/wordml/cid" xmlns:w16se="http://schemas.microsoft.com/office/word/2015/wordml/symex" xmlns:wpg="http://schemas.microsoft.com/office/word/2010/wordprocessingGroup" xmlns:wpi="http://schemas.microsoft.com/office/word/2010/wordprocessingInk" xmlns:wne="http://schemas.microsoft.com/office/word/2006/wordml" xmlns:wps="http://schemas.microsoft.com/office/word/2010/wordprocessingShape" mc:Ignorable="w14 w15 w16se w16cid wp14">
+<w15:commentsEx xmlns:wpc="http://schemas.microsoft.com/office/word/2010/wordprocessingCanvas" xmlns:cx="http://schemas.microsoft.com/office/drawing/2014/chartex" xmlns:cx1="http://schemas.microsoft.com/office/drawing/2015/9/8/chartex" xmlns:cx2="http://schemas.microsoft.com/office/drawing/2015/10/21/chartex" xmlns:cx3="http://schemas.microsoft.com/office/drawing/2016/5/9/chartex" xmlns:cx4="http://schemas.microsoft.com/office/drawing/2016/5/10/chartex" xmlns:cx5="http://schemas.microsoft.com/office/drawing/2016/5/11/chartex" xmlns:cx6="http://schemas.microsoft.com/office/drawing/2016/5/12/chartex" xmlns:cx7="http://schemas.microsoft.com/office/drawing/2016/5/13/chartex" xmlns:cx8="http://schemas.microsoft.com/office/drawing/2016/5/14/chartex" xmlns:mc="http://schemas.openxmlformats.org/markup-compatibility/2006" xmlns:aink="http://schemas.microsoft.com/office/drawing/2016/ink" xmlns:am3d="http://schemas.microsoft.com/office/drawing/2017/model3d" xmlns:o="urn:schemas-microsoft-com:office:office" xmlns:oel="http://schemas.microsoft.com/office/2019/extlst" xmlns:r="http://schemas.openxmlformats.org/officeDocument/2006/relationships" xmlns:m="http://schemas.openxmlformats.org/officeDocument/2006/math" xmlns:v="urn:schemas-microsoft-com:vml" xmlns:wp14="http://schemas.microsoft.com/office/word/2010/wordprocessingDrawing" xmlns:wp="http://schemas.openxmlformats.org/drawingml/2006/wordprocessingDrawing" xmlns:w10="urn:schemas-microsoft-com:office:word" xmlns:w="http://schemas.openxmlformats.org/wordprocessingml/2006/main" xmlns:w14="http://schemas.microsoft.com/office/word/2010/wordml" xmlns:w15="http://schemas.microsoft.com/office/word/2012/wordml" xmlns:w16cex="http://schemas.microsoft.com/office/word/2018/wordml/cex" xmlns:w16cid="http://schemas.microsoft.com/office/word/2016/wordml/cid" xmlns:w16="http://schemas.microsoft.com/office/word/2018/wordml" xmlns:w16du="http://schemas.microsoft.com/office/word/2023/wordml/word16du" xmlns:w16sdtdh="http://schemas.microsoft.com/office/word/2020/wordml/sdtdatahash" xmlns:w16se="http://schemas.microsoft.com/office/word/2015/wordml/symex" xmlns:wpg="http://schemas.microsoft.com/office/word/2010/wordprocessingGroup" xmlns:wpi="http://schemas.microsoft.com/office/word/2010/wordprocessingInk" xmlns:wne="http://schemas.microsoft.com/office/word/2006/wordml" xmlns:wps="http://schemas.microsoft.com/office/word/2010/wordprocessingShape" mc:Ignorable="w14 w15 w16se w16cid w16 w16cex w16sdtdh w16du wp14">
   <w15:commentEx w15:paraId="7B916556" w15:done="0"/>
   <w15:commentEx w15:paraId="13E99EA3" w15:done="0"/>
   <w15:commentEx w15:paraId="30A306D0" w15:done="0"/>
@@ -2743,7 +2881,7 @@
 </file>
 
 <file path=word/commentsIds.xml><?xml version="1.0" encoding="utf-8"?>
-<w16cid:commentsIds xmlns:wpc="http://schemas.microsoft.com/office/word/2010/wordprocessingCanvas" xmlns:cx="http://schemas.microsoft.com/office/drawing/2014/chartex" xmlns:cx1="http://schemas.microsoft.com/office/drawing/2015/9/8/chartex" xmlns:cx2="http://schemas.microsoft.com/office/drawing/2015/10/21/chartex" xmlns:cx3="http://schemas.microsoft.com/office/drawing/2016/5/9/chartex" xmlns:cx4="http://schemas.microsoft.com/office/drawing/2016/5/10/chartex" xmlns:cx5="http://schemas.microsoft.com/office/drawing/2016/5/11/chartex" xmlns:cx6="http://schemas.microsoft.com/office/drawing/2016/5/12/chartex" xmlns:cx7="http://schemas.microsoft.com/office/drawing/2016/5/13/chartex" xmlns:cx8="http://schemas.microsoft.com/office/drawing/2016/5/14/chartex" xmlns:mc="http://schemas.openxmlformats.org/markup-compatibility/2006" xmlns:aink="http://schemas.microsoft.com/office/drawing/2016/ink" xmlns:am3d="http://schemas.microsoft.com/office/drawing/2017/model3d" xmlns:o="urn:schemas-microsoft-com:office:office" xmlns:r="http://schemas.openxmlformats.org/officeDocument/2006/relationships" xmlns:m="http://schemas.openxmlformats.org/officeDocument/2006/math" xmlns:v="urn:schemas-microsoft-com:vml" xmlns:wp14="http://schemas.microsoft.com/office/word/2010/wordprocessingDrawing" xmlns:wp="http://schemas.openxmlformats.org/drawingml/2006/wordprocessingDrawing" xmlns:w10="urn:schemas-microsoft-com:office:word" xmlns:w="http://schemas.openxmlformats.org/wordprocessingml/2006/main" xmlns:w14="http://schemas.microsoft.com/office/word/2010/wordml" xmlns:w15="http://schemas.microsoft.com/office/word/2012/wordml" xmlns:w16cid="http://schemas.microsoft.com/office/word/2016/wordml/cid" xmlns:w16se="http://schemas.microsoft.com/office/word/2015/wordml/symex" xmlns:wpg="http://schemas.microsoft.com/office/word/2010/wordprocessingGroup" xmlns:wpi="http://schemas.microsoft.com/office/word/2010/wordprocessingInk" xmlns:wne="http://schemas.microsoft.com/office/word/2006/wordml" xmlns:wps="http://schemas.microsoft.com/office/word/2010/wordprocessingShape" mc:Ignorable="w14 w15 w16se w16cid wp14">
+<w16cid:commentsIds xmlns:wpc="http://schemas.microsoft.com/office/word/2010/wordprocessingCanvas" xmlns:cx="http://schemas.microsoft.com/office/drawing/2014/chartex" xmlns:cx1="http://schemas.microsoft.com/office/drawing/2015/9/8/chartex" xmlns:cx2="http://schemas.microsoft.com/office/drawing/2015/10/21/chartex" xmlns:cx3="http://schemas.microsoft.com/office/drawing/2016/5/9/chartex" xmlns:cx4="http://schemas.microsoft.com/office/drawing/2016/5/10/chartex" xmlns:cx5="http://schemas.microsoft.com/office/drawing/2016/5/11/chartex" xmlns:cx6="http://schemas.microsoft.com/office/drawing/2016/5/12/chartex" xmlns:cx7="http://schemas.microsoft.com/office/drawing/2016/5/13/chartex" xmlns:cx8="http://schemas.microsoft.com/office/drawing/2016/5/14/chartex" xmlns:mc="http://schemas.openxmlformats.org/markup-compatibility/2006" xmlns:aink="http://schemas.microsoft.com/office/drawing/2016/ink" xmlns:am3d="http://schemas.microsoft.com/office/drawing/2017/model3d" xmlns:o="urn:schemas-microsoft-com:office:office" xmlns:oel="http://schemas.microsoft.com/office/2019/extlst" xmlns:r="http://schemas.openxmlformats.org/officeDocument/2006/relationships" xmlns:m="http://schemas.openxmlformats.org/officeDocument/2006/math" xmlns:v="urn:schemas-microsoft-com:vml" xmlns:wp14="http://schemas.microsoft.com/office/word/2010/wordprocessingDrawing" xmlns:wp="http://schemas.openxmlformats.org/drawingml/2006/wordprocessingDrawing" xmlns:w10="urn:schemas-microsoft-com:office:word" xmlns:w="http://schemas.openxmlformats.org/wordprocessingml/2006/main" xmlns:w14="http://schemas.microsoft.com/office/word/2010/wordml" xmlns:w15="http://schemas.microsoft.com/office/word/2012/wordml" xmlns:w16cex="http://schemas.microsoft.com/office/word/2018/wordml/cex" xmlns:w16cid="http://schemas.microsoft.com/office/word/2016/wordml/cid" xmlns:w16="http://schemas.microsoft.com/office/word/2018/wordml" xmlns:w16du="http://schemas.microsoft.com/office/word/2023/wordml/word16du" xmlns:w16sdtdh="http://schemas.microsoft.com/office/word/2020/wordml/sdtdatahash" xmlns:w16se="http://schemas.microsoft.com/office/word/2015/wordml/symex" xmlns:wpg="http://schemas.microsoft.com/office/word/2010/wordprocessingGroup" xmlns:wpi="http://schemas.microsoft.com/office/word/2010/wordprocessingInk" xmlns:wne="http://schemas.microsoft.com/office/word/2006/wordml" xmlns:wps="http://schemas.microsoft.com/office/word/2010/wordprocessingShape" mc:Ignorable="w14 w15 w16se w16cid w16 w16cex w16sdtdh w16du wp14">
   <w16cid:commentId w16cid:paraId="7B916556" w16cid:durableId="296E458F"/>
   <w16cid:commentId w16cid:paraId="13E99EA3" w16cid:durableId="298B337C"/>
   <w16cid:commentId w16cid:paraId="30A306D0" w16cid:durableId="29E3EFBC"/>
@@ -2757,7 +2895,7 @@
 </file>
 
 <file path=word/endnotes.xml><?xml version="1.0" encoding="utf-8"?>
-<w:endnotes xmlns:wpc="http://schemas.microsoft.com/office/word/2010/wordprocessingCanvas" xmlns:cx="http://schemas.microsoft.com/office/drawing/2014/chartex" xmlns:cx1="http://schemas.microsoft.com/office/drawing/2015/9/8/chartex" xmlns:cx2="http://schemas.microsoft.com/office/drawing/2015/10/21/chartex" xmlns:cx3="http://schemas.microsoft.com/office/drawing/2016/5/9/chartex" xmlns:cx4="http://schemas.microsoft.com/office/drawing/2016/5/10/chartex" xmlns:cx5="http://schemas.microsoft.com/office/drawing/2016/5/11/chartex" xmlns:cx6="http://schemas.microsoft.com/office/drawing/2016/5/12/chartex" xmlns:cx7="http://schemas.microsoft.com/office/drawing/2016/5/13/chartex" xmlns:cx8="http://schemas.microsoft.com/office/drawing/2016/5/14/chartex" xmlns:mc="http://schemas.openxmlformats.org/markup-compatibility/2006" xmlns:aink="http://schemas.microsoft.com/office/drawing/2016/ink" xmlns:am3d="http://schemas.microsoft.com/office/drawing/2017/model3d" xmlns:o="urn:schemas-microsoft-com:office:office" xmlns:r="http://schemas.openxmlformats.org/officeDocument/2006/relationships" xmlns:m="http://schemas.openxmlformats.org/officeDocument/2006/math" xmlns:v="urn:schemas-microsoft-com:vml" xmlns:wp14="http://schemas.microsoft.com/office/word/2010/wordprocessingDrawing" xmlns:wp="http://schemas.openxmlformats.org/drawingml/2006/wordprocessingDrawing" xmlns:w10="urn:schemas-microsoft-com:office:word" xmlns:w="http://schemas.openxmlformats.org/wordprocessingml/2006/main" xmlns:w14="http://schemas.microsoft.com/office/word/2010/wordml" xmlns:w15="http://schemas.microsoft.com/office/word/2012/wordml" xmlns:w16cid="http://schemas.microsoft.com/office/word/2016/wordml/cid" xmlns:w16se="http://schemas.microsoft.com/office/word/2015/wordml/symex" xmlns:wpg="http://schemas.microsoft.com/office/word/2010/wordprocessingGroup" xmlns:wpi="http://schemas.microsoft.com/office/word/2010/wordprocessingInk" xmlns:wne="http://schemas.microsoft.com/office/word/2006/wordml" xmlns:wps="http://schemas.microsoft.com/office/word/2010/wordprocessingShape" mc:Ignorable="w14 w15 w16se w16cid wp14">
+<w:endnotes xmlns:wpc="http://schemas.microsoft.com/office/word/2010/wordprocessingCanvas" xmlns:cx="http://schemas.microsoft.com/office/drawing/2014/chartex" xmlns:cx1="http://schemas.microsoft.com/office/drawing/2015/9/8/chartex" xmlns:cx2="http://schemas.microsoft.com/office/drawing/2015/10/21/chartex" xmlns:cx3="http://schemas.microsoft.com/office/drawing/2016/5/9/chartex" xmlns:cx4="http://schemas.microsoft.com/office/drawing/2016/5/10/chartex" xmlns:cx5="http://schemas.microsoft.com/office/drawing/2016/5/11/chartex" xmlns:cx6="http://schemas.microsoft.com/office/drawing/2016/5/12/chartex" xmlns:cx7="http://schemas.microsoft.com/office/drawing/2016/5/13/chartex" xmlns:cx8="http://schemas.microsoft.com/office/drawing/2016/5/14/chartex" xmlns:mc="http://schemas.openxmlformats.org/markup-compatibility/2006" xmlns:aink="http://schemas.microsoft.com/office/drawing/2016/ink" xmlns:am3d="http://schemas.microsoft.com/office/drawing/2017/model3d" xmlns:o="urn:schemas-microsoft-com:office:office" xmlns:oel="http://schemas.microsoft.com/office/2019/extlst" xmlns:r="http://schemas.openxmlformats.org/officeDocument/2006/relationships" xmlns:m="http://schemas.openxmlformats.org/officeDocument/2006/math" xmlns:v="urn:schemas-microsoft-com:vml" xmlns:wp14="http://schemas.microsoft.com/office/word/2010/wordprocessingDrawing" xmlns:wp="http://schemas.openxmlformats.org/drawingml/2006/wordprocessingDrawing" xmlns:w10="urn:schemas-microsoft-com:office:word" xmlns:w="http://schemas.openxmlformats.org/wordprocessingml/2006/main" xmlns:w14="http://schemas.microsoft.com/office/word/2010/wordml" xmlns:w15="http://schemas.microsoft.com/office/word/2012/wordml" xmlns:w16cex="http://schemas.microsoft.com/office/word/2018/wordml/cex" xmlns:w16cid="http://schemas.microsoft.com/office/word/2016/wordml/cid" xmlns:w16="http://schemas.microsoft.com/office/word/2018/wordml" xmlns:w16du="http://schemas.microsoft.com/office/word/2023/wordml/word16du" xmlns:w16sdtdh="http://schemas.microsoft.com/office/word/2020/wordml/sdtdatahash" xmlns:w16se="http://schemas.microsoft.com/office/word/2015/wordml/symex" xmlns:wpg="http://schemas.microsoft.com/office/word/2010/wordprocessingGroup" xmlns:wpi="http://schemas.microsoft.com/office/word/2010/wordprocessingInk" xmlns:wne="http://schemas.microsoft.com/office/word/2006/wordml" xmlns:wps="http://schemas.microsoft.com/office/word/2010/wordprocessingShape" mc:Ignorable="w14 w15 w16se w16cid w16 w16cex w16sdtdh w16du wp14">
   <w:endnote w:type="separator" w:id="-1">
     <w:p>
       <w:pPr>
@@ -2782,7 +2920,7 @@
 </file>
 
 <file path=word/footnotes.xml><?xml version="1.0" encoding="utf-8"?>
-<w:footnotes xmlns:wpc="http://schemas.microsoft.com/office/word/2010/wordprocessingCanvas" xmlns:cx="http://schemas.microsoft.com/office/drawing/2014/chartex" xmlns:cx1="http://schemas.microsoft.com/office/drawing/2015/9/8/chartex" xmlns:cx2="http://schemas.microsoft.com/office/drawing/2015/10/21/chartex" xmlns:cx3="http://schemas.microsoft.com/office/drawing/2016/5/9/chartex" xmlns:cx4="http://schemas.microsoft.com/office/drawing/2016/5/10/chartex" xmlns:cx5="http://schemas.microsoft.com/office/drawing/2016/5/11/chartex" xmlns:cx6="http://schemas.microsoft.com/office/drawing/2016/5/12/chartex" xmlns:cx7="http://schemas.microsoft.com/office/drawing/2016/5/13/chartex" xmlns:cx8="http://schemas.microsoft.com/office/drawing/2016/5/14/chartex" xmlns:mc="http://schemas.openxmlformats.org/markup-compatibility/2006" xmlns:aink="http://schemas.microsoft.com/office/drawing/2016/ink" xmlns:am3d="http://schemas.microsoft.com/office/drawing/2017/model3d" xmlns:o="urn:schemas-microsoft-com:office:office" xmlns:r="http://schemas.openxmlformats.org/officeDocument/2006/relationships" xmlns:m="http://schemas.openxmlformats.org/officeDocument/2006/math" xmlns:v="urn:schemas-microsoft-com:vml" xmlns:wp14="http://schemas.microsoft.com/office/word/2010/wordprocessingDrawing" xmlns:wp="http://schemas.openxmlformats.org/drawingml/2006/wordprocessingDrawing" xmlns:w10="urn:schemas-microsoft-com:office:word" xmlns:w="http://schemas.openxmlformats.org/wordprocessingml/2006/main" xmlns:w14="http://schemas.microsoft.com/office/word/2010/wordml" xmlns:w15="http://schemas.microsoft.com/office/word/2012/wordml" xmlns:w16cid="http://schemas.microsoft.com/office/word/2016/wordml/cid" xmlns:w16se="http://schemas.microsoft.com/office/word/2015/wordml/symex" xmlns:wpg="http://schemas.microsoft.com/office/word/2010/wordprocessingGroup" xmlns:wpi="http://schemas.microsoft.com/office/word/2010/wordprocessingInk" xmlns:wne="http://schemas.microsoft.com/office/word/2006/wordml" xmlns:wps="http://schemas.microsoft.com/office/word/2010/wordprocessingShape" mc:Ignorable="w14 w15 w16se w16cid wp14">
+<w:footnotes xmlns:wpc="http://schemas.microsoft.com/office/word/2010/wordprocessingCanvas" xmlns:cx="http://schemas.microsoft.com/office/drawing/2014/chartex" xmlns:cx1="http://schemas.microsoft.com/office/drawing/2015/9/8/chartex" xmlns:cx2="http://schemas.microsoft.com/office/drawing/2015/10/21/chartex" xmlns:cx3="http://schemas.microsoft.com/office/drawing/2016/5/9/chartex" xmlns:cx4="http://schemas.microsoft.com/office/drawing/2016/5/10/chartex" xmlns:cx5="http://schemas.microsoft.com/office/drawing/2016/5/11/chartex" xmlns:cx6="http://schemas.microsoft.com/office/drawing/2016/5/12/chartex" xmlns:cx7="http://schemas.microsoft.com/office/drawing/2016/5/13/chartex" xmlns:cx8="http://schemas.microsoft.com/office/drawing/2016/5/14/chartex" xmlns:mc="http://schemas.openxmlformats.org/markup-compatibility/2006" xmlns:aink="http://schemas.microsoft.com/office/drawing/2016/ink" xmlns:am3d="http://schemas.microsoft.com/office/drawing/2017/model3d" xmlns:o="urn:schemas-microsoft-com:office:office" xmlns:oel="http://schemas.microsoft.com/office/2019/extlst" xmlns:r="http://schemas.openxmlformats.org/officeDocument/2006/relationships" xmlns:m="http://schemas.openxmlformats.org/officeDocument/2006/math" xmlns:v="urn:schemas-microsoft-com:vml" xmlns:wp14="http://schemas.microsoft.com/office/word/2010/wordprocessingDrawing" xmlns:wp="http://schemas.openxmlformats.org/drawingml/2006/wordprocessingDrawing" xmlns:w10="urn:schemas-microsoft-com:office:word" xmlns:w="http://schemas.openxmlformats.org/wordprocessingml/2006/main" xmlns:w14="http://schemas.microsoft.com/office/word/2010/wordml" xmlns:w15="http://schemas.microsoft.com/office/word/2012/wordml" xmlns:w16cex="http://schemas.microsoft.com/office/word/2018/wordml/cex" xmlns:w16cid="http://schemas.microsoft.com/office/word/2016/wordml/cid" xmlns:w16="http://schemas.microsoft.com/office/word/2018/wordml" xmlns:w16du="http://schemas.microsoft.com/office/word/2023/wordml/word16du" xmlns:w16sdtdh="http://schemas.microsoft.com/office/word/2020/wordml/sdtdatahash" xmlns:w16se="http://schemas.microsoft.com/office/word/2015/wordml/symex" xmlns:wpg="http://schemas.microsoft.com/office/word/2010/wordprocessingGroup" xmlns:wpi="http://schemas.microsoft.com/office/word/2010/wordprocessingInk" xmlns:wne="http://schemas.microsoft.com/office/word/2006/wordml" xmlns:wps="http://schemas.microsoft.com/office/word/2010/wordprocessingShape" mc:Ignorable="w14 w15 w16se w16cid w16 w16cex w16sdtdh w16du wp14">
   <w:footnote w:type="separator" w:id="-1">
     <w:p>
       <w:pPr>
@@ -2807,7 +2945,7 @@
 </file>
 
 <file path=word/numbering.xml><?xml version="1.0" encoding="utf-8"?>
-<w:numbering xmlns:wpc="http://schemas.microsoft.com/office/word/2010/wordprocessingCanvas" xmlns:cx="http://schemas.microsoft.com/office/drawing/2014/chartex" xmlns:cx1="http://schemas.microsoft.com/office/drawing/2015/9/8/chartex" xmlns:cx2="http://schemas.microsoft.com/office/drawing/2015/10/21/chartex" xmlns:cx3="http://schemas.microsoft.com/office/drawing/2016/5/9/chartex" xmlns:cx4="http://schemas.microsoft.com/office/drawing/2016/5/10/chartex" xmlns:cx5="http://schemas.microsoft.com/office/drawing/2016/5/11/chartex" xmlns:cx6="http://schemas.microsoft.com/office/drawing/2016/5/12/chartex" xmlns:cx7="http://schemas.microsoft.com/office/drawing/2016/5/13/chartex" xmlns:cx8="http://schemas.microsoft.com/office/drawing/2016/5/14/chartex" xmlns:mc="http://schemas.openxmlformats.org/markup-compatibility/2006" xmlns:aink="http://schemas.microsoft.com/office/drawing/2016/ink" xmlns:am3d="http://schemas.microsoft.com/office/drawing/2017/model3d" xmlns:o="urn:schemas-microsoft-com:office:office" xmlns:r="http://schemas.openxmlformats.org/officeDocument/2006/relationships" xmlns:m="http://schemas.openxmlformats.org/officeDocument/2006/math" xmlns:v="urn:schemas-microsoft-com:vml" xmlns:wp14="http://schemas.microsoft.com/office/word/2010/wordprocessingDrawing" xmlns:wp="http://schemas.openxmlformats.org/drawingml/2006/wordprocessingDrawing" xmlns:w10="urn:schemas-microsoft-com:office:word" xmlns:w="http://schemas.openxmlformats.org/wordprocessingml/2006/main" xmlns:w14="http://schemas.microsoft.com/office/word/2010/wordml" xmlns:w15="http://schemas.microsoft.com/office/word/2012/wordml" xmlns:w16cid="http://schemas.microsoft.com/office/word/2016/wordml/cid" xmlns:w16se="http://schemas.microsoft.com/office/word/2015/wordml/symex" xmlns:wpg="http://schemas.microsoft.com/office/word/2010/wordprocessingGroup" xmlns:wpi="http://schemas.microsoft.com/office/word/2010/wordprocessingInk" xmlns:wne="http://schemas.microsoft.com/office/word/2006/wordml" xmlns:wps="http://schemas.microsoft.com/office/word/2010/wordprocessingShape" mc:Ignorable="w14 w15 w16se w16cid wp14">
+<w:numbering xmlns:wpc="http://schemas.microsoft.com/office/word/2010/wordprocessingCanvas" xmlns:cx="http://schemas.microsoft.com/office/drawing/2014/chartex" xmlns:cx1="http://schemas.microsoft.com/office/drawing/2015/9/8/chartex" xmlns:cx2="http://schemas.microsoft.com/office/drawing/2015/10/21/chartex" xmlns:cx3="http://schemas.microsoft.com/office/drawing/2016/5/9/chartex" xmlns:cx4="http://schemas.microsoft.com/office/drawing/2016/5/10/chartex" xmlns:cx5="http://schemas.microsoft.com/office/drawing/2016/5/11/chartex" xmlns:cx6="http://schemas.microsoft.com/office/drawing/2016/5/12/chartex" xmlns:cx7="http://schemas.microsoft.com/office/drawing/2016/5/13/chartex" xmlns:cx8="http://schemas.microsoft.com/office/drawing/2016/5/14/chartex" xmlns:mc="http://schemas.openxmlformats.org/markup-compatibility/2006" xmlns:aink="http://schemas.microsoft.com/office/drawing/2016/ink" xmlns:am3d="http://schemas.microsoft.com/office/drawing/2017/model3d" xmlns:o="urn:schemas-microsoft-com:office:office" xmlns:oel="http://schemas.microsoft.com/office/2019/extlst" xmlns:r="http://schemas.openxmlformats.org/officeDocument/2006/relationships" xmlns:m="http://schemas.openxmlformats.org/officeDocument/2006/math" xmlns:v="urn:schemas-microsoft-com:vml" xmlns:wp14="http://schemas.microsoft.com/office/word/2010/wordprocessingDrawing" xmlns:wp="http://schemas.openxmlformats.org/drawingml/2006/wordprocessingDrawing" xmlns:w10="urn:schemas-microsoft-com:office:word" xmlns:w="http://schemas.openxmlformats.org/wordprocessingml/2006/main" xmlns:w14="http://schemas.microsoft.com/office/word/2010/wordml" xmlns:w15="http://schemas.microsoft.com/office/word/2012/wordml" xmlns:w16cex="http://schemas.microsoft.com/office/word/2018/wordml/cex" xmlns:w16cid="http://schemas.microsoft.com/office/word/2016/wordml/cid" xmlns:w16="http://schemas.microsoft.com/office/word/2018/wordml" xmlns:w16du="http://schemas.microsoft.com/office/word/2023/wordml/word16du" xmlns:w16sdtdh="http://schemas.microsoft.com/office/word/2020/wordml/sdtdatahash" xmlns:w16se="http://schemas.microsoft.com/office/word/2015/wordml/symex" xmlns:wpg="http://schemas.microsoft.com/office/word/2010/wordprocessingGroup" xmlns:wpi="http://schemas.microsoft.com/office/word/2010/wordprocessingInk" xmlns:wne="http://schemas.microsoft.com/office/word/2006/wordml" xmlns:wps="http://schemas.microsoft.com/office/word/2010/wordprocessingShape" mc:Ignorable="w14 w15 w16se w16cid w16 w16cex w16sdtdh w16du wp14">
   <w:abstractNum w:abstractNumId="0" w15:restartNumberingAfterBreak="0">
     <w:nsid w:val="01B121B0"/>
     <w:multiLevelType w:val="hybridMultilevel"/>
@@ -5525,86 +5663,86 @@
       </w:rPr>
     </w:lvl>
   </w:abstractNum>
-  <w:num w:numId="1">
+  <w:num w:numId="1" w16cid:durableId="315426447">
     <w:abstractNumId w:val="18"/>
   </w:num>
-  <w:num w:numId="2">
+  <w:num w:numId="2" w16cid:durableId="392851810">
     <w:abstractNumId w:val="7"/>
   </w:num>
-  <w:num w:numId="3">
+  <w:num w:numId="3" w16cid:durableId="1267277455">
     <w:abstractNumId w:val="3"/>
   </w:num>
-  <w:num w:numId="4">
+  <w:num w:numId="4" w16cid:durableId="788016992">
     <w:abstractNumId w:val="12"/>
   </w:num>
-  <w:num w:numId="5">
+  <w:num w:numId="5" w16cid:durableId="92408404">
     <w:abstractNumId w:val="8"/>
   </w:num>
-  <w:num w:numId="6">
+  <w:num w:numId="6" w16cid:durableId="1735853770">
     <w:abstractNumId w:val="20"/>
   </w:num>
-  <w:num w:numId="7">
+  <w:num w:numId="7" w16cid:durableId="312107763">
     <w:abstractNumId w:val="16"/>
   </w:num>
-  <w:num w:numId="8">
+  <w:num w:numId="8" w16cid:durableId="1429690879">
     <w:abstractNumId w:val="10"/>
   </w:num>
-  <w:num w:numId="9">
+  <w:num w:numId="9" w16cid:durableId="1836258371">
     <w:abstractNumId w:val="11"/>
   </w:num>
-  <w:num w:numId="10">
+  <w:num w:numId="10" w16cid:durableId="2028218382">
     <w:abstractNumId w:val="5"/>
   </w:num>
-  <w:num w:numId="11">
+  <w:num w:numId="11" w16cid:durableId="2136606495">
     <w:abstractNumId w:val="6"/>
   </w:num>
-  <w:num w:numId="12">
+  <w:num w:numId="12" w16cid:durableId="981081338">
     <w:abstractNumId w:val="19"/>
   </w:num>
-  <w:num w:numId="13">
+  <w:num w:numId="13" w16cid:durableId="370376656">
     <w:abstractNumId w:val="2"/>
   </w:num>
-  <w:num w:numId="14">
+  <w:num w:numId="14" w16cid:durableId="171995527">
     <w:abstractNumId w:val="15"/>
   </w:num>
-  <w:num w:numId="15">
+  <w:num w:numId="15" w16cid:durableId="910433800">
     <w:abstractNumId w:val="0"/>
   </w:num>
-  <w:num w:numId="16">
+  <w:num w:numId="16" w16cid:durableId="1565020941">
     <w:abstractNumId w:val="1"/>
   </w:num>
-  <w:num w:numId="17">
+  <w:num w:numId="17" w16cid:durableId="1295793944">
     <w:abstractNumId w:val="21"/>
   </w:num>
-  <w:num w:numId="18">
+  <w:num w:numId="18" w16cid:durableId="2096704893">
     <w:abstractNumId w:val="17"/>
   </w:num>
-  <w:num w:numId="19">
+  <w:num w:numId="19" w16cid:durableId="586112371">
     <w:abstractNumId w:val="23"/>
   </w:num>
-  <w:num w:numId="20">
+  <w:num w:numId="20" w16cid:durableId="2069305116">
     <w:abstractNumId w:val="24"/>
   </w:num>
-  <w:num w:numId="21">
+  <w:num w:numId="21" w16cid:durableId="1256942580">
     <w:abstractNumId w:val="4"/>
   </w:num>
-  <w:num w:numId="22">
+  <w:num w:numId="22" w16cid:durableId="264536009">
     <w:abstractNumId w:val="22"/>
   </w:num>
-  <w:num w:numId="23">
+  <w:num w:numId="23" w16cid:durableId="1553618401">
     <w:abstractNumId w:val="9"/>
   </w:num>
-  <w:num w:numId="24">
+  <w:num w:numId="24" w16cid:durableId="883255963">
     <w:abstractNumId w:val="14"/>
   </w:num>
-  <w:num w:numId="25">
+  <w:num w:numId="25" w16cid:durableId="722563159">
     <w:abstractNumId w:val="13"/>
   </w:num>
 </w:numbering>
 </file>
 
 <file path=word/people.xml><?xml version="1.0" encoding="utf-8"?>
-<w15:people xmlns:wpc="http://schemas.microsoft.com/office/word/2010/wordprocessingCanvas" xmlns:cx="http://schemas.microsoft.com/office/drawing/2014/chartex" xmlns:cx1="http://schemas.microsoft.com/office/drawing/2015/9/8/chartex" xmlns:cx2="http://schemas.microsoft.com/office/drawing/2015/10/21/chartex" xmlns:cx3="http://schemas.microsoft.com/office/drawing/2016/5/9/chartex" xmlns:cx4="http://schemas.microsoft.com/office/drawing/2016/5/10/chartex" xmlns:cx5="http://schemas.microsoft.com/office/drawing/2016/5/11/chartex" xmlns:cx6="http://schemas.microsoft.com/office/drawing/2016/5/12/chartex" xmlns:cx7="http://schemas.microsoft.com/office/drawing/2016/5/13/chartex" xmlns:cx8="http://schemas.microsoft.com/office/drawing/2016/5/14/chartex" xmlns:mc="http://schemas.openxmlformats.org/markup-compatibility/2006" xmlns:aink="http://schemas.microsoft.com/office/drawing/2016/ink" xmlns:am3d="http://schemas.microsoft.com/office/drawing/2017/model3d" xmlns:o="urn:schemas-microsoft-com:office:office" xmlns:r="http://schemas.openxmlformats.org/officeDocument/2006/relationships" xmlns:m="http://schemas.openxmlformats.org/officeDocument/2006/math" xmlns:v="urn:schemas-microsoft-com:vml" xmlns:wp14="http://schemas.microsoft.com/office/word/2010/wordprocessingDrawing" xmlns:wp="http://schemas.openxmlformats.org/drawingml/2006/wordprocessingDrawing" xmlns:w10="urn:schemas-microsoft-com:office:word" xmlns:w="http://schemas.openxmlformats.org/wordprocessingml/2006/main" xmlns:w14="http://schemas.microsoft.com/office/word/2010/wordml" xmlns:w15="http://schemas.microsoft.com/office/word/2012/wordml" xmlns:w16cid="http://schemas.microsoft.com/office/word/2016/wordml/cid" xmlns:w16se="http://schemas.microsoft.com/office/word/2015/wordml/symex" xmlns:wpg="http://schemas.microsoft.com/office/word/2010/wordprocessingGroup" xmlns:wpi="http://schemas.microsoft.com/office/word/2010/wordprocessingInk" xmlns:wne="http://schemas.microsoft.com/office/word/2006/wordml" xmlns:wps="http://schemas.microsoft.com/office/word/2010/wordprocessingShape" mc:Ignorable="w14 w15 w16se w16cid wp14">
+<w15:people xmlns:wpc="http://schemas.microsoft.com/office/word/2010/wordprocessingCanvas" xmlns:cx="http://schemas.microsoft.com/office/drawing/2014/chartex" xmlns:cx1="http://schemas.microsoft.com/office/drawing/2015/9/8/chartex" xmlns:cx2="http://schemas.microsoft.com/office/drawing/2015/10/21/chartex" xmlns:cx3="http://schemas.microsoft.com/office/drawing/2016/5/9/chartex" xmlns:cx4="http://schemas.microsoft.com/office/drawing/2016/5/10/chartex" xmlns:cx5="http://schemas.microsoft.com/office/drawing/2016/5/11/chartex" xmlns:cx6="http://schemas.microsoft.com/office/drawing/2016/5/12/chartex" xmlns:cx7="http://schemas.microsoft.com/office/drawing/2016/5/13/chartex" xmlns:cx8="http://schemas.microsoft.com/office/drawing/2016/5/14/chartex" xmlns:mc="http://schemas.openxmlformats.org/markup-compatibility/2006" xmlns:aink="http://schemas.microsoft.com/office/drawing/2016/ink" xmlns:am3d="http://schemas.microsoft.com/office/drawing/2017/model3d" xmlns:o="urn:schemas-microsoft-com:office:office" xmlns:oel="http://schemas.microsoft.com/office/2019/extlst" xmlns:r="http://schemas.openxmlformats.org/officeDocument/2006/relationships" xmlns:m="http://schemas.openxmlformats.org/officeDocument/2006/math" xmlns:v="urn:schemas-microsoft-com:vml" xmlns:wp14="http://schemas.microsoft.com/office/word/2010/wordprocessingDrawing" xmlns:wp="http://schemas.openxmlformats.org/drawingml/2006/wordprocessingDrawing" xmlns:w10="urn:schemas-microsoft-com:office:word" xmlns:w="http://schemas.openxmlformats.org/wordprocessingml/2006/main" xmlns:w14="http://schemas.microsoft.com/office/word/2010/wordml" xmlns:w15="http://schemas.microsoft.com/office/word/2012/wordml" xmlns:w16cex="http://schemas.microsoft.com/office/word/2018/wordml/cex" xmlns:w16cid="http://schemas.microsoft.com/office/word/2016/wordml/cid" xmlns:w16="http://schemas.microsoft.com/office/word/2018/wordml" xmlns:w16du="http://schemas.microsoft.com/office/word/2023/wordml/word16du" xmlns:w16sdtdh="http://schemas.microsoft.com/office/word/2020/wordml/sdtdatahash" xmlns:w16se="http://schemas.microsoft.com/office/word/2015/wordml/symex" xmlns:wpg="http://schemas.microsoft.com/office/word/2010/wordprocessingGroup" xmlns:wpi="http://schemas.microsoft.com/office/word/2010/wordprocessingInk" xmlns:wne="http://schemas.microsoft.com/office/word/2006/wordml" xmlns:wps="http://schemas.microsoft.com/office/word/2010/wordprocessingShape" mc:Ignorable="w14 w15 w16se w16cid w16 w16cex w16sdtdh w16du wp14">
   <w15:person w15:author="Connall Shurey">
     <w15:presenceInfo w15:providerId="AD" w15:userId="S-1-5-21-1531108181-3683089376-3301072873-297691"/>
   </w15:person>
@@ -5612,7 +5750,7 @@
 </file>
 
 <file path=word/styles.xml><?xml version="1.0" encoding="utf-8"?>
-<w:styles xmlns:mc="http://schemas.openxmlformats.org/markup-compatibility/2006" xmlns:r="http://schemas.openxmlformats.org/officeDocument/2006/relationships" xmlns:w="http://schemas.openxmlformats.org/wordprocessingml/2006/main" xmlns:w14="http://schemas.microsoft.com/office/word/2010/wordml" xmlns:w15="http://schemas.microsoft.com/office/word/2012/wordml" xmlns:w16cid="http://schemas.microsoft.com/office/word/2016/wordml/cid" xmlns:w16se="http://schemas.microsoft.com/office/word/2015/wordml/symex" mc:Ignorable="w14 w15 w16se w16cid">
+<w:styles xmlns:mc="http://schemas.openxmlformats.org/markup-compatibility/2006" xmlns:r="http://schemas.openxmlformats.org/officeDocument/2006/relationships" xmlns:w="http://schemas.openxmlformats.org/wordprocessingml/2006/main" xmlns:w14="http://schemas.microsoft.com/office/word/2010/wordml" xmlns:w15="http://schemas.microsoft.com/office/word/2012/wordml" xmlns:w16cex="http://schemas.microsoft.com/office/word/2018/wordml/cex" xmlns:w16cid="http://schemas.microsoft.com/office/word/2016/wordml/cid" xmlns:w16="http://schemas.microsoft.com/office/word/2018/wordml" xmlns:w16du="http://schemas.microsoft.com/office/word/2023/wordml/word16du" xmlns:w16sdtdh="http://schemas.microsoft.com/office/word/2020/wordml/sdtdatahash" xmlns:w16se="http://schemas.microsoft.com/office/word/2015/wordml/symex" mc:Ignorable="w14 w15 w16se w16cid w16 w16cex w16sdtdh w16du">
   <w:docDefaults>
     <w:rPrDefault>
       <w:rPr>
@@ -5628,7 +5766,7 @@
       </w:pPr>
     </w:pPrDefault>
   </w:docDefaults>
-  <w:latentStyles w:defLockedState="0" w:defUIPriority="99" w:defSemiHidden="0" w:defUnhideWhenUsed="0" w:defQFormat="0" w:count="375">
+  <w:latentStyles w:defLockedState="0" w:defUIPriority="99" w:defSemiHidden="0" w:defUnhideWhenUsed="0" w:defQFormat="0" w:count="376">
     <w:lsdException w:name="Normal" w:uiPriority="0" w:qFormat="1"/>
     <w:lsdException w:name="heading 1" w:uiPriority="9" w:qFormat="1"/>
     <w:lsdException w:name="heading 2" w:semiHidden="1" w:uiPriority="9" w:unhideWhenUsed="1" w:qFormat="1"/>
@@ -6004,6 +6142,7 @@
     <w:lsdException w:name="Smart Hyperlink" w:semiHidden="1" w:unhideWhenUsed="1"/>
     <w:lsdException w:name="Hashtag" w:semiHidden="1" w:unhideWhenUsed="1"/>
     <w:lsdException w:name="Unresolved Mention" w:semiHidden="1" w:unhideWhenUsed="1"/>
+    <w:lsdException w:name="Smart Link" w:semiHidden="1" w:unhideWhenUsed="1"/>
   </w:latentStyles>
   <w:style w:type="paragraph" w:default="1" w:styleId="Normal">
     <w:name w:val="Normal"/>
@@ -6099,7 +6238,6 @@
   <w:style w:type="character" w:default="1" w:styleId="DefaultParagraphFont">
     <w:name w:val="Default Paragraph Font"/>
     <w:uiPriority w:val="1"/>
-    <w:semiHidden/>
     <w:unhideWhenUsed/>
   </w:style>
   <w:style w:type="table" w:default="1" w:styleId="TableNormal">

</xml_diff>

<commit_message>
Begun software implementation sections
</commit_message>
<xml_diff>
--- a/planning/Stage 3.0 - Draft.docx
+++ b/planning/Stage 3.0 - Draft.docx
@@ -1565,13 +1565,8 @@
         <w:t xml:space="preserve">As we are expecting to calculate inverse kinematics often, we will use an analytical approach which can be calculated by representing our mobile manipulator as a set of </w:t>
       </w:r>
       <w:commentRangeStart w:id="7"/>
-      <w:proofErr w:type="spellStart"/>
-      <w:r>
-        <w:t>Denavit-Hartenberg</w:t>
-      </w:r>
-      <w:proofErr w:type="spellEnd"/>
-      <w:r>
-        <w:t xml:space="preserve"> Frames</w:t>
+      <w:r>
+        <w:t>Denavit-Hartenberg Frames</w:t>
       </w:r>
       <w:commentRangeEnd w:id="7"/>
       <w:r>
@@ -1962,6 +1957,9 @@
       </w:pPr>
       <w:r>
         <w:t>System Implementation</w:t>
+      </w:r>
+      <w:r>
+        <w:t xml:space="preserve"> and Specifications</w:t>
       </w:r>
     </w:p>
     <w:p>
@@ -2152,6 +2150,1226 @@
     </w:p>
     <w:p>
       <w:pPr>
+        <w:pStyle w:val="Heading3"/>
+      </w:pPr>
+      <w:r>
+        <w:t>Overview</w:t>
+      </w:r>
+    </w:p>
+    <w:p>
+      <w:r>
+        <w:drawing>
+          <wp:inline distT="0" distB="0" distL="0" distR="0" wp14:anchorId="51F5AEAE" wp14:editId="0CF158F5">
+            <wp:extent cx="6120130" cy="5925820"/>
+            <wp:effectExtent l="0" t="0" r="0" b="0"/>
+            <wp:docPr id="227440602" name="Picture 1" descr="A diagram of a process&#10;&#10;Description automatically generated"/>
+            <wp:cNvGraphicFramePr>
+              <a:graphicFrameLocks xmlns:a="http://schemas.openxmlformats.org/drawingml/2006/main" noChangeAspect="1"/>
+            </wp:cNvGraphicFramePr>
+            <a:graphic xmlns:a="http://schemas.openxmlformats.org/drawingml/2006/main">
+              <a:graphicData uri="http://schemas.openxmlformats.org/drawingml/2006/picture">
+                <pic:pic xmlns:pic="http://schemas.openxmlformats.org/drawingml/2006/picture">
+                  <pic:nvPicPr>
+                    <pic:cNvPr id="227440602" name="Picture 1" descr="A diagram of a process&#10;&#10;Description automatically generated"/>
+                    <pic:cNvPicPr/>
+                  </pic:nvPicPr>
+                  <pic:blipFill>
+                    <a:blip r:embed="rId17"/>
+                    <a:stretch>
+                      <a:fillRect/>
+                    </a:stretch>
+                  </pic:blipFill>
+                  <pic:spPr>
+                    <a:xfrm>
+                      <a:off x="0" y="0"/>
+                      <a:ext cx="6120130" cy="5925820"/>
+                    </a:xfrm>
+                    <a:prstGeom prst="rect">
+                      <a:avLst/>
+                    </a:prstGeom>
+                  </pic:spPr>
+                </pic:pic>
+              </a:graphicData>
+            </a:graphic>
+          </wp:inline>
+        </w:drawing>
+      </w:r>
+    </w:p>
+    <w:p>
+      <w:pPr>
+        <w:jc w:val="both"/>
+      </w:pPr>
+      <w:r>
+        <w:t>An overview of the modular structure of the final software implementation can be seen in figure [%]. The main file utilises the Logic Layer and Physical Layer separately to simplify communication between the modules</w:t>
+      </w:r>
+      <w:r>
+        <w:t xml:space="preserve"> and to apply feedback strategies between modules. T</w:t>
+      </w:r>
+      <w:r>
+        <w:t>he Output Formatter is used</w:t>
+      </w:r>
+      <w:r>
+        <w:t xml:space="preserve"> after a solution is found</w:t>
+      </w:r>
+      <w:r>
+        <w:t xml:space="preserve"> to correctly display the instructions to users and additionally is used to create state reconfiguration transition animations for visual analysis of the process.</w:t>
+      </w:r>
+    </w:p>
+    <w:p/>
+    <w:p/>
+    <w:p/>
+    <w:p>
+      <w:pPr>
+        <w:pStyle w:val="Heading3"/>
+      </w:pPr>
+      <w:r>
+        <w:lastRenderedPageBreak/>
+        <w:t>Logic Layer</w:t>
+      </w:r>
+    </w:p>
+    <w:p>
+      <w:pPr>
+        <w:pStyle w:val="Heading4"/>
+      </w:pPr>
+      <w:r>
+        <w:t>Task Planner</w:t>
+      </w:r>
+    </w:p>
+    <w:p>
+      <w:pPr>
+        <w:jc w:val="both"/>
+      </w:pPr>
+      <w:r>
+        <w:t xml:space="preserve">The Task Planner </w:t>
+      </w:r>
+      <w:r>
+        <w:t>begins by verifying the start and goal states have the same number and composition of modules;</w:t>
+      </w:r>
+      <w:r>
+        <w:t xml:space="preserve"> </w:t>
+      </w:r>
+      <w:r>
+        <w:t>A</w:t>
+      </w:r>
+      <w:r>
+        <w:t>nd generates states utilising the State Priority Queue and State Classes. It returns an array of states representing the transitions required to reconfigure the start state into the goal state configuration.</w:t>
+      </w:r>
+      <w:r>
+        <w:t xml:space="preserve"> The Planner consists of 2 major methods, “</w:t>
+      </w:r>
+      <w:proofErr w:type="spellStart"/>
+      <w:r>
+        <w:t>find_path</w:t>
+      </w:r>
+      <w:proofErr w:type="spellEnd"/>
+      <w:r>
+        <w:t xml:space="preserve"> “and “</w:t>
+      </w:r>
+      <w:proofErr w:type="spellStart"/>
+      <w:r>
+        <w:t>generate_states</w:t>
+      </w:r>
+      <w:proofErr w:type="spellEnd"/>
+      <w:r>
+        <w:t>”. While “</w:t>
+      </w:r>
+      <w:proofErr w:type="spellStart"/>
+      <w:r>
+        <w:t>find_path</w:t>
+      </w:r>
+      <w:proofErr w:type="spellEnd"/>
+      <w:r>
+        <w:t>” implements the search algorithm pseudo-code seen in figure [%], “</w:t>
+      </w:r>
+      <w:proofErr w:type="spellStart"/>
+      <w:r>
+        <w:t>generate_states</w:t>
+      </w:r>
+      <w:proofErr w:type="spellEnd"/>
+      <w:r>
+        <w:t>” expands the tree according to the heuristics specified in the design section [%]</w:t>
+      </w:r>
+      <w:r>
+        <w:t xml:space="preserve"> as can be seen in figure [%]</w:t>
+      </w:r>
+      <w:r>
+        <w:t>.</w:t>
+      </w:r>
+    </w:p>
+    <w:p>
+      <w:pPr>
+        <w:jc w:val="both"/>
+      </w:pPr>
+    </w:p>
+    <w:p>
+      <w:pPr>
+        <w:spacing w:line="240" w:lineRule="auto"/>
+        <w:jc w:val="both"/>
+        <w:rPr>
+          <w:rFonts w:ascii="Courier New" w:hAnsi="Courier New" w:cs="Courier New"/>
+        </w:rPr>
+      </w:pPr>
+      <w:r>
+        <w:rPr>
+          <w:rFonts w:ascii="Courier New" w:hAnsi="Courier New" w:cs="Courier New"/>
+          <w:b/>
+          <w:bCs/>
+        </w:rPr>
+        <w:t>GENERATE_</w:t>
+      </w:r>
+      <w:proofErr w:type="gramStart"/>
+      <w:r>
+        <w:rPr>
+          <w:rFonts w:ascii="Courier New" w:hAnsi="Courier New" w:cs="Courier New"/>
+          <w:b/>
+          <w:bCs/>
+        </w:rPr>
+        <w:t>STATES</w:t>
+      </w:r>
+      <w:r>
+        <w:rPr>
+          <w:rFonts w:ascii="Courier New" w:hAnsi="Courier New" w:cs="Courier New"/>
+        </w:rPr>
+        <w:t>(</w:t>
+      </w:r>
+      <w:proofErr w:type="gramEnd"/>
+      <w:r>
+        <w:rPr>
+          <w:rFonts w:ascii="Courier New" w:hAnsi="Courier New" w:cs="Courier New"/>
+        </w:rPr>
+        <w:t xml:space="preserve">state, </w:t>
+      </w:r>
+      <w:proofErr w:type="spellStart"/>
+      <w:r>
+        <w:rPr>
+          <w:rFonts w:ascii="Courier New" w:hAnsi="Courier New" w:cs="Courier New"/>
+        </w:rPr>
+        <w:t>goal_state</w:t>
+      </w:r>
+      <w:proofErr w:type="spellEnd"/>
+      <w:r>
+        <w:rPr>
+          <w:rFonts w:ascii="Courier New" w:hAnsi="Courier New" w:cs="Courier New"/>
+        </w:rPr>
+        <w:t>)</w:t>
+      </w:r>
+    </w:p>
+    <w:p>
+      <w:pPr>
+        <w:spacing w:line="240" w:lineRule="auto"/>
+        <w:jc w:val="both"/>
+        <w:rPr>
+          <w:rFonts w:ascii="Courier New" w:hAnsi="Courier New" w:cs="Courier New"/>
+        </w:rPr>
+      </w:pPr>
+      <w:r>
+        <w:rPr>
+          <w:rFonts w:ascii="Courier New" w:hAnsi="Courier New" w:cs="Courier New"/>
+        </w:rPr>
+        <w:tab/>
+      </w:r>
+      <w:proofErr w:type="spellStart"/>
+      <w:r>
+        <w:rPr>
+          <w:rFonts w:ascii="Courier New" w:hAnsi="Courier New" w:cs="Courier New"/>
+        </w:rPr>
+        <w:t>s</w:t>
+      </w:r>
+      <w:r>
+        <w:rPr>
+          <w:rFonts w:ascii="Courier New" w:hAnsi="Courier New" w:cs="Courier New"/>
+        </w:rPr>
+        <w:t>tate_queue</w:t>
+      </w:r>
+      <w:proofErr w:type="spellEnd"/>
+      <w:r>
+        <w:rPr>
+          <w:rFonts w:ascii="Courier New" w:hAnsi="Courier New" w:cs="Courier New"/>
+        </w:rPr>
+        <w:t xml:space="preserve"> &lt;- new </w:t>
+      </w:r>
+      <w:proofErr w:type="spellStart"/>
+      <w:r>
+        <w:rPr>
+          <w:rFonts w:ascii="Courier New" w:hAnsi="Courier New" w:cs="Courier New"/>
+        </w:rPr>
+        <w:t>StateQueue</w:t>
+      </w:r>
+      <w:proofErr w:type="spellEnd"/>
+      <w:r>
+        <w:rPr>
+          <w:rFonts w:ascii="Courier New" w:hAnsi="Courier New" w:cs="Courier New"/>
+        </w:rPr>
+        <w:t>(</w:t>
+      </w:r>
+      <w:proofErr w:type="spellStart"/>
+      <w:r>
+        <w:rPr>
+          <w:rFonts w:ascii="Courier New" w:hAnsi="Courier New" w:cs="Courier New"/>
+        </w:rPr>
+        <w:t>goal_state</w:t>
+      </w:r>
+      <w:proofErr w:type="spellEnd"/>
+      <w:r>
+        <w:rPr>
+          <w:rFonts w:ascii="Courier New" w:hAnsi="Courier New" w:cs="Courier New"/>
+        </w:rPr>
+        <w:t>)</w:t>
+      </w:r>
+    </w:p>
+    <w:p>
+      <w:pPr>
+        <w:spacing w:line="240" w:lineRule="auto"/>
+        <w:jc w:val="both"/>
+        <w:rPr>
+          <w:rFonts w:ascii="Courier New" w:hAnsi="Courier New" w:cs="Courier New"/>
+        </w:rPr>
+      </w:pPr>
+      <w:r>
+        <w:rPr>
+          <w:rFonts w:ascii="Courier New" w:hAnsi="Courier New" w:cs="Courier New"/>
+        </w:rPr>
+        <w:tab/>
+      </w:r>
+      <w:r>
+        <w:rPr>
+          <w:rFonts w:ascii="Courier New" w:hAnsi="Courier New" w:cs="Courier New"/>
+        </w:rPr>
+        <w:t>to</w:t>
+      </w:r>
+      <w:r>
+        <w:rPr>
+          <w:rFonts w:ascii="Courier New" w:hAnsi="Courier New" w:cs="Courier New"/>
+        </w:rPr>
+        <w:t xml:space="preserve"> &lt;- </w:t>
+      </w:r>
+      <w:proofErr w:type="spellStart"/>
+      <w:r>
+        <w:rPr>
+          <w:rFonts w:ascii="Courier New" w:hAnsi="Courier New" w:cs="Courier New"/>
+        </w:rPr>
+        <w:t>state.get_available_</w:t>
+      </w:r>
+      <w:proofErr w:type="gramStart"/>
+      <w:r>
+        <w:rPr>
+          <w:rFonts w:ascii="Courier New" w:hAnsi="Courier New" w:cs="Courier New"/>
+        </w:rPr>
+        <w:t>positions</w:t>
+      </w:r>
+      <w:proofErr w:type="spellEnd"/>
+      <w:r>
+        <w:rPr>
+          <w:rFonts w:ascii="Courier New" w:hAnsi="Courier New" w:cs="Courier New"/>
+        </w:rPr>
+        <w:t>(</w:t>
+      </w:r>
+      <w:proofErr w:type="gramEnd"/>
+      <w:r>
+        <w:rPr>
+          <w:rFonts w:ascii="Courier New" w:hAnsi="Courier New" w:cs="Courier New"/>
+        </w:rPr>
+        <w:t>)</w:t>
+      </w:r>
+    </w:p>
+    <w:p>
+      <w:pPr>
+        <w:spacing w:line="240" w:lineRule="auto"/>
+        <w:jc w:val="both"/>
+        <w:rPr>
+          <w:rFonts w:ascii="Courier New" w:hAnsi="Courier New" w:cs="Courier New"/>
+        </w:rPr>
+      </w:pPr>
+      <w:r>
+        <w:rPr>
+          <w:rFonts w:ascii="Courier New" w:hAnsi="Courier New" w:cs="Courier New"/>
+        </w:rPr>
+        <w:tab/>
+      </w:r>
+      <w:r>
+        <w:rPr>
+          <w:rFonts w:ascii="Courier New" w:hAnsi="Courier New" w:cs="Courier New"/>
+        </w:rPr>
+        <w:t>from</w:t>
+      </w:r>
+      <w:r>
+        <w:rPr>
+          <w:rFonts w:ascii="Courier New" w:hAnsi="Courier New" w:cs="Courier New"/>
+        </w:rPr>
+        <w:t xml:space="preserve"> &lt;- </w:t>
+      </w:r>
+      <w:proofErr w:type="spellStart"/>
+      <w:r>
+        <w:rPr>
+          <w:rFonts w:ascii="Courier New" w:hAnsi="Courier New" w:cs="Courier New"/>
+        </w:rPr>
+        <w:t>state.get_non_final_</w:t>
+      </w:r>
+      <w:proofErr w:type="gramStart"/>
+      <w:r>
+        <w:rPr>
+          <w:rFonts w:ascii="Courier New" w:hAnsi="Courier New" w:cs="Courier New"/>
+        </w:rPr>
+        <w:t>modules</w:t>
+      </w:r>
+      <w:proofErr w:type="spellEnd"/>
+      <w:r>
+        <w:rPr>
+          <w:rFonts w:ascii="Courier New" w:hAnsi="Courier New" w:cs="Courier New"/>
+        </w:rPr>
+        <w:t>(</w:t>
+      </w:r>
+      <w:proofErr w:type="gramEnd"/>
+      <w:r>
+        <w:rPr>
+          <w:rFonts w:ascii="Courier New" w:hAnsi="Courier New" w:cs="Courier New"/>
+        </w:rPr>
+        <w:t>)</w:t>
+      </w:r>
+    </w:p>
+    <w:p>
+      <w:pPr>
+        <w:spacing w:line="240" w:lineRule="auto"/>
+        <w:jc w:val="both"/>
+        <w:rPr>
+          <w:rFonts w:ascii="Courier New" w:hAnsi="Courier New" w:cs="Courier New"/>
+        </w:rPr>
+      </w:pPr>
+      <w:r>
+        <w:rPr>
+          <w:rFonts w:ascii="Courier New" w:hAnsi="Courier New" w:cs="Courier New"/>
+        </w:rPr>
+        <w:tab/>
+      </w:r>
+      <w:proofErr w:type="spellStart"/>
+      <w:r>
+        <w:rPr>
+          <w:rFonts w:ascii="Courier New" w:hAnsi="Courier New" w:cs="Courier New"/>
+        </w:rPr>
+        <w:t>state_</w:t>
+      </w:r>
+      <w:proofErr w:type="gramStart"/>
+      <w:r>
+        <w:rPr>
+          <w:rFonts w:ascii="Courier New" w:hAnsi="Courier New" w:cs="Courier New"/>
+        </w:rPr>
+        <w:t>queue.push</w:t>
+      </w:r>
+      <w:proofErr w:type="spellEnd"/>
+      <w:proofErr w:type="gramEnd"/>
+      <w:r>
+        <w:rPr>
+          <w:rFonts w:ascii="Courier New" w:hAnsi="Courier New" w:cs="Courier New"/>
+        </w:rPr>
+        <w:t>(</w:t>
+      </w:r>
+      <w:proofErr w:type="spellStart"/>
+      <w:r>
+        <w:rPr>
+          <w:rFonts w:ascii="Courier New" w:hAnsi="Courier New" w:cs="Courier New"/>
+        </w:rPr>
+        <w:t>state.generate_moves</w:t>
+      </w:r>
+      <w:proofErr w:type="spellEnd"/>
+      <w:r>
+        <w:rPr>
+          <w:rFonts w:ascii="Courier New" w:hAnsi="Courier New" w:cs="Courier New"/>
+        </w:rPr>
+        <w:t>(</w:t>
+      </w:r>
+      <w:r>
+        <w:rPr>
+          <w:rFonts w:ascii="Courier New" w:hAnsi="Courier New" w:cs="Courier New"/>
+        </w:rPr>
+        <w:t>from</w:t>
+      </w:r>
+      <w:r>
+        <w:rPr>
+          <w:rFonts w:ascii="Courier New" w:hAnsi="Courier New" w:cs="Courier New"/>
+        </w:rPr>
+        <w:t xml:space="preserve">, </w:t>
+      </w:r>
+      <w:r>
+        <w:rPr>
+          <w:rFonts w:ascii="Courier New" w:hAnsi="Courier New" w:cs="Courier New"/>
+        </w:rPr>
+        <w:t>to</w:t>
+      </w:r>
+      <w:r>
+        <w:rPr>
+          <w:rFonts w:ascii="Courier New" w:hAnsi="Courier New" w:cs="Courier New"/>
+        </w:rPr>
+        <w:t>)</w:t>
+      </w:r>
+      <w:r>
+        <w:rPr>
+          <w:rFonts w:ascii="Courier New" w:hAnsi="Courier New" w:cs="Courier New"/>
+        </w:rPr>
+        <w:t>)</w:t>
+      </w:r>
+    </w:p>
+    <w:p>
+      <w:pPr>
+        <w:spacing w:line="240" w:lineRule="auto"/>
+        <w:jc w:val="both"/>
+        <w:rPr>
+          <w:rFonts w:ascii="Courier New" w:hAnsi="Courier New" w:cs="Courier New"/>
+        </w:rPr>
+      </w:pPr>
+    </w:p>
+    <w:p>
+      <w:pPr>
+        <w:spacing w:line="240" w:lineRule="auto"/>
+        <w:jc w:val="both"/>
+        <w:rPr>
+          <w:rFonts w:ascii="Courier New" w:hAnsi="Courier New" w:cs="Courier New"/>
+        </w:rPr>
+      </w:pPr>
+      <w:r>
+        <w:rPr>
+          <w:rFonts w:ascii="Courier New" w:hAnsi="Courier New" w:cs="Courier New"/>
+        </w:rPr>
+        <w:tab/>
+      </w:r>
+      <w:r>
+        <w:rPr>
+          <w:rFonts w:ascii="Courier New" w:hAnsi="Courier New" w:cs="Courier New"/>
+          <w:b/>
+          <w:bCs/>
+        </w:rPr>
+        <w:t>if</w:t>
+      </w:r>
+      <w:r>
+        <w:rPr>
+          <w:rFonts w:ascii="Courier New" w:hAnsi="Courier New" w:cs="Courier New"/>
+        </w:rPr>
+        <w:t xml:space="preserve"> </w:t>
+      </w:r>
+      <w:proofErr w:type="spellStart"/>
+      <w:r>
+        <w:rPr>
+          <w:rFonts w:ascii="Courier New" w:hAnsi="Courier New" w:cs="Courier New"/>
+        </w:rPr>
+        <w:t>State_</w:t>
+      </w:r>
+      <w:proofErr w:type="gramStart"/>
+      <w:r>
+        <w:rPr>
+          <w:rFonts w:ascii="Courier New" w:hAnsi="Courier New" w:cs="Courier New"/>
+        </w:rPr>
+        <w:t>queue.empty</w:t>
+      </w:r>
+      <w:proofErr w:type="spellEnd"/>
+      <w:proofErr w:type="gramEnd"/>
+      <w:r>
+        <w:rPr>
+          <w:rFonts w:ascii="Courier New" w:hAnsi="Courier New" w:cs="Courier New"/>
+        </w:rPr>
+        <w:t>()</w:t>
+      </w:r>
+      <w:r>
+        <w:rPr>
+          <w:rFonts w:ascii="Courier New" w:hAnsi="Courier New" w:cs="Courier New"/>
+        </w:rPr>
+        <w:t xml:space="preserve"> </w:t>
+      </w:r>
+      <w:r>
+        <w:rPr>
+          <w:rFonts w:ascii="Courier New" w:hAnsi="Courier New" w:cs="Courier New"/>
+          <w:b/>
+          <w:bCs/>
+        </w:rPr>
+        <w:t>do</w:t>
+      </w:r>
+      <w:r>
+        <w:rPr>
+          <w:rFonts w:ascii="Courier New" w:hAnsi="Courier New" w:cs="Courier New"/>
+        </w:rPr>
+        <w:t>:</w:t>
+      </w:r>
+    </w:p>
+    <w:p>
+      <w:pPr>
+        <w:spacing w:line="240" w:lineRule="auto"/>
+        <w:jc w:val="both"/>
+        <w:rPr>
+          <w:rFonts w:ascii="Courier New" w:hAnsi="Courier New" w:cs="Courier New"/>
+        </w:rPr>
+      </w:pPr>
+      <w:r>
+        <w:rPr>
+          <w:rFonts w:ascii="Courier New" w:hAnsi="Courier New" w:cs="Courier New"/>
+        </w:rPr>
+        <w:tab/>
+      </w:r>
+      <w:r>
+        <w:rPr>
+          <w:rFonts w:ascii="Courier New" w:hAnsi="Courier New" w:cs="Courier New"/>
+        </w:rPr>
+        <w:tab/>
+      </w:r>
+      <w:r>
+        <w:rPr>
+          <w:rFonts w:ascii="Courier New" w:hAnsi="Courier New" w:cs="Courier New"/>
+        </w:rPr>
+        <w:t>from</w:t>
+      </w:r>
+      <w:r>
+        <w:rPr>
+          <w:rFonts w:ascii="Courier New" w:hAnsi="Courier New" w:cs="Courier New"/>
+        </w:rPr>
+        <w:t xml:space="preserve"> &lt;- </w:t>
+      </w:r>
+      <w:proofErr w:type="spellStart"/>
+      <w:r>
+        <w:rPr>
+          <w:rFonts w:ascii="Courier New" w:hAnsi="Courier New" w:cs="Courier New"/>
+        </w:rPr>
+        <w:t>state.get_adjacent_modules</w:t>
+      </w:r>
+      <w:proofErr w:type="spellEnd"/>
+      <w:r>
+        <w:rPr>
+          <w:rFonts w:ascii="Courier New" w:hAnsi="Courier New" w:cs="Courier New"/>
+        </w:rPr>
+        <w:t>(b)</w:t>
+      </w:r>
+    </w:p>
+    <w:p>
+      <w:pPr>
+        <w:spacing w:line="240" w:lineRule="auto"/>
+        <w:jc w:val="both"/>
+        <w:rPr>
+          <w:rFonts w:ascii="Courier New" w:hAnsi="Courier New" w:cs="Courier New"/>
+        </w:rPr>
+      </w:pPr>
+      <w:r>
+        <w:rPr>
+          <w:rFonts w:ascii="Courier New" w:hAnsi="Courier New" w:cs="Courier New"/>
+        </w:rPr>
+        <w:tab/>
+      </w:r>
+      <w:r>
+        <w:rPr>
+          <w:rFonts w:ascii="Courier New" w:hAnsi="Courier New" w:cs="Courier New"/>
+        </w:rPr>
+        <w:tab/>
+      </w:r>
+      <w:proofErr w:type="spellStart"/>
+      <w:r>
+        <w:rPr>
+          <w:rFonts w:ascii="Courier New" w:hAnsi="Courier New" w:cs="Courier New"/>
+        </w:rPr>
+        <w:t>state_</w:t>
+      </w:r>
+      <w:proofErr w:type="gramStart"/>
+      <w:r>
+        <w:rPr>
+          <w:rFonts w:ascii="Courier New" w:hAnsi="Courier New" w:cs="Courier New"/>
+        </w:rPr>
+        <w:t>queue.push</w:t>
+      </w:r>
+      <w:proofErr w:type="spellEnd"/>
+      <w:proofErr w:type="gramEnd"/>
+      <w:r>
+        <w:rPr>
+          <w:rFonts w:ascii="Courier New" w:hAnsi="Courier New" w:cs="Courier New"/>
+        </w:rPr>
+        <w:t>(</w:t>
+      </w:r>
+      <w:proofErr w:type="spellStart"/>
+      <w:r>
+        <w:rPr>
+          <w:rFonts w:ascii="Courier New" w:hAnsi="Courier New" w:cs="Courier New"/>
+        </w:rPr>
+        <w:t>state.generate_moves</w:t>
+      </w:r>
+      <w:proofErr w:type="spellEnd"/>
+      <w:r>
+        <w:rPr>
+          <w:rFonts w:ascii="Courier New" w:hAnsi="Courier New" w:cs="Courier New"/>
+        </w:rPr>
+        <w:t>(from, to))</w:t>
+      </w:r>
+    </w:p>
+    <w:p>
+      <w:pPr>
+        <w:spacing w:line="240" w:lineRule="auto"/>
+        <w:jc w:val="both"/>
+        <w:rPr>
+          <w:rFonts w:ascii="Courier New" w:hAnsi="Courier New" w:cs="Courier New"/>
+        </w:rPr>
+      </w:pPr>
+      <w:r>
+        <w:rPr>
+          <w:rFonts w:ascii="Courier New" w:hAnsi="Courier New" w:cs="Courier New"/>
+        </w:rPr>
+        <w:tab/>
+      </w:r>
+      <w:r>
+        <w:rPr>
+          <w:rFonts w:ascii="Courier New" w:hAnsi="Courier New" w:cs="Courier New"/>
+          <w:b/>
+          <w:bCs/>
+        </w:rPr>
+        <w:t>end</w:t>
+      </w:r>
+    </w:p>
+    <w:p>
+      <w:pPr>
+        <w:spacing w:line="240" w:lineRule="auto"/>
+        <w:jc w:val="both"/>
+        <w:rPr>
+          <w:rFonts w:ascii="Courier New" w:hAnsi="Courier New" w:cs="Courier New"/>
+        </w:rPr>
+      </w:pPr>
+      <w:r>
+        <w:rPr>
+          <w:rFonts w:ascii="Courier New" w:hAnsi="Courier New" w:cs="Courier New"/>
+        </w:rPr>
+        <w:tab/>
+      </w:r>
+      <w:r>
+        <w:rPr>
+          <w:rFonts w:ascii="Courier New" w:hAnsi="Courier New" w:cs="Courier New"/>
+          <w:b/>
+          <w:bCs/>
+        </w:rPr>
+        <w:t>if</w:t>
+      </w:r>
+      <w:r>
+        <w:rPr>
+          <w:rFonts w:ascii="Courier New" w:hAnsi="Courier New" w:cs="Courier New"/>
+        </w:rPr>
+        <w:t xml:space="preserve"> </w:t>
+      </w:r>
+      <w:proofErr w:type="spellStart"/>
+      <w:r>
+        <w:rPr>
+          <w:rFonts w:ascii="Courier New" w:hAnsi="Courier New" w:cs="Courier New"/>
+        </w:rPr>
+        <w:t>State_</w:t>
+      </w:r>
+      <w:proofErr w:type="gramStart"/>
+      <w:r>
+        <w:rPr>
+          <w:rFonts w:ascii="Courier New" w:hAnsi="Courier New" w:cs="Courier New"/>
+        </w:rPr>
+        <w:t>queue.empty</w:t>
+      </w:r>
+      <w:proofErr w:type="spellEnd"/>
+      <w:proofErr w:type="gramEnd"/>
+      <w:r>
+        <w:rPr>
+          <w:rFonts w:ascii="Courier New" w:hAnsi="Courier New" w:cs="Courier New"/>
+        </w:rPr>
+        <w:t xml:space="preserve">() </w:t>
+      </w:r>
+      <w:r>
+        <w:rPr>
+          <w:rFonts w:ascii="Courier New" w:hAnsi="Courier New" w:cs="Courier New"/>
+          <w:b/>
+          <w:bCs/>
+        </w:rPr>
+        <w:t>do</w:t>
+      </w:r>
+      <w:r>
+        <w:rPr>
+          <w:rFonts w:ascii="Courier New" w:hAnsi="Courier New" w:cs="Courier New"/>
+        </w:rPr>
+        <w:t>:</w:t>
+      </w:r>
+    </w:p>
+    <w:p>
+      <w:pPr>
+        <w:spacing w:line="240" w:lineRule="auto"/>
+        <w:jc w:val="both"/>
+        <w:rPr>
+          <w:rFonts w:ascii="Courier New" w:hAnsi="Courier New" w:cs="Courier New"/>
+        </w:rPr>
+      </w:pPr>
+      <w:r>
+        <w:rPr>
+          <w:rFonts w:ascii="Courier New" w:hAnsi="Courier New" w:cs="Courier New"/>
+        </w:rPr>
+        <w:tab/>
+      </w:r>
+      <w:r>
+        <w:rPr>
+          <w:rFonts w:ascii="Courier New" w:hAnsi="Courier New" w:cs="Courier New"/>
+        </w:rPr>
+        <w:tab/>
+      </w:r>
+      <w:r>
+        <w:rPr>
+          <w:rFonts w:ascii="Courier New" w:hAnsi="Courier New" w:cs="Courier New"/>
+        </w:rPr>
+        <w:t>from</w:t>
+      </w:r>
+      <w:r>
+        <w:rPr>
+          <w:rFonts w:ascii="Courier New" w:hAnsi="Courier New" w:cs="Courier New"/>
+        </w:rPr>
+        <w:t xml:space="preserve"> &lt;- </w:t>
+      </w:r>
+      <w:proofErr w:type="spellStart"/>
+      <w:r>
+        <w:rPr>
+          <w:rFonts w:ascii="Courier New" w:hAnsi="Courier New" w:cs="Courier New"/>
+        </w:rPr>
+        <w:t>state.get_</w:t>
+      </w:r>
+      <w:proofErr w:type="gramStart"/>
+      <w:r>
+        <w:rPr>
+          <w:rFonts w:ascii="Courier New" w:hAnsi="Courier New" w:cs="Courier New"/>
+        </w:rPr>
+        <w:t>modules</w:t>
+      </w:r>
+      <w:proofErr w:type="spellEnd"/>
+      <w:r>
+        <w:rPr>
+          <w:rFonts w:ascii="Courier New" w:hAnsi="Courier New" w:cs="Courier New"/>
+        </w:rPr>
+        <w:t>(</w:t>
+      </w:r>
+      <w:proofErr w:type="gramEnd"/>
+      <w:r>
+        <w:rPr>
+          <w:rFonts w:ascii="Courier New" w:hAnsi="Courier New" w:cs="Courier New"/>
+        </w:rPr>
+        <w:t>)</w:t>
+      </w:r>
+    </w:p>
+    <w:p>
+      <w:pPr>
+        <w:spacing w:line="240" w:lineRule="auto"/>
+        <w:jc w:val="both"/>
+        <w:rPr>
+          <w:rFonts w:ascii="Courier New" w:hAnsi="Courier New" w:cs="Courier New"/>
+        </w:rPr>
+      </w:pPr>
+      <w:r>
+        <w:rPr>
+          <w:rFonts w:ascii="Courier New" w:hAnsi="Courier New" w:cs="Courier New"/>
+        </w:rPr>
+        <w:tab/>
+      </w:r>
+      <w:r>
+        <w:rPr>
+          <w:rFonts w:ascii="Courier New" w:hAnsi="Courier New" w:cs="Courier New"/>
+        </w:rPr>
+        <w:tab/>
+      </w:r>
+      <w:proofErr w:type="spellStart"/>
+      <w:r>
+        <w:rPr>
+          <w:rFonts w:ascii="Courier New" w:hAnsi="Courier New" w:cs="Courier New"/>
+        </w:rPr>
+        <w:t>state_</w:t>
+      </w:r>
+      <w:proofErr w:type="gramStart"/>
+      <w:r>
+        <w:rPr>
+          <w:rFonts w:ascii="Courier New" w:hAnsi="Courier New" w:cs="Courier New"/>
+        </w:rPr>
+        <w:t>queue.push</w:t>
+      </w:r>
+      <w:proofErr w:type="spellEnd"/>
+      <w:proofErr w:type="gramEnd"/>
+      <w:r>
+        <w:rPr>
+          <w:rFonts w:ascii="Courier New" w:hAnsi="Courier New" w:cs="Courier New"/>
+        </w:rPr>
+        <w:t>(</w:t>
+      </w:r>
+      <w:proofErr w:type="spellStart"/>
+      <w:r>
+        <w:rPr>
+          <w:rFonts w:ascii="Courier New" w:hAnsi="Courier New" w:cs="Courier New"/>
+        </w:rPr>
+        <w:t>state.generate_moves</w:t>
+      </w:r>
+      <w:proofErr w:type="spellEnd"/>
+      <w:r>
+        <w:rPr>
+          <w:rFonts w:ascii="Courier New" w:hAnsi="Courier New" w:cs="Courier New"/>
+        </w:rPr>
+        <w:t>(from, to))</w:t>
+      </w:r>
+    </w:p>
+    <w:p>
+      <w:pPr>
+        <w:spacing w:line="240" w:lineRule="auto"/>
+        <w:jc w:val="both"/>
+        <w:rPr>
+          <w:rFonts w:ascii="Courier New" w:hAnsi="Courier New" w:cs="Courier New"/>
+          <w:b/>
+          <w:bCs/>
+        </w:rPr>
+      </w:pPr>
+      <w:r>
+        <w:rPr>
+          <w:rFonts w:ascii="Courier New" w:hAnsi="Courier New" w:cs="Courier New"/>
+        </w:rPr>
+        <w:tab/>
+      </w:r>
+      <w:r>
+        <w:rPr>
+          <w:rFonts w:ascii="Courier New" w:hAnsi="Courier New" w:cs="Courier New"/>
+          <w:b/>
+          <w:bCs/>
+        </w:rPr>
+        <w:t>end</w:t>
+      </w:r>
+    </w:p>
+    <w:p>
+      <w:pPr>
+        <w:spacing w:line="240" w:lineRule="auto"/>
+        <w:jc w:val="both"/>
+        <w:rPr>
+          <w:rFonts w:ascii="Courier New" w:hAnsi="Courier New" w:cs="Courier New"/>
+        </w:rPr>
+      </w:pPr>
+      <w:r>
+        <w:rPr>
+          <w:rFonts w:ascii="Courier New" w:hAnsi="Courier New" w:cs="Courier New"/>
+          <w:b/>
+          <w:bCs/>
+        </w:rPr>
+        <w:tab/>
+        <w:t xml:space="preserve">return </w:t>
+      </w:r>
+      <w:proofErr w:type="spellStart"/>
+      <w:r>
+        <w:rPr>
+          <w:rFonts w:ascii="Courier New" w:hAnsi="Courier New" w:cs="Courier New"/>
+        </w:rPr>
+        <w:t>state_</w:t>
+      </w:r>
+      <w:proofErr w:type="gramStart"/>
+      <w:r>
+        <w:rPr>
+          <w:rFonts w:ascii="Courier New" w:hAnsi="Courier New" w:cs="Courier New"/>
+        </w:rPr>
+        <w:t>queue</w:t>
+      </w:r>
+      <w:proofErr w:type="spellEnd"/>
+      <w:proofErr w:type="gramEnd"/>
+    </w:p>
+    <w:p/>
+    <w:p/>
+    <w:p>
+      <w:pPr>
+        <w:pStyle w:val="Heading4"/>
+      </w:pPr>
+      <w:r>
+        <w:t xml:space="preserve">State Priority Queue Class </w:t>
+      </w:r>
+    </w:p>
+    <w:p/>
+    <w:p>
+      <w:pPr>
+        <w:pStyle w:val="Heading4"/>
+      </w:pPr>
+      <w:r>
+        <w:t>State Class</w:t>
+      </w:r>
+    </w:p>
+    <w:p/>
+    <w:p>
+      <w:pPr>
+        <w:pStyle w:val="Heading4"/>
+      </w:pPr>
+      <w:r>
+        <w:t>Module Class</w:t>
+      </w:r>
+    </w:p>
+    <w:p/>
+    <w:p>
+      <w:pPr>
+        <w:pStyle w:val="Heading3"/>
+        <w:rPr>
+          <w:rFonts w:asciiTheme="minorHAnsi" w:eastAsiaTheme="minorHAnsi" w:hAnsiTheme="minorHAnsi" w:cstheme="minorBidi"/>
+          <w:color w:val="auto"/>
+          <w:sz w:val="22"/>
+          <w:szCs w:val="22"/>
+        </w:rPr>
+      </w:pPr>
+      <w:r>
+        <w:t>Physical Layer</w:t>
+      </w:r>
+      <w:r>
+        <w:t xml:space="preserve"> </w:t>
+      </w:r>
+    </w:p>
+    <w:p>
+      <w:pPr>
+        <w:pStyle w:val="Heading4"/>
+      </w:pPr>
+      <w:r>
+        <w:t>Inverse Kinematics Calculator</w:t>
+      </w:r>
+    </w:p>
+    <w:p>
+      <w:pPr>
+        <w:jc w:val="both"/>
+      </w:pPr>
+      <w:r>
+        <w:t>As stated in the design section [%], the implemented Inverse Kinematics Calculator uses an analytical solution. Initially, an analytical solution was developed for the Automata EVA [%] arm available in the lab. This made the program unique to only the specific mobile manipulator, reducing the scope of hardware compatible with the completed reconfiguration planner. There are python libraries available that can create analytical solutions for mobile manipulators from a Unified Robotics Description Format (</w:t>
+      </w:r>
+      <w:r>
+        <w:t>URDF</w:t>
+      </w:r>
+      <w:r>
+        <w:t>) file.</w:t>
+      </w:r>
+    </w:p>
+    <w:p>
+      <w:pPr>
+        <w:jc w:val="both"/>
+      </w:pPr>
+      <w:r>
+        <w:lastRenderedPageBreak/>
+        <w:t xml:space="preserve">To increase the compatibility of the reconfiguration planner, a </w:t>
+      </w:r>
+      <w:r>
+        <w:t>URDF</w:t>
+      </w:r>
+      <w:r>
+        <w:t xml:space="preserve"> file was developed for the Automata EVA seen in appendix [%]. The </w:t>
+      </w:r>
+      <w:proofErr w:type="spellStart"/>
+      <w:r>
+        <w:t>IKPy</w:t>
+      </w:r>
+      <w:proofErr w:type="spellEnd"/>
+      <w:r>
+        <w:t xml:space="preserve"> package </w:t>
+      </w:r>
+      <w:commentRangeStart w:id="9"/>
+      <w:r>
+        <w:t>[%]</w:t>
+      </w:r>
+      <w:commentRangeEnd w:id="9"/>
+      <w:r>
+        <w:rPr>
+          <w:rStyle w:val="CommentReference"/>
+        </w:rPr>
+        <w:commentReference w:id="9"/>
+      </w:r>
+      <w:r>
+        <w:t xml:space="preserve"> was then used to generate an analytical solution for use by the Inverse Kinematics Calculator and </w:t>
+      </w:r>
+      <w:r>
+        <w:t xml:space="preserve">Motion Planner. Users can then update which mobile manipulator the reconfiguration planner is solving physical solutions for by simply replacing or modifying the </w:t>
+      </w:r>
+      <w:r>
+        <w:t xml:space="preserve">URDF </w:t>
+      </w:r>
+      <w:r>
+        <w:t>file.</w:t>
+      </w:r>
+    </w:p>
+    <w:p>
+      <w:pPr>
+        <w:jc w:val="both"/>
+      </w:pPr>
+    </w:p>
+    <w:p>
+      <w:pPr>
+        <w:pStyle w:val="Heading4"/>
+      </w:pPr>
+      <w:r>
+        <w:t>Robot Description File</w:t>
+      </w:r>
+    </w:p>
+    <w:p>
+      <w:pPr>
+        <w:jc w:val="both"/>
+      </w:pPr>
+      <w:r>
+        <w:t xml:space="preserve">A URDF file is used to define the mechanical structure, dimensions, joint configurations, and physical constraints of the mobile manipulator the physical layer is using to verify the logic layers semantic solution. URDF files are an XML-based file format that is widely used in robotics </w:t>
+      </w:r>
+      <w:commentRangeStart w:id="10"/>
+      <w:r>
+        <w:t>[%]</w:t>
+      </w:r>
+      <w:commentRangeEnd w:id="10"/>
+      <w:r>
+        <w:rPr>
+          <w:rStyle w:val="CommentReference"/>
+        </w:rPr>
+        <w:commentReference w:id="10"/>
+      </w:r>
+      <w:r>
+        <w:t xml:space="preserve"> to describe robots to software systems. The file describes a robot as a collection of links and joints </w:t>
+      </w:r>
+      <w:r>
+        <w:t>that can articulate around each other according to specified constraints. URDF files</w:t>
+      </w:r>
+      <w:r>
+        <w:t xml:space="preserve"> are</w:t>
+      </w:r>
+      <w:r>
+        <w:t xml:space="preserve"> also</w:t>
+      </w:r>
+      <w:r>
+        <w:t xml:space="preserve"> modular meaning they can include other URDF files, aiding in the design of particularly complex robots. This for example means that a user can develop a URDF file for an arm end-effector and simply include it in the already existing arm file </w:t>
+      </w:r>
+      <w:r>
+        <w:t xml:space="preserve">to attach it to the arm. </w:t>
+      </w:r>
+    </w:p>
+    <w:p>
+      <w:pPr>
+        <w:jc w:val="both"/>
+      </w:pPr>
+      <w:r>
+        <w:t>URDF files also allow for the visualization of the defined arm</w:t>
+      </w:r>
+      <w:r>
+        <w:t xml:space="preserve"> joints</w:t>
+      </w:r>
+      <w:r>
+        <w:t>, as seen in figure [%]</w:t>
+      </w:r>
+      <w:r>
+        <w:t xml:space="preserve"> which can be overlaid on top of our module state display to visualise mobile manipulator pose on the modular space system. Additionally available online packages such as </w:t>
+      </w:r>
+      <w:proofErr w:type="spellStart"/>
+      <w:r>
+        <w:t>urdf</w:t>
+      </w:r>
+      <w:proofErr w:type="spellEnd"/>
+      <w:r>
+        <w:t>-loader [</w:t>
+      </w:r>
+      <w:commentRangeStart w:id="11"/>
+      <w:r>
+        <w:t>%</w:t>
+      </w:r>
+      <w:commentRangeEnd w:id="11"/>
+      <w:r>
+        <w:rPr>
+          <w:rStyle w:val="CommentReference"/>
+        </w:rPr>
+        <w:commentReference w:id="11"/>
+      </w:r>
+      <w:r>
+        <w:t>] can display the visual meshes described in the URDF file to view the mobile manipulator in more detail such as seen in figure [%].</w:t>
+      </w:r>
+    </w:p>
+    <w:p>
+      <w:pPr>
+        <w:jc w:val="center"/>
+      </w:pPr>
+      <w:r>
+        <w:drawing>
+          <wp:inline distT="0" distB="0" distL="0" distR="0" wp14:anchorId="764B360B" wp14:editId="5174F1A6">
+            <wp:extent cx="5827732" cy="5122415"/>
+            <wp:effectExtent l="0" t="0" r="7620" b="4445"/>
+            <wp:docPr id="1154750979" name="Picture 1" descr="A graph of a line graph&#10;&#10;Description automatically generated"/>
+            <wp:cNvGraphicFramePr>
+              <a:graphicFrameLocks xmlns:a="http://schemas.openxmlformats.org/drawingml/2006/main" noChangeAspect="1"/>
+            </wp:cNvGraphicFramePr>
+            <a:graphic xmlns:a="http://schemas.openxmlformats.org/drawingml/2006/main">
+              <a:graphicData uri="http://schemas.openxmlformats.org/drawingml/2006/picture">
+                <pic:pic xmlns:pic="http://schemas.openxmlformats.org/drawingml/2006/picture">
+                  <pic:nvPicPr>
+                    <pic:cNvPr id="1154750979" name="Picture 1" descr="A graph of a line graph&#10;&#10;Description automatically generated"/>
+                    <pic:cNvPicPr/>
+                  </pic:nvPicPr>
+                  <pic:blipFill>
+                    <a:blip r:embed="rId19">
+                      <a:extLst>
+                        <a:ext uri="{28A0092B-C50C-407E-A947-70E740481C1C}">
+                          <a14:useLocalDpi xmlns:a14="http://schemas.microsoft.com/office/drawing/2010/main" val="0"/>
+                        </a:ext>
+                      </a:extLst>
+                    </a:blip>
+                    <a:stretch>
+                      <a:fillRect/>
+                    </a:stretch>
+                  </pic:blipFill>
+                  <pic:spPr>
+                    <a:xfrm>
+                      <a:off x="0" y="0"/>
+                      <a:ext cx="5827732" cy="5122415"/>
+                    </a:xfrm>
+                    <a:prstGeom prst="rect">
+                      <a:avLst/>
+                    </a:prstGeom>
+                  </pic:spPr>
+                </pic:pic>
+              </a:graphicData>
+            </a:graphic>
+          </wp:inline>
+        </w:drawing>
+      </w:r>
+    </w:p>
+    <w:p>
+      <w:pPr>
+        <w:jc w:val="center"/>
+      </w:pPr>
+      <w:r>
+        <w:lastRenderedPageBreak/>
+        <w:drawing>
+          <wp:inline distT="0" distB="0" distL="0" distR="0" wp14:anchorId="068D1812" wp14:editId="6DE12338">
+            <wp:extent cx="4645025" cy="5339715"/>
+            <wp:effectExtent l="0" t="0" r="3175" b="0"/>
+            <wp:docPr id="1236547608" name="Picture 1" descr="A white robot with a black foot&#10;&#10;Description automatically generated with medium confidence"/>
+            <wp:cNvGraphicFramePr>
+              <a:graphicFrameLocks xmlns:a="http://schemas.openxmlformats.org/drawingml/2006/main" noChangeAspect="1"/>
+            </wp:cNvGraphicFramePr>
+            <a:graphic xmlns:a="http://schemas.openxmlformats.org/drawingml/2006/main">
+              <a:graphicData uri="http://schemas.openxmlformats.org/drawingml/2006/picture">
+                <pic:pic xmlns:pic="http://schemas.openxmlformats.org/drawingml/2006/picture">
+                  <pic:nvPicPr>
+                    <pic:cNvPr id="1236547608" name="Picture 1" descr="A white robot with a black foot&#10;&#10;Description automatically generated with medium confidence"/>
+                    <pic:cNvPicPr/>
+                  </pic:nvPicPr>
+                  <pic:blipFill>
+                    <a:blip r:embed="rId20">
+                      <a:extLst>
+                        <a:ext uri="{28A0092B-C50C-407E-A947-70E740481C1C}">
+                          <a14:useLocalDpi xmlns:a14="http://schemas.microsoft.com/office/drawing/2010/main" val="0"/>
+                        </a:ext>
+                      </a:extLst>
+                    </a:blip>
+                    <a:stretch>
+                      <a:fillRect/>
+                    </a:stretch>
+                  </pic:blipFill>
+                  <pic:spPr>
+                    <a:xfrm>
+                      <a:off x="0" y="0"/>
+                      <a:ext cx="4645025" cy="5339715"/>
+                    </a:xfrm>
+                    <a:prstGeom prst="rect">
+                      <a:avLst/>
+                    </a:prstGeom>
+                  </pic:spPr>
+                </pic:pic>
+              </a:graphicData>
+            </a:graphic>
+          </wp:inline>
+        </w:drawing>
+      </w:r>
+    </w:p>
+    <w:p/>
+    <w:p>
+      <w:pPr>
+        <w:pStyle w:val="Heading4"/>
+      </w:pPr>
+      <w:r>
+        <w:t>Motion Planner</w:t>
+      </w:r>
+    </w:p>
+    <w:p/>
+    <w:p/>
+    <w:p>
+      <w:pPr>
         <w:pStyle w:val="ListParagraph"/>
         <w:numPr>
           <w:ilvl w:val="0"/>
@@ -2173,8 +3391,13 @@
         <w:jc w:val="both"/>
       </w:pPr>
       <w:r>
-        <w:t>Data Structures used</w:t>
-      </w:r>
+        <w:t xml:space="preserve">Data Structures </w:t>
+      </w:r>
+      <w:proofErr w:type="gramStart"/>
+      <w:r>
+        <w:t>used</w:t>
+      </w:r>
+      <w:proofErr w:type="gramEnd"/>
     </w:p>
     <w:p>
       <w:pPr>
@@ -2188,11 +3411,9 @@
       <w:r>
         <w:t xml:space="preserve">Usage of python Modules (not copy module </w:t>
       </w:r>
-      <w:proofErr w:type="gramStart"/>
-      <w:r>
-        <w:t>cause</w:t>
-      </w:r>
-      <w:proofErr w:type="gramEnd"/>
+      <w:r>
+        <w:t>because</w:t>
+      </w:r>
       <w:r>
         <w:t xml:space="preserve"> it sucks)</w:t>
       </w:r>
@@ -2274,14 +3495,20 @@
         <w:jc w:val="both"/>
       </w:pPr>
       <w:r>
-        <w:t>Critical analysis how well my product would work in certain applications given the obtained results</w:t>
-      </w:r>
+        <w:t xml:space="preserve">Critical analysis how well my product would work in certain applications given the obtained </w:t>
+      </w:r>
+      <w:proofErr w:type="gramStart"/>
+      <w:r>
+        <w:t>results</w:t>
+      </w:r>
+      <w:proofErr w:type="gramEnd"/>
     </w:p>
     <w:p>
       <w:pPr>
         <w:pStyle w:val="Heading1"/>
       </w:pPr>
       <w:r>
+        <w:lastRenderedPageBreak/>
         <w:t>Discussion</w:t>
       </w:r>
     </w:p>
@@ -2511,59 +3738,59 @@
         <w:pStyle w:val="Heading2"/>
       </w:pPr>
       <w:r>
+        <w:t>Project Management Reflection</w:t>
+      </w:r>
+    </w:p>
+    <w:p>
+      <w:pPr>
+        <w:jc w:val="both"/>
+      </w:pPr>
+      <w:r>
+        <w:t>The project went according to plan through to the development of the physical layer. Due to unfamiliarity with robot kinematics, little in-depth design was created in the planning phase of the project with the assumption that with the knowledge of what each section of the physical layer needed to accomplish, figuring out how to accomplish it would not be a notable obstacle. This led to the physical layers’ development taking far longer than expected, over-running its planned development time by a week despite completing the logic layer a week earlier than expected. The project goal could have been completed by firstly defining a simple physical layer rule to use for feedback such as “is the module at the top of the stack and hence, can be picked up in an environment with gravity by a stationary arm”. Then it would be possible to develop and analyse a range of feedback strategies without developing a mostly unused and complex simulation.</w:t>
+      </w:r>
+    </w:p>
+    <w:p>
+      <w:pPr>
+        <w:jc w:val="both"/>
+      </w:pPr>
+      <w:r>
+        <w:t xml:space="preserve">Despite the delay, the final product does match exactly what was planned at the beginning of the project, and as such the goals of the project have been filled. This can be attributed to appropriate levels of slack in task timing guidelines and </w:t>
+      </w:r>
+      <w:r>
+        <w:t>creatively making</w:t>
+      </w:r>
+      <w:r>
+        <w:t xml:space="preserve"> use of out-of-the-box implementations</w:t>
+      </w:r>
+      <w:r>
+        <w:t xml:space="preserve"> to decrease production time drastically and reduce complexity.</w:t>
+      </w:r>
+    </w:p>
+    <w:p/>
+    <w:p>
+      <w:pPr>
+        <w:pStyle w:val="Heading2"/>
+      </w:pPr>
+      <w:r>
+        <w:t>Risk Assessment</w:t>
+      </w:r>
+    </w:p>
+    <w:p>
+      <w:r>
+        <w:t>Refer to Appendix B section [%]</w:t>
+      </w:r>
+    </w:p>
+    <w:p>
+      <w:pPr>
+        <w:rPr>
+          <w:color w:val="FF0000"/>
+        </w:rPr>
+      </w:pPr>
+      <w:r>
+        <w:rPr>
+          <w:color w:val="FF0000"/>
+        </w:rPr>
         <w:lastRenderedPageBreak/>
-        <w:t>Project Management Reflection</w:t>
-      </w:r>
-    </w:p>
-    <w:p>
-      <w:pPr>
-        <w:jc w:val="both"/>
-      </w:pPr>
-      <w:r>
-        <w:t>The project went according to plan through to the development of the physical layer. Due to unfamiliarity with robot kinematics, little in-depth design was created in the planning phase of the project with the assumption that with the knowledge of what each section of the physical layer needed to accomplish, figuring out how to accomplish it would not be a notable obstacle. This led to the physical layers’ development taking far longer than expected, over-running its planned development time by a week despite completing the logic layer a week earlier than expected. The project goal could have been completed by firstly defining a simple physical layer rule to use for feedback such as “is the module at the top of the stack and hence, can be picked up in an environment with gravity by a stationary arm”. Then it would be possible to develop and analyse a range of feedback strategies without developing a mostly unused and complex simulation.</w:t>
-      </w:r>
-    </w:p>
-    <w:p>
-      <w:pPr>
-        <w:jc w:val="both"/>
-      </w:pPr>
-      <w:r>
-        <w:t xml:space="preserve">Despite the delay, the final product does match exactly what was planned at the beginning of the project, and as such the goals of the project have been filled. This can be attributed to appropriate levels of slack in task timing guidelines and </w:t>
-      </w:r>
-      <w:r>
-        <w:t>creatively making</w:t>
-      </w:r>
-      <w:r>
-        <w:t xml:space="preserve"> use of out-of-the-box implementations</w:t>
-      </w:r>
-      <w:r>
-        <w:t xml:space="preserve"> to decrease production time drastically and reduce complexity.</w:t>
-      </w:r>
-    </w:p>
-    <w:p/>
-    <w:p>
-      <w:pPr>
-        <w:pStyle w:val="Heading2"/>
-      </w:pPr>
-      <w:r>
-        <w:t>Risk Assessment</w:t>
-      </w:r>
-    </w:p>
-    <w:p>
-      <w:r>
-        <w:t>Refer to Appendix B section [%]</w:t>
-      </w:r>
-    </w:p>
-    <w:p>
-      <w:pPr>
-        <w:rPr>
-          <w:color w:val="FF0000"/>
-        </w:rPr>
-      </w:pPr>
-      <w:r>
-        <w:rPr>
-          <w:color w:val="FF0000"/>
-        </w:rPr>
         <w:t>Rewrite risk assessment and put on it anything I had to do to face a risk such as getting sick and not being able to see mark (he marked work over email instead)</w:t>
       </w:r>
     </w:p>
@@ -2861,6 +4088,65 @@
       <w:r>
         <w:t>Shamelessly stolen from DLR research paper</w:t>
       </w:r>
+    </w:p>
+  </w:comment>
+  <w:comment w:id="9" w:author="Connall Shurey [2]" w:date="2024-05-10T03:16:00Z" w:initials="CS">
+    <w:p>
+      <w:pPr>
+        <w:pStyle w:val="CommentText"/>
+      </w:pPr>
+      <w:r>
+        <w:rPr>
+          <w:rStyle w:val="CommentReference"/>
+        </w:rPr>
+        <w:annotationRef/>
+      </w:r>
+      <w:r>
+        <w:rPr>
+          <w:lang w:val="en-AU"/>
+        </w:rPr>
+        <w:t>Reference</w:t>
+      </w:r>
+    </w:p>
+  </w:comment>
+  <w:comment w:id="10" w:author="Connall Shurey [2]" w:date="2024-05-10T03:20:00Z" w:initials="CS">
+    <w:p>
+      <w:pPr>
+        <w:pStyle w:val="CommentText"/>
+      </w:pPr>
+      <w:r>
+        <w:rPr>
+          <w:rStyle w:val="CommentReference"/>
+        </w:rPr>
+        <w:annotationRef/>
+      </w:r>
+      <w:r>
+        <w:rPr>
+          <w:lang w:val="en-AU"/>
+        </w:rPr>
+        <w:t>proof</w:t>
+      </w:r>
+    </w:p>
+  </w:comment>
+  <w:comment w:id="11" w:author="Connall Shurey [2]" w:date="2024-05-10T03:42:00Z" w:initials="CS">
+    <w:p>
+      <w:pPr>
+        <w:pStyle w:val="CommentText"/>
+      </w:pPr>
+      <w:r>
+        <w:rPr>
+          <w:rStyle w:val="CommentReference"/>
+        </w:rPr>
+        <w:annotationRef/>
+      </w:r>
+      <w:hyperlink r:id="rId2" w:history="1">
+        <w:r>
+          <w:rPr>
+            <w:rStyle w:val="Hyperlink"/>
+          </w:rPr>
+          <w:t>https://github.com/gkjohnson/urdf-loaders/?tab=readme-ov-file</w:t>
+        </w:r>
+      </w:hyperlink>
     </w:p>
   </w:comment>
 </w:comments>
@@ -2877,7 +4163,18 @@
   <w15:commentEx w15:paraId="2629CD79" w15:done="0"/>
   <w15:commentEx w15:paraId="41286BDF" w15:done="0"/>
   <w15:commentEx w15:paraId="5492A563" w15:done="0"/>
+  <w15:commentEx w15:paraId="256A540D" w15:done="0"/>
+  <w15:commentEx w15:paraId="32E06C04" w15:done="0"/>
+  <w15:commentEx w15:paraId="3CCEAE75" w15:done="0"/>
 </w15:commentsEx>
+</file>
+
+<file path=word/commentsExtensible.xml><?xml version="1.0" encoding="utf-8"?>
+<w16cex:commentsExtensible xmlns:wpc="http://schemas.microsoft.com/office/word/2010/wordprocessingCanvas" xmlns:cx="http://schemas.microsoft.com/office/drawing/2014/chartex" xmlns:cx1="http://schemas.microsoft.com/office/drawing/2015/9/8/chartex" xmlns:cx2="http://schemas.microsoft.com/office/drawing/2015/10/21/chartex" xmlns:cx3="http://schemas.microsoft.com/office/drawing/2016/5/9/chartex" xmlns:cx4="http://schemas.microsoft.com/office/drawing/2016/5/10/chartex" xmlns:cx5="http://schemas.microsoft.com/office/drawing/2016/5/11/chartex" xmlns:cx6="http://schemas.microsoft.com/office/drawing/2016/5/12/chartex" xmlns:cx7="http://schemas.microsoft.com/office/drawing/2016/5/13/chartex" xmlns:cx8="http://schemas.microsoft.com/office/drawing/2016/5/14/chartex" xmlns:cr="http://schemas.microsoft.com/office/comments/2020/reactions" xmlns:mc="http://schemas.openxmlformats.org/markup-compatibility/2006" xmlns:aink="http://schemas.microsoft.com/office/drawing/2016/ink" xmlns:am3d="http://schemas.microsoft.com/office/drawing/2017/model3d" xmlns:o="urn:schemas-microsoft-com:office:office" xmlns:oel="http://schemas.microsoft.com/office/2019/extlst" xmlns:r="http://schemas.openxmlformats.org/officeDocument/2006/relationships" xmlns:m="http://schemas.openxmlformats.org/officeDocument/2006/math" xmlns:v="urn:schemas-microsoft-com:vml" xmlns:wp14="http://schemas.microsoft.com/office/word/2010/wordprocessingDrawing" xmlns:wp="http://schemas.openxmlformats.org/drawingml/2006/wordprocessingDrawing" xmlns:w10="urn:schemas-microsoft-com:office:word" xmlns:w="http://schemas.openxmlformats.org/wordprocessingml/2006/main" xmlns:w14="http://schemas.microsoft.com/office/word/2010/wordml" xmlns:w15="http://schemas.microsoft.com/office/word/2012/wordml" xmlns:w16cex="http://schemas.microsoft.com/office/word/2018/wordml/cex" xmlns:w16cid="http://schemas.microsoft.com/office/word/2016/wordml/cid" xmlns:w16="http://schemas.microsoft.com/office/word/2018/wordml" xmlns:w16du="http://schemas.microsoft.com/office/word/2023/wordml/word16du" xmlns:w16sdtdh="http://schemas.microsoft.com/office/word/2020/wordml/sdtdatahash" xmlns:w16se="http://schemas.microsoft.com/office/word/2015/wordml/symex" xmlns:wpg="http://schemas.microsoft.com/office/word/2010/wordprocessingGroup" xmlns:wpi="http://schemas.microsoft.com/office/word/2010/wordprocessingInk" xmlns:wne="http://schemas.microsoft.com/office/word/2006/wordml" xmlns:wps="http://schemas.microsoft.com/office/word/2010/wordprocessingShape" mc:Ignorable="w14 w15 w16se w16cid w16 w16cex w16sdtdh cr w16du wp14">
+  <w16cex:commentExtensible w16cex:durableId="1C55DA2D" w16cex:dateUtc="2024-05-10T02:16:00Z"/>
+  <w16cex:commentExtensible w16cex:durableId="24C84C81" w16cex:dateUtc="2024-05-10T02:20:00Z"/>
+  <w16cex:commentExtensible w16cex:durableId="33991FB9" w16cex:dateUtc="2024-05-10T02:42:00Z"/>
+</w16cex:commentsExtensible>
 </file>
 
 <file path=word/commentsIds.xml><?xml version="1.0" encoding="utf-8"?>
@@ -2891,6 +4188,9 @@
   <w16cid:commentId w16cid:paraId="2629CD79" w16cid:durableId="29E67B07"/>
   <w16cid:commentId w16cid:paraId="41286BDF" w16cid:durableId="29E67EA0"/>
   <w16cid:commentId w16cid:paraId="5492A563" w16cid:durableId="29E67FF6"/>
+  <w16cid:commentId w16cid:paraId="256A540D" w16cid:durableId="1C55DA2D"/>
+  <w16cid:commentId w16cid:paraId="32E06C04" w16cid:durableId="24C84C81"/>
+  <w16cid:commentId w16cid:paraId="3CCEAE75" w16cid:durableId="33991FB9"/>
 </w16cid:commentsIds>
 </file>
 
@@ -3634,7 +4934,7 @@
       <w:lvlText w:val=""/>
       <w:lvlJc w:val="left"/>
       <w:pPr>
-        <w:ind w:left="2160" w:hanging="360"/>
+        <w:ind w:left="360" w:hanging="360"/>
       </w:pPr>
       <w:rPr>
         <w:rFonts w:ascii="Symbol" w:hAnsi="Symbol" w:hint="default"/>
@@ -3646,7 +4946,7 @@
       <w:lvlText w:val="o"/>
       <w:lvlJc w:val="left"/>
       <w:pPr>
-        <w:ind w:left="2880" w:hanging="360"/>
+        <w:ind w:left="1080" w:hanging="360"/>
       </w:pPr>
       <w:rPr>
         <w:rFonts w:ascii="Courier New" w:hAnsi="Courier New" w:cs="Courier New" w:hint="default"/>
@@ -3658,7 +4958,7 @@
       <w:lvlText w:val=""/>
       <w:lvlJc w:val="left"/>
       <w:pPr>
-        <w:ind w:left="3600" w:hanging="360"/>
+        <w:ind w:left="1800" w:hanging="360"/>
       </w:pPr>
       <w:rPr>
         <w:rFonts w:ascii="Wingdings" w:hAnsi="Wingdings" w:hint="default"/>
@@ -3670,7 +4970,7 @@
       <w:lvlText w:val=""/>
       <w:lvlJc w:val="left"/>
       <w:pPr>
-        <w:ind w:left="4320" w:hanging="360"/>
+        <w:ind w:left="2520" w:hanging="360"/>
       </w:pPr>
       <w:rPr>
         <w:rFonts w:ascii="Symbol" w:hAnsi="Symbol" w:hint="default"/>
@@ -3682,7 +4982,7 @@
       <w:lvlText w:val="o"/>
       <w:lvlJc w:val="left"/>
       <w:pPr>
-        <w:ind w:left="5040" w:hanging="360"/>
+        <w:ind w:left="3240" w:hanging="360"/>
       </w:pPr>
       <w:rPr>
         <w:rFonts w:ascii="Courier New" w:hAnsi="Courier New" w:cs="Courier New" w:hint="default"/>
@@ -3694,7 +4994,7 @@
       <w:lvlText w:val=""/>
       <w:lvlJc w:val="left"/>
       <w:pPr>
-        <w:ind w:left="5760" w:hanging="360"/>
+        <w:ind w:left="3960" w:hanging="360"/>
       </w:pPr>
       <w:rPr>
         <w:rFonts w:ascii="Wingdings" w:hAnsi="Wingdings" w:hint="default"/>
@@ -3706,7 +5006,7 @@
       <w:lvlText w:val=""/>
       <w:lvlJc w:val="left"/>
       <w:pPr>
-        <w:ind w:left="6480" w:hanging="360"/>
+        <w:ind w:left="4680" w:hanging="360"/>
       </w:pPr>
       <w:rPr>
         <w:rFonts w:ascii="Symbol" w:hAnsi="Symbol" w:hint="default"/>
@@ -3718,7 +5018,7 @@
       <w:lvlText w:val="o"/>
       <w:lvlJc w:val="left"/>
       <w:pPr>
-        <w:ind w:left="7200" w:hanging="360"/>
+        <w:ind w:left="5400" w:hanging="360"/>
       </w:pPr>
       <w:rPr>
         <w:rFonts w:ascii="Courier New" w:hAnsi="Courier New" w:cs="Courier New" w:hint="default"/>
@@ -3730,7 +5030,7 @@
       <w:lvlText w:val=""/>
       <w:lvlJc w:val="left"/>
       <w:pPr>
-        <w:ind w:left="7920" w:hanging="360"/>
+        <w:ind w:left="6120" w:hanging="360"/>
       </w:pPr>
       <w:rPr>
         <w:rFonts w:ascii="Wingdings" w:hAnsi="Wingdings" w:hint="default"/>
@@ -4303,6 +5603,119 @@
     </w:lvl>
   </w:abstractNum>
   <w:abstractNum w:abstractNumId="12" w15:restartNumberingAfterBreak="0">
+    <w:nsid w:val="280F729D"/>
+    <w:multiLevelType w:val="hybridMultilevel"/>
+    <w:tmpl w:val="85A0C7CC"/>
+    <w:lvl w:ilvl="0" w:tplc="0C090001">
+      <w:start w:val="1"/>
+      <w:numFmt w:val="bullet"/>
+      <w:lvlText w:val=""/>
+      <w:lvlJc w:val="left"/>
+      <w:pPr>
+        <w:ind w:left="360" w:hanging="360"/>
+      </w:pPr>
+      <w:rPr>
+        <w:rFonts w:ascii="Symbol" w:hAnsi="Symbol" w:hint="default"/>
+      </w:rPr>
+    </w:lvl>
+    <w:lvl w:ilvl="1" w:tplc="0C090003" w:tentative="1">
+      <w:start w:val="1"/>
+      <w:numFmt w:val="bullet"/>
+      <w:lvlText w:val="o"/>
+      <w:lvlJc w:val="left"/>
+      <w:pPr>
+        <w:ind w:left="1080" w:hanging="360"/>
+      </w:pPr>
+      <w:rPr>
+        <w:rFonts w:ascii="Courier New" w:hAnsi="Courier New" w:cs="Courier New" w:hint="default"/>
+      </w:rPr>
+    </w:lvl>
+    <w:lvl w:ilvl="2" w:tplc="0C090005" w:tentative="1">
+      <w:start w:val="1"/>
+      <w:numFmt w:val="bullet"/>
+      <w:lvlText w:val=""/>
+      <w:lvlJc w:val="left"/>
+      <w:pPr>
+        <w:ind w:left="1800" w:hanging="360"/>
+      </w:pPr>
+      <w:rPr>
+        <w:rFonts w:ascii="Wingdings" w:hAnsi="Wingdings" w:hint="default"/>
+      </w:rPr>
+    </w:lvl>
+    <w:lvl w:ilvl="3" w:tplc="0C090001" w:tentative="1">
+      <w:start w:val="1"/>
+      <w:numFmt w:val="bullet"/>
+      <w:lvlText w:val=""/>
+      <w:lvlJc w:val="left"/>
+      <w:pPr>
+        <w:ind w:left="2520" w:hanging="360"/>
+      </w:pPr>
+      <w:rPr>
+        <w:rFonts w:ascii="Symbol" w:hAnsi="Symbol" w:hint="default"/>
+      </w:rPr>
+    </w:lvl>
+    <w:lvl w:ilvl="4" w:tplc="0C090003" w:tentative="1">
+      <w:start w:val="1"/>
+      <w:numFmt w:val="bullet"/>
+      <w:lvlText w:val="o"/>
+      <w:lvlJc w:val="left"/>
+      <w:pPr>
+        <w:ind w:left="3240" w:hanging="360"/>
+      </w:pPr>
+      <w:rPr>
+        <w:rFonts w:ascii="Courier New" w:hAnsi="Courier New" w:cs="Courier New" w:hint="default"/>
+      </w:rPr>
+    </w:lvl>
+    <w:lvl w:ilvl="5" w:tplc="0C090005" w:tentative="1">
+      <w:start w:val="1"/>
+      <w:numFmt w:val="bullet"/>
+      <w:lvlText w:val=""/>
+      <w:lvlJc w:val="left"/>
+      <w:pPr>
+        <w:ind w:left="3960" w:hanging="360"/>
+      </w:pPr>
+      <w:rPr>
+        <w:rFonts w:ascii="Wingdings" w:hAnsi="Wingdings" w:hint="default"/>
+      </w:rPr>
+    </w:lvl>
+    <w:lvl w:ilvl="6" w:tplc="0C090001" w:tentative="1">
+      <w:start w:val="1"/>
+      <w:numFmt w:val="bullet"/>
+      <w:lvlText w:val=""/>
+      <w:lvlJc w:val="left"/>
+      <w:pPr>
+        <w:ind w:left="4680" w:hanging="360"/>
+      </w:pPr>
+      <w:rPr>
+        <w:rFonts w:ascii="Symbol" w:hAnsi="Symbol" w:hint="default"/>
+      </w:rPr>
+    </w:lvl>
+    <w:lvl w:ilvl="7" w:tplc="0C090003" w:tentative="1">
+      <w:start w:val="1"/>
+      <w:numFmt w:val="bullet"/>
+      <w:lvlText w:val="o"/>
+      <w:lvlJc w:val="left"/>
+      <w:pPr>
+        <w:ind w:left="5400" w:hanging="360"/>
+      </w:pPr>
+      <w:rPr>
+        <w:rFonts w:ascii="Courier New" w:hAnsi="Courier New" w:cs="Courier New" w:hint="default"/>
+      </w:rPr>
+    </w:lvl>
+    <w:lvl w:ilvl="8" w:tplc="0C090005" w:tentative="1">
+      <w:start w:val="1"/>
+      <w:numFmt w:val="bullet"/>
+      <w:lvlText w:val=""/>
+      <w:lvlJc w:val="left"/>
+      <w:pPr>
+        <w:ind w:left="6120" w:hanging="360"/>
+      </w:pPr>
+      <w:rPr>
+        <w:rFonts w:ascii="Wingdings" w:hAnsi="Wingdings" w:hint="default"/>
+      </w:rPr>
+    </w:lvl>
+  </w:abstractNum>
+  <w:abstractNum w:abstractNumId="13" w15:restartNumberingAfterBreak="0">
     <w:nsid w:val="2D1D64EE"/>
     <w:multiLevelType w:val="hybridMultilevel"/>
     <w:tmpl w:val="79006578"/>
@@ -4415,7 +5828,7 @@
       </w:rPr>
     </w:lvl>
   </w:abstractNum>
-  <w:abstractNum w:abstractNumId="13" w15:restartNumberingAfterBreak="0">
+  <w:abstractNum w:abstractNumId="14" w15:restartNumberingAfterBreak="0">
     <w:nsid w:val="2E813632"/>
     <w:multiLevelType w:val="hybridMultilevel"/>
     <w:tmpl w:val="A112BDDE"/>
@@ -4501,7 +5914,7 @@
       </w:pPr>
     </w:lvl>
   </w:abstractNum>
-  <w:abstractNum w:abstractNumId="14" w15:restartNumberingAfterBreak="0">
+  <w:abstractNum w:abstractNumId="15" w15:restartNumberingAfterBreak="0">
     <w:nsid w:val="32D01D3E"/>
     <w:multiLevelType w:val="hybridMultilevel"/>
     <w:tmpl w:val="38FC8F0C"/>
@@ -4587,7 +6000,7 @@
       </w:pPr>
     </w:lvl>
   </w:abstractNum>
-  <w:abstractNum w:abstractNumId="15" w15:restartNumberingAfterBreak="0">
+  <w:abstractNum w:abstractNumId="16" w15:restartNumberingAfterBreak="0">
     <w:nsid w:val="344D1DBA"/>
     <w:multiLevelType w:val="hybridMultilevel"/>
     <w:tmpl w:val="1A36DF3C"/>
@@ -4700,7 +6113,7 @@
       </w:rPr>
     </w:lvl>
   </w:abstractNum>
-  <w:abstractNum w:abstractNumId="16" w15:restartNumberingAfterBreak="0">
+  <w:abstractNum w:abstractNumId="17" w15:restartNumberingAfterBreak="0">
     <w:nsid w:val="352A44C5"/>
     <w:multiLevelType w:val="hybridMultilevel"/>
     <w:tmpl w:val="F8F6BA5C"/>
@@ -4813,7 +6226,7 @@
       </w:rPr>
     </w:lvl>
   </w:abstractNum>
-  <w:abstractNum w:abstractNumId="17" w15:restartNumberingAfterBreak="0">
+  <w:abstractNum w:abstractNumId="18" w15:restartNumberingAfterBreak="0">
     <w:nsid w:val="3A6909C5"/>
     <w:multiLevelType w:val="hybridMultilevel"/>
     <w:tmpl w:val="DFEC0A9A"/>
@@ -4926,7 +6339,7 @@
       </w:rPr>
     </w:lvl>
   </w:abstractNum>
-  <w:abstractNum w:abstractNumId="18" w15:restartNumberingAfterBreak="0">
+  <w:abstractNum w:abstractNumId="19" w15:restartNumberingAfterBreak="0">
     <w:nsid w:val="3EB271F4"/>
     <w:multiLevelType w:val="multilevel"/>
     <w:tmpl w:val="0809001F"/>
@@ -5012,7 +6425,7 @@
       </w:pPr>
     </w:lvl>
   </w:abstractNum>
-  <w:abstractNum w:abstractNumId="19" w15:restartNumberingAfterBreak="0">
+  <w:abstractNum w:abstractNumId="20" w15:restartNumberingAfterBreak="0">
     <w:nsid w:val="52804169"/>
     <w:multiLevelType w:val="hybridMultilevel"/>
     <w:tmpl w:val="3066FFEA"/>
@@ -5125,7 +6538,7 @@
       </w:rPr>
     </w:lvl>
   </w:abstractNum>
-  <w:abstractNum w:abstractNumId="20" w15:restartNumberingAfterBreak="0">
+  <w:abstractNum w:abstractNumId="21" w15:restartNumberingAfterBreak="0">
     <w:nsid w:val="5F40761A"/>
     <w:multiLevelType w:val="hybridMultilevel"/>
     <w:tmpl w:val="52B2C7CA"/>
@@ -5238,7 +6651,7 @@
       </w:rPr>
     </w:lvl>
   </w:abstractNum>
-  <w:abstractNum w:abstractNumId="21" w15:restartNumberingAfterBreak="0">
+  <w:abstractNum w:abstractNumId="22" w15:restartNumberingAfterBreak="0">
     <w:nsid w:val="69233E74"/>
     <w:multiLevelType w:val="hybridMultilevel"/>
     <w:tmpl w:val="624ED066"/>
@@ -5351,7 +6764,7 @@
       </w:rPr>
     </w:lvl>
   </w:abstractNum>
-  <w:abstractNum w:abstractNumId="22" w15:restartNumberingAfterBreak="0">
+  <w:abstractNum w:abstractNumId="23" w15:restartNumberingAfterBreak="0">
     <w:nsid w:val="70A66DD7"/>
     <w:multiLevelType w:val="hybridMultilevel"/>
     <w:tmpl w:val="3DE6FE00"/>
@@ -5464,7 +6877,7 @@
       </w:rPr>
     </w:lvl>
   </w:abstractNum>
-  <w:abstractNum w:abstractNumId="23" w15:restartNumberingAfterBreak="0">
+  <w:abstractNum w:abstractNumId="24" w15:restartNumberingAfterBreak="0">
     <w:nsid w:val="71C84314"/>
     <w:multiLevelType w:val="hybridMultilevel"/>
     <w:tmpl w:val="31D07F26"/>
@@ -5550,7 +6963,7 @@
       </w:pPr>
     </w:lvl>
   </w:abstractNum>
-  <w:abstractNum w:abstractNumId="24" w15:restartNumberingAfterBreak="0">
+  <w:abstractNum w:abstractNumId="25" w15:restartNumberingAfterBreak="0">
     <w:nsid w:val="7D3E1761"/>
     <w:multiLevelType w:val="hybridMultilevel"/>
     <w:tmpl w:val="6B8650AC"/>
@@ -5664,7 +7077,7 @@
     </w:lvl>
   </w:abstractNum>
   <w:num w:numId="1" w16cid:durableId="315426447">
-    <w:abstractNumId w:val="18"/>
+    <w:abstractNumId w:val="19"/>
   </w:num>
   <w:num w:numId="2" w16cid:durableId="392851810">
     <w:abstractNumId w:val="7"/>
@@ -5673,16 +7086,16 @@
     <w:abstractNumId w:val="3"/>
   </w:num>
   <w:num w:numId="4" w16cid:durableId="788016992">
-    <w:abstractNumId w:val="12"/>
+    <w:abstractNumId w:val="13"/>
   </w:num>
   <w:num w:numId="5" w16cid:durableId="92408404">
     <w:abstractNumId w:val="8"/>
   </w:num>
   <w:num w:numId="6" w16cid:durableId="1735853770">
-    <w:abstractNumId w:val="20"/>
+    <w:abstractNumId w:val="21"/>
   </w:num>
   <w:num w:numId="7" w16cid:durableId="312107763">
-    <w:abstractNumId w:val="16"/>
+    <w:abstractNumId w:val="17"/>
   </w:num>
   <w:num w:numId="8" w16cid:durableId="1429690879">
     <w:abstractNumId w:val="10"/>
@@ -5697,13 +7110,13 @@
     <w:abstractNumId w:val="6"/>
   </w:num>
   <w:num w:numId="12" w16cid:durableId="981081338">
-    <w:abstractNumId w:val="19"/>
+    <w:abstractNumId w:val="20"/>
   </w:num>
   <w:num w:numId="13" w16cid:durableId="370376656">
     <w:abstractNumId w:val="2"/>
   </w:num>
   <w:num w:numId="14" w16cid:durableId="171995527">
-    <w:abstractNumId w:val="15"/>
+    <w:abstractNumId w:val="16"/>
   </w:num>
   <w:num w:numId="15" w16cid:durableId="910433800">
     <w:abstractNumId w:val="0"/>
@@ -5712,31 +7125,34 @@
     <w:abstractNumId w:val="1"/>
   </w:num>
   <w:num w:numId="17" w16cid:durableId="1295793944">
-    <w:abstractNumId w:val="21"/>
+    <w:abstractNumId w:val="22"/>
   </w:num>
   <w:num w:numId="18" w16cid:durableId="2096704893">
-    <w:abstractNumId w:val="17"/>
+    <w:abstractNumId w:val="18"/>
   </w:num>
   <w:num w:numId="19" w16cid:durableId="586112371">
-    <w:abstractNumId w:val="23"/>
+    <w:abstractNumId w:val="24"/>
   </w:num>
   <w:num w:numId="20" w16cid:durableId="2069305116">
-    <w:abstractNumId w:val="24"/>
+    <w:abstractNumId w:val="25"/>
   </w:num>
   <w:num w:numId="21" w16cid:durableId="1256942580">
     <w:abstractNumId w:val="4"/>
   </w:num>
   <w:num w:numId="22" w16cid:durableId="264536009">
-    <w:abstractNumId w:val="22"/>
+    <w:abstractNumId w:val="23"/>
   </w:num>
   <w:num w:numId="23" w16cid:durableId="1553618401">
     <w:abstractNumId w:val="9"/>
   </w:num>
   <w:num w:numId="24" w16cid:durableId="883255963">
+    <w:abstractNumId w:val="15"/>
+  </w:num>
+  <w:num w:numId="25" w16cid:durableId="722563159">
     <w:abstractNumId w:val="14"/>
   </w:num>
-  <w:num w:numId="25" w16cid:durableId="722563159">
-    <w:abstractNumId w:val="13"/>
+  <w:num w:numId="26" w16cid:durableId="464813268">
+    <w:abstractNumId w:val="12"/>
   </w:num>
 </w:numbering>
 </file>
@@ -5745,6 +7161,9 @@
 <w15:people xmlns:wpc="http://schemas.microsoft.com/office/word/2010/wordprocessingCanvas" xmlns:cx="http://schemas.microsoft.com/office/drawing/2014/chartex" xmlns:cx1="http://schemas.microsoft.com/office/drawing/2015/9/8/chartex" xmlns:cx2="http://schemas.microsoft.com/office/drawing/2015/10/21/chartex" xmlns:cx3="http://schemas.microsoft.com/office/drawing/2016/5/9/chartex" xmlns:cx4="http://schemas.microsoft.com/office/drawing/2016/5/10/chartex" xmlns:cx5="http://schemas.microsoft.com/office/drawing/2016/5/11/chartex" xmlns:cx6="http://schemas.microsoft.com/office/drawing/2016/5/12/chartex" xmlns:cx7="http://schemas.microsoft.com/office/drawing/2016/5/13/chartex" xmlns:cx8="http://schemas.microsoft.com/office/drawing/2016/5/14/chartex" xmlns:mc="http://schemas.openxmlformats.org/markup-compatibility/2006" xmlns:aink="http://schemas.microsoft.com/office/drawing/2016/ink" xmlns:am3d="http://schemas.microsoft.com/office/drawing/2017/model3d" xmlns:o="urn:schemas-microsoft-com:office:office" xmlns:oel="http://schemas.microsoft.com/office/2019/extlst" xmlns:r="http://schemas.openxmlformats.org/officeDocument/2006/relationships" xmlns:m="http://schemas.openxmlformats.org/officeDocument/2006/math" xmlns:v="urn:schemas-microsoft-com:vml" xmlns:wp14="http://schemas.microsoft.com/office/word/2010/wordprocessingDrawing" xmlns:wp="http://schemas.openxmlformats.org/drawingml/2006/wordprocessingDrawing" xmlns:w10="urn:schemas-microsoft-com:office:word" xmlns:w="http://schemas.openxmlformats.org/wordprocessingml/2006/main" xmlns:w14="http://schemas.microsoft.com/office/word/2010/wordml" xmlns:w15="http://schemas.microsoft.com/office/word/2012/wordml" xmlns:w16cex="http://schemas.microsoft.com/office/word/2018/wordml/cex" xmlns:w16cid="http://schemas.microsoft.com/office/word/2016/wordml/cid" xmlns:w16="http://schemas.microsoft.com/office/word/2018/wordml" xmlns:w16du="http://schemas.microsoft.com/office/word/2023/wordml/word16du" xmlns:w16sdtdh="http://schemas.microsoft.com/office/word/2020/wordml/sdtdatahash" xmlns:w16se="http://schemas.microsoft.com/office/word/2015/wordml/symex" xmlns:wpg="http://schemas.microsoft.com/office/word/2010/wordprocessingGroup" xmlns:wpi="http://schemas.microsoft.com/office/word/2010/wordprocessingInk" xmlns:wne="http://schemas.microsoft.com/office/word/2006/wordml" xmlns:wps="http://schemas.microsoft.com/office/word/2010/wordprocessingShape" mc:Ignorable="w14 w15 w16se w16cid w16 w16cex w16sdtdh w16du wp14">
   <w15:person w15:author="Connall Shurey">
     <w15:presenceInfo w15:providerId="AD" w15:userId="S-1-5-21-1531108181-3683089376-3301072873-297691"/>
+  </w15:person>
+  <w15:person w15:author="Connall Shurey [2]">
+    <w15:presenceInfo w15:providerId="AD" w15:userId="S::cs2101@york.ac.uk::d59a59ef-7782-4c45-be7a-9fd4309404b2"/>
   </w15:person>
 </w15:people>
 </file>
@@ -6238,6 +7657,7 @@
   <w:style w:type="character" w:default="1" w:styleId="DefaultParagraphFont">
     <w:name w:val="Default Paragraph Font"/>
     <w:uiPriority w:val="1"/>
+    <w:semiHidden/>
     <w:unhideWhenUsed/>
   </w:style>
   <w:style w:type="table" w:default="1" w:styleId="TableNormal">

</xml_diff>

<commit_message>
begun priority work checklist
</commit_message>
<xml_diff>
--- a/planning/Stage 3.0 - Draft.docx
+++ b/planning/Stage 3.0 - Draft.docx
@@ -3139,8 +3139,6 @@
       <w:r>
         <w:t>State Class</w:t>
       </w:r>
-      <w:bookmarkStart w:id="10" w:name="_GoBack"/>
-      <w:bookmarkEnd w:id="10"/>
     </w:p>
     <w:p/>
     <w:p>
@@ -3213,6 +3211,50 @@
       <w:r>
         <w:t xml:space="preserve"> package </w:t>
       </w:r>
+      <w:commentRangeStart w:id="10"/>
+      <w:r>
+        <w:t>[%]</w:t>
+      </w:r>
+      <w:commentRangeEnd w:id="10"/>
+      <w:r>
+        <w:rPr>
+          <w:rStyle w:val="CommentReference"/>
+        </w:rPr>
+        <w:commentReference w:id="10"/>
+      </w:r>
+      <w:r>
+        <w:t xml:space="preserve"> was then used to generate an analytical solution for use by the Inverse Kinematics Calculator and </w:t>
+      </w:r>
+      <w:r>
+        <w:t xml:space="preserve">Motion Planner. Users can then update which mobile manipulator the reconfiguration planner is solving physical solutions for by simply replacing or modifying the </w:t>
+      </w:r>
+      <w:r>
+        <w:t xml:space="preserve">URDF </w:t>
+      </w:r>
+      <w:r>
+        <w:t>file.</w:t>
+      </w:r>
+    </w:p>
+    <w:p>
+      <w:pPr>
+        <w:jc w:val="both"/>
+      </w:pPr>
+    </w:p>
+    <w:p>
+      <w:pPr>
+        <w:pStyle w:val="Heading4"/>
+      </w:pPr>
+      <w:r>
+        <w:t>Robot Description File</w:t>
+      </w:r>
+    </w:p>
+    <w:p>
+      <w:pPr>
+        <w:jc w:val="both"/>
+      </w:pPr>
+      <w:r>
+        <w:t xml:space="preserve">A URDF file is used to define the mechanical structure, dimensions, joint configurations, and physical constraints of the mobile manipulator the physical layer is using to verify the logic layers semantic solution. URDF files are an XML-based file format that is widely used in robotics </w:t>
+      </w:r>
       <w:commentRangeStart w:id="11"/>
       <w:r>
         <w:t>[%]</w:t>
@@ -3225,41 +3267,51 @@
         <w:commentReference w:id="11"/>
       </w:r>
       <w:r>
-        <w:t xml:space="preserve"> was then used to generate an analytical solution for use by the Inverse Kinematics Calculator and </w:t>
-      </w:r>
-      <w:r>
-        <w:t xml:space="preserve">Motion Planner. Users can then update which mobile manipulator the reconfiguration planner is solving physical solutions for by simply replacing or modifying the </w:t>
-      </w:r>
-      <w:r>
-        <w:t xml:space="preserve">URDF </w:t>
-      </w:r>
-      <w:r>
-        <w:t>file.</w:t>
-      </w:r>
-    </w:p>
-    <w:p>
-      <w:pPr>
-        <w:jc w:val="both"/>
-      </w:pPr>
-    </w:p>
-    <w:p>
-      <w:pPr>
-        <w:pStyle w:val="Heading4"/>
-      </w:pPr>
-      <w:r>
-        <w:t>Robot Description File</w:t>
-      </w:r>
-    </w:p>
-    <w:p>
-      <w:pPr>
-        <w:jc w:val="both"/>
-      </w:pPr>
-      <w:r>
-        <w:t xml:space="preserve">A URDF file is used to define the mechanical structure, dimensions, joint configurations, and physical constraints of the mobile manipulator the physical layer is using to verify the logic layers semantic solution. URDF files are an XML-based file format that is widely used in robotics </w:t>
+        <w:t xml:space="preserve"> to describe robots to software systems. The file describes a robot as a collection of links and joints </w:t>
+      </w:r>
+      <w:r>
+        <w:t>that can articulate around each other according to specified constraints. URDF files</w:t>
+      </w:r>
+      <w:r>
+        <w:t xml:space="preserve"> are</w:t>
+      </w:r>
+      <w:r>
+        <w:t xml:space="preserve"> also</w:t>
+      </w:r>
+      <w:r>
+        <w:t xml:space="preserve"> modular meaning they can include other URDF files, aiding in the design of particularly complex robots. This for example means that a user can develop a URDF file for an arm end-effector and simply include it in the already existing arm file </w:t>
+      </w:r>
+      <w:r>
+        <w:t xml:space="preserve">to attach it to the arm. </w:t>
+      </w:r>
+    </w:p>
+    <w:p>
+      <w:pPr>
+        <w:jc w:val="both"/>
+      </w:pPr>
+      <w:r>
+        <w:t>URDF files also allow for the visualization of the defined arm</w:t>
+      </w:r>
+      <w:r>
+        <w:t xml:space="preserve"> joints</w:t>
+      </w:r>
+      <w:r>
+        <w:t>, as seen in figure [%]</w:t>
+      </w:r>
+      <w:r>
+        <w:t xml:space="preserve"> which can be overlaid on top of our module state display to visualise mobile manipulator pose on the modular space system. Additionally available online packages such as </w:t>
+      </w:r>
+      <w:proofErr w:type="spellStart"/>
+      <w:r>
+        <w:t>urdf</w:t>
+      </w:r>
+      <w:proofErr w:type="spellEnd"/>
+      <w:r>
+        <w:t>-loader [</w:t>
       </w:r>
       <w:commentRangeStart w:id="12"/>
       <w:r>
-        <w:t>[%]</w:t>
+        <w:t>%</w:t>
       </w:r>
       <w:commentRangeEnd w:id="12"/>
       <w:r>
@@ -3267,60 +3319,6 @@
           <w:rStyle w:val="CommentReference"/>
         </w:rPr>
         <w:commentReference w:id="12"/>
-      </w:r>
-      <w:r>
-        <w:t xml:space="preserve"> to describe robots to software systems. The file describes a robot as a collection of links and joints </w:t>
-      </w:r>
-      <w:r>
-        <w:t>that can articulate around each other according to specified constraints. URDF files</w:t>
-      </w:r>
-      <w:r>
-        <w:t xml:space="preserve"> are</w:t>
-      </w:r>
-      <w:r>
-        <w:t xml:space="preserve"> also</w:t>
-      </w:r>
-      <w:r>
-        <w:t xml:space="preserve"> modular meaning they can include other URDF files, aiding in the design of particularly complex robots. This for example means that a user can develop a URDF file for an arm end-effector and simply include it in the already existing arm file </w:t>
-      </w:r>
-      <w:r>
-        <w:t xml:space="preserve">to attach it to the arm. </w:t>
-      </w:r>
-    </w:p>
-    <w:p>
-      <w:pPr>
-        <w:jc w:val="both"/>
-      </w:pPr>
-      <w:r>
-        <w:t>URDF files also allow for the visualization of the defined arm</w:t>
-      </w:r>
-      <w:r>
-        <w:t xml:space="preserve"> joints</w:t>
-      </w:r>
-      <w:r>
-        <w:t>, as seen in figure [%]</w:t>
-      </w:r>
-      <w:r>
-        <w:t xml:space="preserve"> which can be overlaid on top of our module state display to visualise mobile manipulator pose on the modular space system. Additionally available online packages such as </w:t>
-      </w:r>
-      <w:proofErr w:type="spellStart"/>
-      <w:r>
-        <w:t>urdf</w:t>
-      </w:r>
-      <w:proofErr w:type="spellEnd"/>
-      <w:r>
-        <w:t>-loader [</w:t>
-      </w:r>
-      <w:commentRangeStart w:id="13"/>
-      <w:r>
-        <w:t>%</w:t>
-      </w:r>
-      <w:commentRangeEnd w:id="13"/>
-      <w:r>
-        <w:rPr>
-          <w:rStyle w:val="CommentReference"/>
-        </w:rPr>
-        <w:commentReference w:id="13"/>
       </w:r>
       <w:r>
         <w:t>] can display the visual meshes described in the URDF file to view the mobile manipulator in more detail such as seen in figure [%].</w:t>
@@ -3974,6 +3972,8 @@
       <w:r>
         <w:t xml:space="preserve"> Initial Report</w:t>
       </w:r>
+      <w:bookmarkStart w:id="13" w:name="_GoBack"/>
+      <w:bookmarkEnd w:id="13"/>
     </w:p>
     <w:p>
       <w:pPr>
@@ -3991,6 +3991,37 @@
       <w:r>
         <w:t xml:space="preserve"> (need to cite libraries used)</w:t>
       </w:r>
+      <w:r>
+        <w:t xml:space="preserve"> </w:t>
+      </w:r>
+    </w:p>
+    <w:p>
+      <w:pPr>
+        <w:pStyle w:val="Heading1"/>
+      </w:pPr>
+      <w:r>
+        <w:t xml:space="preserve">Appendix </w:t>
+      </w:r>
+      <w:r>
+        <w:t>C</w:t>
+      </w:r>
+      <w:r>
+        <w:t xml:space="preserve"> </w:t>
+      </w:r>
+      <w:r>
+        <w:t>–</w:t>
+      </w:r>
+      <w:r>
+        <w:t xml:space="preserve"> </w:t>
+      </w:r>
+      <w:r>
+        <w:t>URDF file</w:t>
+      </w:r>
+    </w:p>
+    <w:p>
+      <w:pPr>
+        <w:pStyle w:val="Heading1"/>
+      </w:pPr>
     </w:p>
     <w:sectPr>
       <w:pgSz w:w="11906" w:h="16838"/>
@@ -4169,7 +4200,7 @@
       </w:r>
     </w:p>
   </w:comment>
-  <w:comment w:id="11" w:author="Connall Shurey [2]" w:date="2024-05-10T03:16:00Z" w:initials="CS">
+  <w:comment w:id="10" w:author="Connall Shurey [2]" w:date="2024-05-10T03:16:00Z" w:initials="CS">
     <w:p>
       <w:pPr>
         <w:pStyle w:val="CommentText"/>
@@ -4188,7 +4219,7 @@
       </w:r>
     </w:p>
   </w:comment>
-  <w:comment w:id="12" w:author="Connall Shurey [2]" w:date="2024-05-10T03:20:00Z" w:initials="CS">
+  <w:comment w:id="11" w:author="Connall Shurey [2]" w:date="2024-05-10T03:20:00Z" w:initials="CS">
     <w:p>
       <w:pPr>
         <w:pStyle w:val="CommentText"/>
@@ -4207,7 +4238,7 @@
       </w:r>
     </w:p>
   </w:comment>
-  <w:comment w:id="13" w:author="Connall Shurey [2]" w:date="2024-05-10T03:42:00Z" w:initials="CS">
+  <w:comment w:id="12" w:author="Connall Shurey [2]" w:date="2024-05-10T03:42:00Z" w:initials="CS">
     <w:p>
       <w:pPr>
         <w:pStyle w:val="CommentText"/>
@@ -8294,7 +8325,7 @@
 </file>
 
 <file path=customXml/itemProps1.xml><?xml version="1.0" encoding="utf-8"?>
-<ds:datastoreItem xmlns:ds="http://schemas.openxmlformats.org/officeDocument/2006/customXml" ds:itemID="{D5A60978-9B43-4039-8B06-BD6167421560}">
+<ds:datastoreItem xmlns:ds="http://schemas.openxmlformats.org/officeDocument/2006/customXml" ds:itemID="{6E90AAD0-1BAE-4E0E-BBA4-06D9AAFAFEB4}">
   <ds:schemaRefs>
     <ds:schemaRef ds:uri="http://schemas.openxmlformats.org/officeDocument/2006/bibliography"/>
   </ds:schemaRefs>

</xml_diff>

<commit_message>
First Latex draft without code done
</commit_message>
<xml_diff>
--- a/planning/Stage 3.0 - Draft.docx
+++ b/planning/Stage 3.0 - Draft.docx
@@ -10046,7 +10046,13 @@
         <w:rPr>
           <w:color w:val="E7E6E6" w:themeColor="background2"/>
         </w:rPr>
-        <w:t xml:space="preserve"> and facilitating straightforward modifications to internal logic and computations. However, during development, when testing configurations with a larger number of modules, the system encountered memory issues, halting the search prematurely despite having ample memory (24 GB). Upon investigation, it was discovered that the in-built copy module in Python not only replicated objects but also copied referenced objects within the object, leading to a duplication of the entire search </w:t>
+        <w:t xml:space="preserve"> </w:t>
+      </w:r>
+      <w:r>
+        <w:rPr>
+          <w:color w:val="E7E6E6" w:themeColor="background2"/>
+        </w:rPr>
+        <w:t xml:space="preserve">and facilitating straightforward modifications to internal logic and computations. However, during development, when testing configurations with a larger number of modules, the system encountered memory issues, halting the search prematurely despite having ample memory (24 GB). Upon investigation, it was discovered that the in-built copy module in Python not only replicated objects but also copied referenced objects within the object, leading to a duplication of the entire search </w:t>
       </w:r>
       <w:r>
         <w:rPr>
@@ -10073,7 +10079,13 @@
         <w:t xml:space="preserve"> improved the efficiency of the search algorithm by 90%, enhancing the capabilities of the logic layer.</w:t>
       </w:r>
     </w:p>
-    <w:p/>
+    <w:p>
+      <w:pPr>
+        <w:rPr>
+          <w:color w:val="E7E6E6" w:themeColor="background2"/>
+        </w:rPr>
+      </w:pPr>
+    </w:p>
     <w:p>
       <w:pPr>
         <w:pStyle w:val="Heading3"/>
@@ -10275,109 +10287,208 @@
         <w:t>dedicated development time.</w:t>
       </w:r>
     </w:p>
-    <w:p/>
+    <w:p>
+      <w:pPr>
+        <w:rPr>
+          <w:color w:val="E7E6E6" w:themeColor="background2"/>
+        </w:rPr>
+      </w:pPr>
+    </w:p>
     <w:p>
       <w:pPr>
         <w:pStyle w:val="Heading1"/>
-      </w:pPr>
-      <w:r>
+        <w:rPr>
+          <w:color w:val="E7E6E6" w:themeColor="background2"/>
+        </w:rPr>
+      </w:pPr>
+      <w:r>
+        <w:rPr>
+          <w:color w:val="E7E6E6" w:themeColor="background2"/>
+        </w:rPr>
         <w:t>Testing and Results</w:t>
       </w:r>
     </w:p>
     <w:p>
       <w:pPr>
         <w:pStyle w:val="Heading2"/>
-      </w:pPr>
-      <w:r>
+        <w:rPr>
+          <w:color w:val="E7E6E6" w:themeColor="background2"/>
+        </w:rPr>
+      </w:pPr>
+      <w:r>
+        <w:rPr>
+          <w:color w:val="E7E6E6" w:themeColor="background2"/>
+        </w:rPr>
         <w:t>Testing Method</w:t>
       </w:r>
     </w:p>
     <w:p>
       <w:pPr>
         <w:jc w:val="both"/>
-      </w:pPr>
-      <w:r>
+        <w:rPr>
+          <w:color w:val="E7E6E6" w:themeColor="background2"/>
+        </w:rPr>
+      </w:pPr>
+      <w:r>
+        <w:rPr>
+          <w:color w:val="E7E6E6" w:themeColor="background2"/>
+        </w:rPr>
         <w:t>To test the system, a generated set of module configurations were input into the system, and the total time spent in the logic layer and hardware layer were recorded separately</w:t>
       </w:r>
       <w:r>
+        <w:rPr>
+          <w:color w:val="E7E6E6" w:themeColor="background2"/>
+        </w:rPr>
         <w:t xml:space="preserve"> for both the system with and without physical constraints applied</w:t>
       </w:r>
       <w:r>
+        <w:rPr>
+          <w:color w:val="E7E6E6" w:themeColor="background2"/>
+        </w:rPr>
         <w:t xml:space="preserve">. An average time is then calculated for configurations consisting of </w:t>
       </w:r>
       <w:r>
+        <w:rPr>
+          <w:color w:val="E7E6E6" w:themeColor="background2"/>
+        </w:rPr>
         <w:t>4</w:t>
       </w:r>
       <w:r>
+        <w:rPr>
+          <w:color w:val="E7E6E6" w:themeColor="background2"/>
+        </w:rPr>
         <w:t xml:space="preserve"> – </w:t>
       </w:r>
       <w:r>
+        <w:rPr>
+          <w:color w:val="E7E6E6" w:themeColor="background2"/>
+        </w:rPr>
         <w:t>9</w:t>
       </w:r>
       <w:r>
+        <w:rPr>
+          <w:color w:val="E7E6E6" w:themeColor="background2"/>
+        </w:rPr>
         <w:t xml:space="preserve"> modules</w:t>
       </w:r>
       <w:r>
+        <w:rPr>
+          <w:color w:val="E7E6E6" w:themeColor="background2"/>
+        </w:rPr>
         <w:t>. The</w:t>
       </w:r>
       <w:r>
+        <w:rPr>
+          <w:color w:val="E7E6E6" w:themeColor="background2"/>
+        </w:rPr>
         <w:t xml:space="preserve"> branching factor was </w:t>
       </w:r>
       <w:r>
+        <w:rPr>
+          <w:color w:val="E7E6E6" w:themeColor="background2"/>
+        </w:rPr>
         <w:t xml:space="preserve">also </w:t>
       </w:r>
       <w:r>
+        <w:rPr>
+          <w:color w:val="E7E6E6" w:themeColor="background2"/>
+        </w:rPr>
         <w:t xml:space="preserve">varied </w:t>
       </w:r>
       <w:r>
+        <w:rPr>
+          <w:color w:val="E7E6E6" w:themeColor="background2"/>
+        </w:rPr>
         <w:t xml:space="preserve">throughout the test </w:t>
       </w:r>
       <w:r>
+        <w:rPr>
+          <w:color w:val="E7E6E6" w:themeColor="background2"/>
+        </w:rPr>
         <w:t xml:space="preserve">to analyse the </w:t>
       </w:r>
       <w:r>
+        <w:rPr>
+          <w:color w:val="E7E6E6" w:themeColor="background2"/>
+        </w:rPr>
         <w:t>effect</w:t>
       </w:r>
       <w:r>
+        <w:rPr>
+          <w:color w:val="E7E6E6" w:themeColor="background2"/>
+        </w:rPr>
         <w:t xml:space="preserve"> on </w:t>
       </w:r>
       <w:r>
+        <w:rPr>
+          <w:color w:val="E7E6E6" w:themeColor="background2"/>
+        </w:rPr>
         <w:t>total</w:t>
       </w:r>
       <w:r>
+        <w:rPr>
+          <w:color w:val="E7E6E6" w:themeColor="background2"/>
+        </w:rPr>
         <w:t xml:space="preserve"> time, failure rate and number of moves returned in the final solution.</w:t>
       </w:r>
     </w:p>
     <w:p>
       <w:pPr>
         <w:jc w:val="both"/>
-      </w:pPr>
-      <w:r>
+        <w:rPr>
+          <w:color w:val="E7E6E6" w:themeColor="background2"/>
+        </w:rPr>
+      </w:pPr>
+      <w:r>
+        <w:rPr>
+          <w:color w:val="E7E6E6" w:themeColor="background2"/>
+        </w:rPr>
         <w:t xml:space="preserve"> </w:t>
       </w:r>
     </w:p>
     <w:p>
       <w:pPr>
         <w:pStyle w:val="Heading2"/>
-      </w:pPr>
-      <w:r>
+        <w:rPr>
+          <w:color w:val="E7E6E6" w:themeColor="background2"/>
+        </w:rPr>
+      </w:pPr>
+      <w:r>
+        <w:rPr>
+          <w:color w:val="E7E6E6" w:themeColor="background2"/>
+        </w:rPr>
         <w:t>Performance Metric</w:t>
       </w:r>
     </w:p>
     <w:p>
       <w:pPr>
         <w:jc w:val="both"/>
-      </w:pPr>
-      <w:r>
+        <w:rPr>
+          <w:color w:val="E7E6E6" w:themeColor="background2"/>
+        </w:rPr>
+      </w:pPr>
+      <w:r>
+        <w:rPr>
+          <w:color w:val="E7E6E6" w:themeColor="background2"/>
+        </w:rPr>
         <w:t>To measure performance of the overall system, the test</w:t>
       </w:r>
       <w:r>
+        <w:rPr>
+          <w:color w:val="E7E6E6" w:themeColor="background2"/>
+        </w:rPr>
         <w:t>ing methods</w:t>
       </w:r>
       <w:r>
+        <w:rPr>
+          <w:color w:val="E7E6E6" w:themeColor="background2"/>
+        </w:rPr>
         <w:t xml:space="preserve"> measure</w:t>
       </w:r>
       <w:r>
+        <w:rPr>
+          <w:color w:val="E7E6E6" w:themeColor="background2"/>
+        </w:rPr>
         <w:t>:</w:t>
       </w:r>
     </w:p>
@@ -10389,23 +10500,44 @@
           <w:numId w:val="46"/>
         </w:numPr>
         <w:jc w:val="both"/>
-      </w:pPr>
-      <w:r>
+        <w:rPr>
+          <w:color w:val="E7E6E6" w:themeColor="background2"/>
+        </w:rPr>
+      </w:pPr>
+      <w:r>
+        <w:rPr>
+          <w:color w:val="E7E6E6" w:themeColor="background2"/>
+        </w:rPr>
         <w:t xml:space="preserve">The number of failures </w:t>
       </w:r>
       <w:r>
+        <w:rPr>
+          <w:color w:val="E7E6E6" w:themeColor="background2"/>
+        </w:rPr>
         <w:t xml:space="preserve">encountered during the </w:t>
       </w:r>
       <w:r>
+        <w:rPr>
+          <w:color w:val="E7E6E6" w:themeColor="background2"/>
+        </w:rPr>
         <w:t xml:space="preserve">solution </w:t>
       </w:r>
       <w:r>
+        <w:rPr>
+          <w:color w:val="E7E6E6" w:themeColor="background2"/>
+        </w:rPr>
         <w:t xml:space="preserve">search </w:t>
       </w:r>
       <w:r>
+        <w:rPr>
+          <w:color w:val="E7E6E6" w:themeColor="background2"/>
+        </w:rPr>
         <w:t>with feedback strategies</w:t>
       </w:r>
       <w:r>
+        <w:rPr>
+          <w:color w:val="E7E6E6" w:themeColor="background2"/>
+        </w:rPr>
         <w:t>.</w:t>
       </w:r>
     </w:p>
@@ -10417,8 +10549,14 @@
           <w:numId w:val="46"/>
         </w:numPr>
         <w:jc w:val="both"/>
-      </w:pPr>
-      <w:r>
+        <w:rPr>
+          <w:color w:val="E7E6E6" w:themeColor="background2"/>
+        </w:rPr>
+      </w:pPr>
+      <w:r>
+        <w:rPr>
+          <w:color w:val="E7E6E6" w:themeColor="background2"/>
+        </w:rPr>
         <w:t>The number of modules effect on failure count</w:t>
       </w:r>
     </w:p>
@@ -10430,8 +10568,14 @@
           <w:numId w:val="46"/>
         </w:numPr>
         <w:jc w:val="both"/>
-      </w:pPr>
-      <w:r>
+        <w:rPr>
+          <w:color w:val="E7E6E6" w:themeColor="background2"/>
+        </w:rPr>
+      </w:pPr>
+      <w:r>
+        <w:rPr>
+          <w:color w:val="E7E6E6" w:themeColor="background2"/>
+        </w:rPr>
         <w:t>The number of search branches effect on failure count</w:t>
       </w:r>
     </w:p>
@@ -10443,11 +10587,20 @@
           <w:numId w:val="46"/>
         </w:numPr>
         <w:jc w:val="both"/>
-      </w:pPr>
-      <w:r>
+        <w:rPr>
+          <w:color w:val="E7E6E6" w:themeColor="background2"/>
+        </w:rPr>
+      </w:pPr>
+      <w:r>
+        <w:rPr>
+          <w:color w:val="E7E6E6" w:themeColor="background2"/>
+        </w:rPr>
         <w:t xml:space="preserve">The number of search branches effect on </w:t>
       </w:r>
       <w:r>
+        <w:rPr>
+          <w:color w:val="E7E6E6" w:themeColor="background2"/>
+        </w:rPr>
         <w:t>number of moves in the solution.</w:t>
       </w:r>
     </w:p>
@@ -10459,8 +10612,14 @@
           <w:numId w:val="46"/>
         </w:numPr>
         <w:jc w:val="both"/>
-      </w:pPr>
-      <w:r>
+        <w:rPr>
+          <w:color w:val="E7E6E6" w:themeColor="background2"/>
+        </w:rPr>
+      </w:pPr>
+      <w:r>
+        <w:rPr>
+          <w:color w:val="E7E6E6" w:themeColor="background2"/>
+        </w:rPr>
         <w:t>The number of search branches effect on search time.</w:t>
       </w:r>
     </w:p>
@@ -10472,60 +10631,69 @@
           <w:numId w:val="46"/>
         </w:numPr>
         <w:jc w:val="both"/>
-      </w:pPr>
-      <w:r>
+        <w:rPr>
+          <w:color w:val="E7E6E6" w:themeColor="background2"/>
+        </w:rPr>
+      </w:pPr>
+      <w:r>
+        <w:rPr>
+          <w:color w:val="E7E6E6" w:themeColor="background2"/>
+        </w:rPr>
         <w:t>Total calculation time.</w:t>
       </w:r>
     </w:p>
     <w:p>
       <w:pPr>
         <w:jc w:val="both"/>
-      </w:pPr>
-      <w:r>
-        <w:t xml:space="preserve">To </w:t>
-      </w:r>
-      <w:r>
-        <w:t>Quantify</w:t>
-      </w:r>
-      <w:r>
-        <w:t xml:space="preserve"> the performance of the implemented feedback strategy, the number of semantic solutions </w:t>
-      </w:r>
-      <w:r>
-        <w:t>that fail in</w:t>
-      </w:r>
-      <w:r>
-        <w:t xml:space="preserve"> the physical is used. The physical layer is the most computationally demanding section of the overall system, so it is desired to be used as little as possible.</w:t>
-      </w:r>
-      <w:r>
-        <w:t xml:space="preserve"> </w:t>
-      </w:r>
-      <w:r>
-        <w:t>Time spent calculating results is recorded for comparison with other systems and to prove the systems capabilities for real-world use but is not considered a measure of project success.</w:t>
+        <w:rPr>
+          <w:color w:val="E7E6E6" w:themeColor="background2"/>
+        </w:rPr>
+      </w:pPr>
+      <w:r>
+        <w:rPr>
+          <w:color w:val="E7E6E6" w:themeColor="background2"/>
+        </w:rPr>
+        <w:t>To quantify the performance of the implemented feedback strategy, the number of semantic solutions that fail in the physical layer is used. The physical layer is the most computationally demanding section of the overall system, so it should be used as little as possible. Time spent calculating results is recorded for comparison with other systems and to prove the systems capabilities for real-world use but is not considered a measure of project success.</w:t>
       </w:r>
     </w:p>
     <w:p>
       <w:pPr>
         <w:jc w:val="both"/>
         <w:rPr>
-          <w:color w:val="FF0000"/>
+          <w:color w:val="E7E6E6" w:themeColor="background2"/>
         </w:rPr>
       </w:pPr>
     </w:p>
     <w:p>
       <w:pPr>
         <w:pStyle w:val="Heading2"/>
-      </w:pPr>
-      <w:r>
+        <w:rPr>
+          <w:color w:val="E7E6E6" w:themeColor="background2"/>
+        </w:rPr>
+      </w:pPr>
+      <w:r>
+        <w:rPr>
+          <w:color w:val="E7E6E6" w:themeColor="background2"/>
+        </w:rPr>
         <w:t xml:space="preserve">Analysis of </w:t>
       </w:r>
       <w:r>
+        <w:rPr>
+          <w:color w:val="E7E6E6" w:themeColor="background2"/>
+        </w:rPr>
         <w:t>results</w:t>
       </w:r>
     </w:p>
     <w:p>
+      <w:pPr>
+        <w:rPr>
+          <w:color w:val="E7E6E6" w:themeColor="background2"/>
+        </w:rPr>
+      </w:pPr>
       <w:r>
         <w:rPr>
           <w:noProof/>
+          <w:color w:val="E7E6E6" w:themeColor="background2"/>
         </w:rPr>
         <w:drawing>
           <wp:inline distT="0" distB="0" distL="0" distR="0" wp14:anchorId="331BC912" wp14:editId="31E21783">
@@ -10548,10 +10716,30 @@
         </w:drawing>
       </w:r>
     </w:p>
-    <w:p/>
-    <w:p/>
-    <w:p>
-      <w:r>
+    <w:p>
+      <w:pPr>
+        <w:rPr>
+          <w:color w:val="E7E6E6" w:themeColor="background2"/>
+        </w:rPr>
+      </w:pPr>
+    </w:p>
+    <w:p>
+      <w:pPr>
+        <w:rPr>
+          <w:color w:val="E7E6E6" w:themeColor="background2"/>
+        </w:rPr>
+      </w:pPr>
+    </w:p>
+    <w:p>
+      <w:pPr>
+        <w:rPr>
+          <w:color w:val="E7E6E6" w:themeColor="background2"/>
+        </w:rPr>
+      </w:pPr>
+      <w:r>
+        <w:rPr>
+          <w:color w:val="E7E6E6" w:themeColor="background2"/>
+        </w:rPr>
         <w:lastRenderedPageBreak/>
         <w:drawing>
           <wp:inline distT="0" distB="0" distL="0" distR="0" wp14:anchorId="3ECB085E" wp14:editId="51ED184C">
@@ -10591,9 +10779,15 @@
       </w:r>
     </w:p>
     <w:p>
+      <w:pPr>
+        <w:rPr>
+          <w:color w:val="E7E6E6" w:themeColor="background2"/>
+        </w:rPr>
+      </w:pPr>
       <w:r>
         <w:rPr>
           <w:noProof/>
+          <w:color w:val="E7E6E6" w:themeColor="background2"/>
         </w:rPr>
         <w:drawing>
           <wp:inline distT="0" distB="0" distL="0" distR="0" wp14:anchorId="6218C653" wp14:editId="6B7D45C7">
@@ -10620,101 +10814,161 @@
       <w:pPr>
         <w:jc w:val="both"/>
         <w:rPr>
-          <w:color w:val="FF0000"/>
-        </w:rPr>
-      </w:pPr>
-      <w:r>
+          <w:color w:val="E7E6E6" w:themeColor="background2"/>
+        </w:rPr>
+      </w:pPr>
+      <w:r>
+        <w:rPr>
+          <w:color w:val="E7E6E6" w:themeColor="background2"/>
+        </w:rPr>
         <w:t xml:space="preserve">Tests were conducted on a system with the </w:t>
       </w:r>
       <w:r>
+        <w:rPr>
+          <w:color w:val="E7E6E6" w:themeColor="background2"/>
+        </w:rPr>
         <w:t xml:space="preserve">hardware </w:t>
       </w:r>
       <w:r>
+        <w:rPr>
+          <w:color w:val="E7E6E6" w:themeColor="background2"/>
+        </w:rPr>
         <w:t xml:space="preserve">specifications shown in section [%], results can be seen in appendix [%]. As expected, as the number of </w:t>
       </w:r>
       <w:r>
+        <w:rPr>
+          <w:color w:val="E7E6E6" w:themeColor="background2"/>
+        </w:rPr>
         <w:t>modules in the input configuration rises, so does the number of physical layer failures during the solution search</w:t>
       </w:r>
       <w:r>
+        <w:rPr>
+          <w:color w:val="E7E6E6" w:themeColor="background2"/>
+        </w:rPr>
         <w:t xml:space="preserve"> as fig [%] shows</w:t>
       </w:r>
       <w:r>
+        <w:rPr>
+          <w:color w:val="E7E6E6" w:themeColor="background2"/>
+        </w:rPr>
         <w:t>. Interestingly, the more modules in the state, the higher the number of branches the task planner is using needs to be to completely avoid failing the search by reaching max recursions.</w:t>
       </w:r>
       <w:r>
+        <w:rPr>
+          <w:color w:val="E7E6E6" w:themeColor="background2"/>
+        </w:rPr>
         <w:t xml:space="preserve"> Fig [%] shows a good example of this where</w:t>
       </w:r>
       <w:r>
+        <w:rPr>
+          <w:color w:val="E7E6E6" w:themeColor="background2"/>
+        </w:rPr>
         <w:t xml:space="preserve"> </w:t>
       </w:r>
       <w:r>
+        <w:rPr>
+          <w:color w:val="E7E6E6" w:themeColor="background2"/>
+        </w:rPr>
         <w:t xml:space="preserve">failed tests are labelled DNF, and passed tests show the total time take to find a solution divided by the number of moves in the solution, giving an average time per generated move. </w:t>
       </w:r>
       <w:r>
+        <w:rPr>
+          <w:color w:val="E7E6E6" w:themeColor="background2"/>
+        </w:rPr>
         <w:t xml:space="preserve">The time it takes to find a solution seems to be almost completely irrelevant for analysis of the system, as it is dependent on the configuration of the state entered. For example, </w:t>
       </w:r>
       <w:r>
+        <w:rPr>
+          <w:color w:val="E7E6E6" w:themeColor="background2"/>
+        </w:rPr>
         <w:t>if</w:t>
       </w:r>
       <w:r>
+        <w:rPr>
+          <w:color w:val="E7E6E6" w:themeColor="background2"/>
+        </w:rPr>
         <w:t xml:space="preserve"> a module must be moved out of its final position first to enable another module to be moved to its final position, it will take longer to find a solution than if </w:t>
       </w:r>
       <w:r>
+        <w:rPr>
+          <w:color w:val="E7E6E6" w:themeColor="background2"/>
+        </w:rPr>
         <w:t>all</w:t>
       </w:r>
       <w:r>
+        <w:rPr>
+          <w:color w:val="E7E6E6" w:themeColor="background2"/>
+        </w:rPr>
         <w:t xml:space="preserve"> module</w:t>
       </w:r>
       <w:r>
+        <w:rPr>
+          <w:color w:val="E7E6E6" w:themeColor="background2"/>
+        </w:rPr>
         <w:t>s are</w:t>
       </w:r>
       <w:r>
+        <w:rPr>
+          <w:color w:val="E7E6E6" w:themeColor="background2"/>
+        </w:rPr>
         <w:t xml:space="preserve"> already accessible.</w:t>
       </w:r>
     </w:p>
     <w:p>
       <w:pPr>
         <w:pStyle w:val="Heading1"/>
-      </w:pPr>
-      <w:r>
+        <w:rPr>
+          <w:color w:val="E7E6E6" w:themeColor="background2"/>
+        </w:rPr>
+      </w:pPr>
+      <w:r>
+        <w:rPr>
+          <w:color w:val="E7E6E6" w:themeColor="background2"/>
+        </w:rPr>
         <w:t>Discussion</w:t>
       </w:r>
     </w:p>
     <w:p>
       <w:pPr>
         <w:pStyle w:val="Heading2"/>
-      </w:pPr>
-      <w:r>
+        <w:rPr>
+          <w:color w:val="E7E6E6" w:themeColor="background2"/>
+        </w:rPr>
+      </w:pPr>
+      <w:r>
+        <w:rPr>
+          <w:color w:val="E7E6E6" w:themeColor="background2"/>
+        </w:rPr>
         <w:t>Interpretation of results</w:t>
       </w:r>
     </w:p>
     <w:p>
       <w:pPr>
         <w:jc w:val="both"/>
-      </w:pPr>
-      <w:r>
-        <w:t xml:space="preserve">The results reveal that while the system is almost guaranteed to find a </w:t>
-      </w:r>
-      <w:r>
-        <w:t>solution,</w:t>
-      </w:r>
-      <w:r>
-        <w:t xml:space="preserve"> if possible, the efficiency of the final solution and the time taken to find the solution are currently highly dependent on the logic layer </w:t>
-      </w:r>
-      <w:r>
-        <w:t xml:space="preserve">maximum number of branches in the search tree. The optimal number of branches seems to be a function of the number of modules in the state configuration, with higher module numbers requiring more branches. </w:t>
-      </w:r>
-      <w:r>
-        <w:t xml:space="preserve">More branches are required due to the increased number of physical layer failures present with a higher module count (seen in fig [%]) requiring more alternative paths to be searched to find a solution. Though, the time spent in the physical layer does not seem to increase according to a clear trend according to fig [%] suggesting that many failures are from the inverse kinematics verifier, preventing the expensive use of the motion planner. </w:t>
+        <w:rPr>
+          <w:color w:val="E7E6E6" w:themeColor="background2"/>
+        </w:rPr>
+      </w:pPr>
+      <w:r>
+        <w:rPr>
+          <w:color w:val="E7E6E6" w:themeColor="background2"/>
+        </w:rPr>
+        <w:t>The results indicate that while the system is almost guaranteed to find a solution if one exists, the efficiency and time required are highly dependent on the maximum number of branches in the logic layer's search tree. The optimal number of branches appears to be a function of the number of modules in the state configuration, with larger configurations requiring more branches. This need arises due to the increased number of physical layer failures with higher module counts (as seen in fig [%]), necessitating more alternative paths to find a solution. Interestingly, the time spent in the physical layer does not increase according to a clear trend (fig [%]), suggesting that many failures occur at the inverse kinematics verifier stage, thus avoiding the more computationally expensive motion planner.</w:t>
       </w:r>
     </w:p>
     <w:p>
       <w:pPr>
         <w:jc w:val="both"/>
-      </w:pPr>
-      <w:r>
+        <w:rPr>
+          <w:color w:val="E7E6E6" w:themeColor="background2"/>
+        </w:rPr>
+      </w:pPr>
+      <w:r>
+        <w:rPr>
+          <w:color w:val="E7E6E6" w:themeColor="background2"/>
+        </w:rPr>
         <w:lastRenderedPageBreak/>
-        <w:t>As the logic layer takes exponentially more time to find a solution as the number of branches in the search tree increases, and the physical layer produces more failures according to the number of semantic solutions produced, the best way from this point forward to improve the system is to:</w:t>
+        <w:t>As the logic layer requires exponentially more time to find a solution with an increasing number of branches, and the physical layer experiences more failures as more semantic solutions are generated, the best path forward to improve the system includes:</w:t>
       </w:r>
     </w:p>
     <w:p>
@@ -10725,9 +10979,27 @@
           <w:numId w:val="49"/>
         </w:numPr>
         <w:jc w:val="both"/>
-      </w:pPr>
-      <w:r>
-        <w:t>Optimise or improve the logic layer search algorithm to reduce the exponential nature in search time.</w:t>
+        <w:rPr>
+          <w:color w:val="E7E6E6" w:themeColor="background2"/>
+        </w:rPr>
+      </w:pPr>
+      <w:r>
+        <w:rPr>
+          <w:color w:val="E7E6E6" w:themeColor="background2"/>
+        </w:rPr>
+        <w:t>Optimi</w:t>
+      </w:r>
+      <w:r>
+        <w:rPr>
+          <w:color w:val="E7E6E6" w:themeColor="background2"/>
+        </w:rPr>
+        <w:t>s</w:t>
+      </w:r>
+      <w:r>
+        <w:rPr>
+          <w:color w:val="E7E6E6" w:themeColor="background2"/>
+        </w:rPr>
+        <w:t>ing or enhancing the logic layer search algorithm to mitigate the exponential increase in search time.</w:t>
       </w:r>
     </w:p>
     <w:p>
@@ -10737,61 +11009,105 @@
           <w:ilvl w:val="0"/>
           <w:numId w:val="49"/>
         </w:numPr>
+        <w:rPr>
+          <w:color w:val="E7E6E6" w:themeColor="background2"/>
+        </w:rPr>
+      </w:pPr>
+      <w:r>
+        <w:rPr>
+          <w:color w:val="E7E6E6" w:themeColor="background2"/>
+        </w:rPr>
+        <w:t>Improving feedback strategies from physical layer failures to provide more detailed information to the logic layer, enabling smarter trimming of the search tree. For example, when a state is trimmed from the search tree, if an equivalent state exists as the result of a different path, the trimmed branch could be appended to that state. This would prevent the loss of potentially valid paths along the trimmed branch.</w:t>
+      </w:r>
+    </w:p>
+    <w:p>
+      <w:pPr>
+        <w:rPr>
+          <w:color w:val="E7E6E6" w:themeColor="background2"/>
+        </w:rPr>
+      </w:pPr>
+    </w:p>
+    <w:p>
+      <w:pPr>
+        <w:pStyle w:val="Heading2"/>
+        <w:rPr>
+          <w:color w:val="E7E6E6" w:themeColor="background2"/>
+        </w:rPr>
+      </w:pPr>
+      <w:r>
+        <w:rPr>
+          <w:color w:val="E7E6E6" w:themeColor="background2"/>
+        </w:rPr>
+        <w:t>Comparison to existing work</w:t>
+      </w:r>
+    </w:p>
+    <w:p>
+      <w:pPr>
         <w:jc w:val="both"/>
-      </w:pPr>
-      <w:r>
-        <w:t>Enhance the feedback strategies used from physical layer failures to give more information to the logic layer allowing smarter trimming of the search tree. For example, when trimming a state from the search tree, if equivalent state exists as the result of a different path, append the trimmed branch to that state. This prevents the wastage of the searched paths along the trimmed branch that may otherwise be valid.</w:t>
-      </w:r>
-    </w:p>
-    <w:p>
-      <w:pPr>
-        <w:rPr>
-          <w:color w:val="FF0000"/>
-        </w:rPr>
-      </w:pPr>
-    </w:p>
-    <w:p>
-      <w:pPr>
-        <w:pStyle w:val="Heading2"/>
-      </w:pPr>
-      <w:r>
-        <w:t>Comparison to existing work</w:t>
+        <w:rPr>
+          <w:color w:val="E7E6E6" w:themeColor="background2"/>
+        </w:rPr>
+      </w:pPr>
+      <w:r>
+        <w:rPr>
+          <w:color w:val="E7E6E6" w:themeColor="background2"/>
+        </w:rPr>
+        <w:t xml:space="preserve">Solutions of the implemented system are fair more efficient than solutions proposed by the melt-and-grow algorithm [%] used previously, however the melt-and-grow algorithm can handle far more modules. </w:t>
       </w:r>
     </w:p>
     <w:p>
       <w:pPr>
         <w:jc w:val="both"/>
-      </w:pPr>
-      <w:r>
-        <w:t xml:space="preserve">Solutions of the implemented system are fair more efficient than solutions proposed by the melt-and-grow algorithm [%] used previously, however the melt-and-grow algorithm can handle far more modules. </w:t>
-      </w:r>
-    </w:p>
-    <w:p>
-      <w:pPr>
-        <w:jc w:val="both"/>
-      </w:pPr>
-      <w:r>
+        <w:rPr>
+          <w:color w:val="E7E6E6" w:themeColor="background2"/>
+        </w:rPr>
+      </w:pPr>
+      <w:r>
+        <w:rPr>
+          <w:color w:val="E7E6E6" w:themeColor="background2"/>
+        </w:rPr>
         <w:t xml:space="preserve">The system used as a primary source of inspiration [%] tested for a different set of performance metrics, so is hard to compare against. However, when conducting the </w:t>
       </w:r>
       <w:r>
+        <w:rPr>
+          <w:color w:val="E7E6E6" w:themeColor="background2"/>
+        </w:rPr>
         <w:t>5-module</w:t>
       </w:r>
       <w:r>
+        <w:rPr>
+          <w:color w:val="E7E6E6" w:themeColor="background2"/>
+        </w:rPr>
         <w:t xml:space="preserve"> test also conducted in the study</w:t>
       </w:r>
       <w:r>
+        <w:rPr>
+          <w:color w:val="E7E6E6" w:themeColor="background2"/>
+        </w:rPr>
         <w:t xml:space="preserve"> we received much faster results as seen in fig [%]. The timing comparison is slightly unfair as our system does not implement an advanced motion planner or generate instructions for mobile manipulator walking. </w:t>
       </w:r>
       <w:r>
+        <w:rPr>
+          <w:color w:val="E7E6E6" w:themeColor="background2"/>
+        </w:rPr>
         <w:t>Therefore,</w:t>
       </w:r>
       <w:r>
+        <w:rPr>
+          <w:color w:val="E7E6E6" w:themeColor="background2"/>
+        </w:rPr>
         <w:t xml:space="preserve"> only the logic layer timing can be </w:t>
       </w:r>
       <w:r>
+        <w:rPr>
+          <w:color w:val="E7E6E6" w:themeColor="background2"/>
+        </w:rPr>
         <w:t xml:space="preserve">fairly </w:t>
       </w:r>
       <w:r>
+        <w:rPr>
+          <w:color w:val="E7E6E6" w:themeColor="background2"/>
+        </w:rPr>
         <w:t>compared which is highly in favour of our system, likely due to more time put towards optimisation and different overall project goals.</w:t>
       </w:r>
     </w:p>
@@ -10814,12 +11130,21 @@
           <w:p>
             <w:pPr>
               <w:jc w:val="both"/>
+              <w:rPr>
+                <w:color w:val="E7E6E6" w:themeColor="background2"/>
+              </w:rPr>
             </w:pPr>
             <w:r>
+              <w:rPr>
+                <w:color w:val="E7E6E6" w:themeColor="background2"/>
+              </w:rPr>
               <w:t xml:space="preserve">5 module </w:t>
             </w:r>
             <w:proofErr w:type="gramStart"/>
             <w:r>
+              <w:rPr>
+                <w:color w:val="E7E6E6" w:themeColor="background2"/>
+              </w:rPr>
               <w:t>test</w:t>
             </w:r>
             <w:proofErr w:type="gramEnd"/>
@@ -10832,8 +11157,14 @@
           <w:p>
             <w:pPr>
               <w:jc w:val="both"/>
+              <w:rPr>
+                <w:color w:val="E7E6E6" w:themeColor="background2"/>
+              </w:rPr>
             </w:pPr>
             <w:r>
+              <w:rPr>
+                <w:color w:val="E7E6E6" w:themeColor="background2"/>
+              </w:rPr>
               <w:t>Our result</w:t>
             </w:r>
           </w:p>
@@ -10845,8 +11176,14 @@
           <w:p>
             <w:pPr>
               <w:jc w:val="both"/>
+              <w:rPr>
+                <w:color w:val="E7E6E6" w:themeColor="background2"/>
+              </w:rPr>
             </w:pPr>
             <w:r>
+              <w:rPr>
+                <w:color w:val="E7E6E6" w:themeColor="background2"/>
+              </w:rPr>
               <w:t>Previous system result</w:t>
             </w:r>
           </w:p>
@@ -10860,8 +11197,14 @@
           <w:p>
             <w:pPr>
               <w:jc w:val="both"/>
+              <w:rPr>
+                <w:color w:val="E7E6E6" w:themeColor="background2"/>
+              </w:rPr>
             </w:pPr>
             <w:r>
+              <w:rPr>
+                <w:color w:val="E7E6E6" w:themeColor="background2"/>
+              </w:rPr>
               <w:t>Logic Layer Time</w:t>
             </w:r>
           </w:p>
@@ -10873,8 +11216,14 @@
           <w:p>
             <w:pPr>
               <w:jc w:val="both"/>
+              <w:rPr>
+                <w:color w:val="E7E6E6" w:themeColor="background2"/>
+              </w:rPr>
             </w:pPr>
             <w:r>
+              <w:rPr>
+                <w:color w:val="E7E6E6" w:themeColor="background2"/>
+              </w:rPr>
               <w:t>0.008 s</w:t>
             </w:r>
           </w:p>
@@ -10886,8 +11235,14 @@
           <w:p>
             <w:pPr>
               <w:jc w:val="both"/>
+              <w:rPr>
+                <w:color w:val="E7E6E6" w:themeColor="background2"/>
+              </w:rPr>
             </w:pPr>
             <w:r>
+              <w:rPr>
+                <w:color w:val="E7E6E6" w:themeColor="background2"/>
+              </w:rPr>
               <w:t>0.21 s</w:t>
             </w:r>
           </w:p>
@@ -10901,8 +11256,14 @@
           <w:p>
             <w:pPr>
               <w:jc w:val="both"/>
+              <w:rPr>
+                <w:color w:val="E7E6E6" w:themeColor="background2"/>
+              </w:rPr>
             </w:pPr>
             <w:r>
+              <w:rPr>
+                <w:color w:val="E7E6E6" w:themeColor="background2"/>
+              </w:rPr>
               <w:t>Physical Layer Time</w:t>
             </w:r>
           </w:p>
@@ -10914,8 +11275,14 @@
           <w:p>
             <w:pPr>
               <w:jc w:val="both"/>
+              <w:rPr>
+                <w:color w:val="E7E6E6" w:themeColor="background2"/>
+              </w:rPr>
             </w:pPr>
             <w:r>
+              <w:rPr>
+                <w:color w:val="E7E6E6" w:themeColor="background2"/>
+              </w:rPr>
               <w:t>0.147 s</w:t>
             </w:r>
           </w:p>
@@ -10927,8 +11294,14 @@
           <w:p>
             <w:pPr>
               <w:jc w:val="both"/>
+              <w:rPr>
+                <w:color w:val="E7E6E6" w:themeColor="background2"/>
+              </w:rPr>
             </w:pPr>
             <w:r>
+              <w:rPr>
+                <w:color w:val="E7E6E6" w:themeColor="background2"/>
+              </w:rPr>
               <w:t>46.89 (-+20.6) s</w:t>
             </w:r>
           </w:p>
@@ -10942,8 +11315,14 @@
           <w:p>
             <w:pPr>
               <w:jc w:val="both"/>
+              <w:rPr>
+                <w:color w:val="E7E6E6" w:themeColor="background2"/>
+              </w:rPr>
             </w:pPr>
             <w:r>
+              <w:rPr>
+                <w:color w:val="E7E6E6" w:themeColor="background2"/>
+              </w:rPr>
               <w:t>Total Time</w:t>
             </w:r>
           </w:p>
@@ -10955,8 +11334,14 @@
           <w:p>
             <w:pPr>
               <w:jc w:val="both"/>
+              <w:rPr>
+                <w:color w:val="E7E6E6" w:themeColor="background2"/>
+              </w:rPr>
             </w:pPr>
             <w:r>
+              <w:rPr>
+                <w:color w:val="E7E6E6" w:themeColor="background2"/>
+              </w:rPr>
               <w:t>0.154 s</w:t>
             </w:r>
           </w:p>
@@ -10968,37 +11353,70 @@
           <w:p>
             <w:pPr>
               <w:jc w:val="both"/>
+              <w:rPr>
+                <w:color w:val="E7E6E6" w:themeColor="background2"/>
+              </w:rPr>
             </w:pPr>
             <w:r>
+              <w:rPr>
+                <w:color w:val="E7E6E6" w:themeColor="background2"/>
+              </w:rPr>
               <w:t>47.10 (-+20.6) s</w:t>
             </w:r>
           </w:p>
         </w:tc>
       </w:tr>
     </w:tbl>
-    <w:p/>
+    <w:p>
+      <w:pPr>
+        <w:rPr>
+          <w:color w:val="E7E6E6" w:themeColor="background2"/>
+        </w:rPr>
+      </w:pPr>
+    </w:p>
     <w:p>
       <w:pPr>
         <w:pStyle w:val="Heading2"/>
-      </w:pPr>
-      <w:r>
+        <w:rPr>
+          <w:color w:val="E7E6E6" w:themeColor="background2"/>
+        </w:rPr>
+      </w:pPr>
+      <w:r>
+        <w:rPr>
+          <w:color w:val="E7E6E6" w:themeColor="background2"/>
+        </w:rPr>
         <w:t xml:space="preserve">Implications – </w:t>
       </w:r>
       <w:r>
+        <w:rPr>
+          <w:color w:val="E7E6E6" w:themeColor="background2"/>
+        </w:rPr>
         <w:t>(</w:t>
       </w:r>
       <w:r>
+        <w:rPr>
+          <w:color w:val="E7E6E6" w:themeColor="background2"/>
+        </w:rPr>
         <w:t>potential impact of work on the field</w:t>
       </w:r>
       <w:r>
+        <w:rPr>
+          <w:color w:val="E7E6E6" w:themeColor="background2"/>
+        </w:rPr>
         <w:t>)</w:t>
       </w:r>
     </w:p>
     <w:p>
       <w:pPr>
         <w:jc w:val="both"/>
-      </w:pPr>
-      <w:r>
+        <w:rPr>
+          <w:color w:val="E7E6E6" w:themeColor="background2"/>
+        </w:rPr>
+      </w:pPr>
+      <w:r>
+        <w:rPr>
+          <w:color w:val="E7E6E6" w:themeColor="background2"/>
+        </w:rPr>
         <w:t>At present, the developed reconfiguration plan serves as a proof of concept and gives a modular base for further development to improve on. As the system is comprised of multiple parts working separately, its possible for multiple later projects to develop the system in parallel, focusing on developing separate portions of the overall system increasing development time of a more capable system.</w:t>
       </w:r>
     </w:p>
@@ -11006,16 +11424,25 @@
       <w:pPr>
         <w:jc w:val="both"/>
         <w:rPr>
-          <w:color w:val="FF0000"/>
-        </w:rPr>
-      </w:pPr>
-      <w:r>
+          <w:color w:val="E7E6E6" w:themeColor="background2"/>
+        </w:rPr>
+      </w:pPr>
+      <w:r>
+        <w:rPr>
+          <w:color w:val="E7E6E6" w:themeColor="background2"/>
+        </w:rPr>
         <w:t>It was suggested during project demonstration to industry professionals that at its current state, the system does not consider enough factors to reliably operate unsupervised. Though could be implemented in the manufacturing</w:t>
       </w:r>
       <w:r>
+        <w:rPr>
+          <w:color w:val="E7E6E6" w:themeColor="background2"/>
+        </w:rPr>
         <w:t xml:space="preserve"> or construction</w:t>
       </w:r>
       <w:r>
+        <w:rPr>
+          <w:color w:val="E7E6E6" w:themeColor="background2"/>
+        </w:rPr>
         <w:t xml:space="preserve"> industry shortly under supervision to for example, stack and track containers in a warehouse. The production of a less capable system for industry could be key to raising the funds required for further development and eventual adoption in the space industry.</w:t>
       </w:r>
     </w:p>
@@ -11023,85 +11450,159 @@
       <w:pPr>
         <w:pStyle w:val="NoSpacing"/>
         <w:ind w:left="1080"/>
+        <w:rPr>
+          <w:color w:val="E7E6E6" w:themeColor="background2"/>
+        </w:rPr>
       </w:pPr>
     </w:p>
     <w:p>
       <w:pPr>
         <w:pStyle w:val="Heading1"/>
-      </w:pPr>
-      <w:r>
+        <w:rPr>
+          <w:color w:val="E7E6E6" w:themeColor="background2"/>
+        </w:rPr>
+      </w:pPr>
+      <w:r>
+        <w:rPr>
+          <w:color w:val="E7E6E6" w:themeColor="background2"/>
+        </w:rPr>
         <w:t>Planning and Time Management</w:t>
       </w:r>
     </w:p>
     <w:p>
       <w:pPr>
         <w:pStyle w:val="Heading2"/>
-      </w:pPr>
-      <w:r>
+        <w:rPr>
+          <w:color w:val="E7E6E6" w:themeColor="background2"/>
+        </w:rPr>
+      </w:pPr>
+      <w:r>
+        <w:rPr>
+          <w:color w:val="E7E6E6" w:themeColor="background2"/>
+        </w:rPr>
         <w:t>Project Management Procedures</w:t>
       </w:r>
     </w:p>
     <w:p>
       <w:pPr>
         <w:jc w:val="both"/>
-      </w:pPr>
-      <w:r>
-        <w:t>To streamline the design and development of the project, the project followed a traditional engineering product development cycle consisting of 5 phases:</w:t>
+        <w:rPr>
+          <w:color w:val="E7E6E6" w:themeColor="background2"/>
+        </w:rPr>
+      </w:pPr>
+      <w:r>
+        <w:rPr>
+          <w:color w:val="E7E6E6" w:themeColor="background2"/>
+        </w:rPr>
+        <w:t xml:space="preserve">To streamline the design and development of the project, </w:t>
+      </w:r>
+      <w:r>
+        <w:rPr>
+          <w:color w:val="E7E6E6" w:themeColor="background2"/>
+        </w:rPr>
+        <w:t xml:space="preserve">it </w:t>
+      </w:r>
+      <w:r>
+        <w:rPr>
+          <w:color w:val="E7E6E6" w:themeColor="background2"/>
+        </w:rPr>
+        <w:t>followed a traditional engineering product development cycle consisting of 5 phases:</w:t>
       </w:r>
     </w:p>
     <w:p>
       <w:pPr>
         <w:jc w:val="both"/>
+        <w:rPr>
+          <w:color w:val="E7E6E6" w:themeColor="background2"/>
+        </w:rPr>
       </w:pPr>
       <w:r>
         <w:rPr>
           <w:b/>
           <w:bCs/>
+          <w:color w:val="E7E6E6" w:themeColor="background2"/>
         </w:rPr>
         <w:t>Initiation</w:t>
       </w:r>
       <w:r>
+        <w:rPr>
+          <w:color w:val="E7E6E6" w:themeColor="background2"/>
+        </w:rPr>
         <w:t xml:space="preserve"> - </w:t>
       </w:r>
       <w:r>
+        <w:rPr>
+          <w:color w:val="E7E6E6" w:themeColor="background2"/>
+        </w:rPr>
         <w:t xml:space="preserve">The definition of the problem and the projects goals, </w:t>
       </w:r>
       <w:r>
+        <w:rPr>
+          <w:color w:val="E7E6E6" w:themeColor="background2"/>
+        </w:rPr>
         <w:t>requirements,</w:t>
       </w:r>
       <w:r>
+        <w:rPr>
+          <w:color w:val="E7E6E6" w:themeColor="background2"/>
+        </w:rPr>
         <w:t xml:space="preserve"> and risks</w:t>
       </w:r>
       <w:r>
+        <w:rPr>
+          <w:color w:val="E7E6E6" w:themeColor="background2"/>
+        </w:rPr>
         <w:t>.</w:t>
       </w:r>
       <w:r>
+        <w:rPr>
+          <w:color w:val="E7E6E6" w:themeColor="background2"/>
+        </w:rPr>
         <w:t xml:space="preserve"> This phase wa</w:t>
       </w:r>
       <w:r>
+        <w:rPr>
+          <w:color w:val="E7E6E6" w:themeColor="background2"/>
+        </w:rPr>
         <w:t xml:space="preserve">s completed </w:t>
       </w:r>
       <w:r>
+        <w:rPr>
+          <w:color w:val="E7E6E6" w:themeColor="background2"/>
+        </w:rPr>
         <w:t xml:space="preserve">by the </w:t>
       </w:r>
       <w:r>
+        <w:rPr>
+          <w:color w:val="E7E6E6" w:themeColor="background2"/>
+        </w:rPr>
         <w:t xml:space="preserve">given </w:t>
       </w:r>
       <w:r>
+        <w:rPr>
+          <w:color w:val="E7E6E6" w:themeColor="background2"/>
+        </w:rPr>
         <w:t>description of the proj</w:t>
       </w:r>
       <w:r>
+        <w:rPr>
+          <w:color w:val="E7E6E6" w:themeColor="background2"/>
+        </w:rPr>
         <w:t>ect and further questioning of the project supervisor.</w:t>
       </w:r>
     </w:p>
     <w:p>
       <w:pPr>
         <w:jc w:val="both"/>
+        <w:rPr>
+          <w:color w:val="E7E6E6" w:themeColor="background2"/>
+        </w:rPr>
       </w:pPr>
       <w:r>
         <w:rPr>
           <w:b/>
           <w:bCs/>
+          <w:color w:val="E7E6E6" w:themeColor="background2"/>
         </w:rPr>
         <w:lastRenderedPageBreak/>
         <w:t>Planning</w:t>
@@ -11110,84 +11611,131 @@
         <w:rPr>
           <w:b/>
           <w:bCs/>
+          <w:color w:val="E7E6E6" w:themeColor="background2"/>
         </w:rPr>
         <w:t xml:space="preserve"> - </w:t>
       </w:r>
       <w:r>
+        <w:rPr>
+          <w:color w:val="E7E6E6" w:themeColor="background2"/>
+        </w:rPr>
         <w:t xml:space="preserve">The definition of how to solve the problem </w:t>
       </w:r>
       <w:r>
+        <w:rPr>
+          <w:color w:val="E7E6E6" w:themeColor="background2"/>
+        </w:rPr>
         <w:t>by outlining the details and goals to meet the defined requirements.</w:t>
       </w:r>
       <w:r>
+        <w:rPr>
+          <w:color w:val="E7E6E6" w:themeColor="background2"/>
+        </w:rPr>
         <w:t xml:space="preserve"> This phase was completed by the production of the initial report seen in appendix [%], the project plan seen in figure [%], and a conceptual high-level product design. </w:t>
       </w:r>
     </w:p>
     <w:p>
       <w:pPr>
         <w:jc w:val="both"/>
+        <w:rPr>
+          <w:color w:val="E7E6E6" w:themeColor="background2"/>
+        </w:rPr>
       </w:pPr>
       <w:r>
         <w:rPr>
           <w:b/>
           <w:bCs/>
+          <w:color w:val="E7E6E6" w:themeColor="background2"/>
         </w:rPr>
         <w:t xml:space="preserve">Execution - </w:t>
       </w:r>
       <w:r>
+        <w:rPr>
+          <w:color w:val="E7E6E6" w:themeColor="background2"/>
+        </w:rPr>
         <w:t>The working phase where the plan designed in the previous phase is put into action and the product is developed.</w:t>
       </w:r>
       <w:r>
+        <w:rPr>
+          <w:color w:val="E7E6E6" w:themeColor="background2"/>
+        </w:rPr>
         <w:t xml:space="preserve"> This was completed according to the created project plan and was finished in its majority by the project demonstration day on the 29</w:t>
       </w:r>
       <w:r>
         <w:rPr>
+          <w:color w:val="E7E6E6" w:themeColor="background2"/>
           <w:vertAlign w:val="superscript"/>
         </w:rPr>
         <w:t xml:space="preserve">th </w:t>
       </w:r>
       <w:r>
+        <w:rPr>
+          <w:color w:val="E7E6E6" w:themeColor="background2"/>
+        </w:rPr>
         <w:t>of April 2024.</w:t>
       </w:r>
     </w:p>
     <w:p>
       <w:pPr>
         <w:jc w:val="both"/>
+        <w:rPr>
+          <w:color w:val="E7E6E6" w:themeColor="background2"/>
+        </w:rPr>
       </w:pPr>
       <w:r>
         <w:rPr>
           <w:b/>
           <w:bCs/>
+          <w:color w:val="E7E6E6" w:themeColor="background2"/>
         </w:rPr>
         <w:t xml:space="preserve">Controlling &amp; Monitoring - </w:t>
       </w:r>
       <w:r>
+        <w:rPr>
+          <w:color w:val="E7E6E6" w:themeColor="background2"/>
+        </w:rPr>
         <w:t>This phase runs alongside the execution phase and involves tracking progress and adjusting the workflow to remove potential roadblocks.</w:t>
       </w:r>
     </w:p>
     <w:p>
       <w:pPr>
         <w:jc w:val="both"/>
+        <w:rPr>
+          <w:color w:val="E7E6E6" w:themeColor="background2"/>
+        </w:rPr>
       </w:pPr>
       <w:r>
         <w:rPr>
           <w:b/>
           <w:bCs/>
+          <w:color w:val="E7E6E6" w:themeColor="background2"/>
         </w:rPr>
         <w:t xml:space="preserve">Closure - </w:t>
       </w:r>
       <w:r>
+        <w:rPr>
+          <w:color w:val="E7E6E6" w:themeColor="background2"/>
+        </w:rPr>
         <w:t>Reflecting on the progress and results to officially end the project.</w:t>
       </w:r>
       <w:r>
+        <w:rPr>
+          <w:color w:val="E7E6E6" w:themeColor="background2"/>
+        </w:rPr>
         <w:t xml:space="preserve"> This phase is conducted through analysis of project results, documentation of completed work and reflection of project success which is represented by this document.</w:t>
       </w:r>
     </w:p>
     <w:p>
       <w:pPr>
         <w:jc w:val="both"/>
-      </w:pPr>
-      <w:r>
+        <w:rPr>
+          <w:color w:val="E7E6E6" w:themeColor="background2"/>
+        </w:rPr>
+      </w:pPr>
+      <w:r>
+        <w:rPr>
+          <w:color w:val="E7E6E6" w:themeColor="background2"/>
+        </w:rPr>
         <w:t>Each phase was given a set of weeks to complete within the project plan, and every Friday a review of the plan was conducted to monitor progress and aid in modifying the plan in the case of unexpected roadblocks.</w:t>
       </w:r>
     </w:p>
@@ -11197,105 +11745,158 @@
         <w:rPr>
           <w:b/>
           <w:bCs/>
+          <w:color w:val="E7E6E6" w:themeColor="background2"/>
         </w:rPr>
       </w:pPr>
     </w:p>
     <w:p>
       <w:pPr>
         <w:pStyle w:val="Heading2"/>
-      </w:pPr>
-      <w:r>
+        <w:rPr>
+          <w:color w:val="E7E6E6" w:themeColor="background2"/>
+        </w:rPr>
+      </w:pPr>
+      <w:r>
+        <w:rPr>
+          <w:color w:val="E7E6E6" w:themeColor="background2"/>
+        </w:rPr>
         <w:t>Project Management Reflection</w:t>
       </w:r>
     </w:p>
     <w:p>
       <w:pPr>
         <w:jc w:val="both"/>
-      </w:pPr>
-      <w:r>
-        <w:t xml:space="preserve">The project went according to plan through to the development of the physical layer. Due to unfamiliarity with robot kinematics, little in-depth design was created in the planning phase of the project with the assumption that with the knowledge of what each section of the physical layer needed to accomplish, figuring out how to accomplish it would not be a notable obstacle. This led to the physical layers’ development taking far longer than expected, over-running its planned development time by a week despite completing the logic layer a week earlier than expected. </w:t>
-      </w:r>
-      <w:r>
+        <w:rPr>
+          <w:color w:val="E7E6E6" w:themeColor="background2"/>
+        </w:rPr>
+      </w:pPr>
+      <w:r>
+        <w:rPr>
+          <w:color w:val="E7E6E6" w:themeColor="background2"/>
+        </w:rPr>
+        <w:t xml:space="preserve">The project went according to plan through to the development of the physical layer. Due to unfamiliarity with robot kinematics, little in-depth design was created in the planning phase of the project with the assumption that with the knowledge of what each section of the physical layer needed to accomplish, figuring out how to accomplish it would not be a notable obstacle. This led to the physical layers’ development taking far longer than expected, over-running its planned development time by a week despite completing the logic layer earlier than expected. </w:t>
+      </w:r>
+      <w:r>
+        <w:rPr>
+          <w:color w:val="E7E6E6" w:themeColor="background2"/>
+        </w:rPr>
         <w:t>Due to overrunning the deadline, the project goal was instead</w:t>
       </w:r>
       <w:r>
+        <w:rPr>
+          <w:color w:val="E7E6E6" w:themeColor="background2"/>
+        </w:rPr>
         <w:t xml:space="preserve"> completed by defining a simple physical layer rule to use for feedback such as “is the module at the top of the stack and hence, can be picked up in an environment with gravity by a stationary arm”</w:t>
       </w:r>
       <w:r>
+        <w:rPr>
+          <w:color w:val="E7E6E6" w:themeColor="background2"/>
+        </w:rPr>
         <w:t>; allowing the remainder of the project to be completed, making</w:t>
       </w:r>
       <w:r>
-        <w:t xml:space="preserve"> it possible to develop and analyse a range of feedback strategies without </w:t>
-      </w:r>
-      <w:r>
+        <w:rPr>
+          <w:color w:val="E7E6E6" w:themeColor="background2"/>
+        </w:rPr>
+        <w:t xml:space="preserve"> it possible to develop and analyse feedback strategies without </w:t>
+      </w:r>
+      <w:r>
+        <w:rPr>
+          <w:color w:val="E7E6E6" w:themeColor="background2"/>
+        </w:rPr>
         <w:t>sacrificing time to develop</w:t>
       </w:r>
       <w:r>
+        <w:rPr>
+          <w:color w:val="E7E6E6" w:themeColor="background2"/>
+        </w:rPr>
         <w:t xml:space="preserve"> a mostly unused and complex simulation.</w:t>
       </w:r>
       <w:r>
+        <w:rPr>
+          <w:color w:val="E7E6E6" w:themeColor="background2"/>
+        </w:rPr>
         <w:t xml:space="preserve"> </w:t>
       </w:r>
     </w:p>
     <w:p>
       <w:pPr>
         <w:jc w:val="both"/>
-      </w:pPr>
-      <w:r>
+        <w:rPr>
+          <w:color w:val="E7E6E6" w:themeColor="background2"/>
+        </w:rPr>
+      </w:pPr>
+      <w:r>
+        <w:rPr>
+          <w:color w:val="E7E6E6" w:themeColor="background2"/>
+        </w:rPr>
         <w:t xml:space="preserve">Despite the delay, the final product does match what was planned at the beginning of the project, and as such the goals of the project have been filled. This can be attributed to appropriate levels of slack in task timing guidelines and </w:t>
       </w:r>
       <w:r>
+        <w:rPr>
+          <w:color w:val="E7E6E6" w:themeColor="background2"/>
+        </w:rPr>
         <w:t>creatively making</w:t>
       </w:r>
       <w:r>
+        <w:rPr>
+          <w:color w:val="E7E6E6" w:themeColor="background2"/>
+        </w:rPr>
         <w:t xml:space="preserve"> use of out-of-the-box implementations</w:t>
       </w:r>
       <w:r>
+        <w:rPr>
+          <w:color w:val="E7E6E6" w:themeColor="background2"/>
+        </w:rPr>
         <w:t xml:space="preserve"> to decrease production time drastically and reduce complexity.</w:t>
       </w:r>
     </w:p>
-    <w:p/>
+    <w:p>
+      <w:pPr>
+        <w:rPr>
+          <w:color w:val="E7E6E6" w:themeColor="background2"/>
+        </w:rPr>
+      </w:pPr>
+    </w:p>
     <w:p>
       <w:pPr>
         <w:pStyle w:val="Heading2"/>
-      </w:pPr>
-      <w:r>
+        <w:rPr>
+          <w:color w:val="E7E6E6" w:themeColor="background2"/>
+        </w:rPr>
+      </w:pPr>
+      <w:r>
+        <w:rPr>
+          <w:color w:val="E7E6E6" w:themeColor="background2"/>
+        </w:rPr>
         <w:t>Risk Assessment</w:t>
       </w:r>
     </w:p>
     <w:p>
       <w:pPr>
         <w:rPr>
+          <w:color w:val="E7E6E6" w:themeColor="background2"/>
           <w:shd w:val="clear" w:color="auto" w:fill="FFFFFF"/>
         </w:rPr>
       </w:pPr>
       <w:r>
         <w:rPr>
+          <w:color w:val="E7E6E6" w:themeColor="background2"/>
           <w:shd w:val="clear" w:color="auto" w:fill="FFFFFF"/>
         </w:rPr>
-        <w:t xml:space="preserve">This section builds, and expands, on material previously included in the project Initial Report (see Appendix </w:t>
-      </w:r>
-      <w:r>
-        <w:rPr>
+        <w:t>This section builds, and expands, on material previously included in the project Initial Report (see Appendix %)</w:t>
+      </w:r>
+    </w:p>
+    <w:p>
+      <w:pPr>
+        <w:rPr>
+          <w:color w:val="E7E6E6" w:themeColor="background2"/>
           <w:shd w:val="clear" w:color="auto" w:fill="FFFFFF"/>
         </w:rPr>
-        <w:t>%</w:t>
-      </w:r>
-      <w:r>
-        <w:rPr>
-          <w:shd w:val="clear" w:color="auto" w:fill="FFFFFF"/>
-        </w:rPr>
-        <w:t>)</w:t>
-      </w:r>
-    </w:p>
-    <w:p>
-      <w:pPr>
-        <w:rPr>
-          <w:shd w:val="clear" w:color="auto" w:fill="FFFFFF"/>
-        </w:rPr>
-      </w:pPr>
-      <w:r>
-        <w:rPr>
+      </w:pPr>
+      <w:r>
+        <w:rPr>
+          <w:color w:val="E7E6E6" w:themeColor="background2"/>
           <w:shd w:val="clear" w:color="auto" w:fill="FFFFFF"/>
         </w:rPr>
         <w:t>Risk register:</w:t>
@@ -11323,11 +11924,13 @@
           <w:p>
             <w:pPr>
               <w:rPr>
+                <w:color w:val="E7E6E6" w:themeColor="background2"/>
                 <w:shd w:val="clear" w:color="auto" w:fill="FFFFFF"/>
               </w:rPr>
             </w:pPr>
             <w:r>
               <w:rPr>
+                <w:color w:val="E7E6E6" w:themeColor="background2"/>
                 <w:shd w:val="clear" w:color="auto" w:fill="FFFFFF"/>
               </w:rPr>
               <w:t>ID</w:t>
@@ -11341,11 +11944,13 @@
           <w:p>
             <w:pPr>
               <w:rPr>
+                <w:color w:val="E7E6E6" w:themeColor="background2"/>
                 <w:shd w:val="clear" w:color="auto" w:fill="FFFFFF"/>
               </w:rPr>
             </w:pPr>
             <w:r>
               <w:rPr>
+                <w:color w:val="E7E6E6" w:themeColor="background2"/>
                 <w:shd w:val="clear" w:color="auto" w:fill="FFFFFF"/>
               </w:rPr>
               <w:t>Risk Description</w:t>
@@ -11359,11 +11964,13 @@
           <w:p>
             <w:pPr>
               <w:rPr>
+                <w:color w:val="E7E6E6" w:themeColor="background2"/>
                 <w:shd w:val="clear" w:color="auto" w:fill="FFFFFF"/>
               </w:rPr>
             </w:pPr>
             <w:r>
               <w:rPr>
+                <w:color w:val="E7E6E6" w:themeColor="background2"/>
                 <w:shd w:val="clear" w:color="auto" w:fill="FFFFFF"/>
               </w:rPr>
               <w:t>Impact</w:t>
@@ -11377,11 +11984,13 @@
           <w:p>
             <w:pPr>
               <w:rPr>
+                <w:color w:val="E7E6E6" w:themeColor="background2"/>
                 <w:shd w:val="clear" w:color="auto" w:fill="FFFFFF"/>
               </w:rPr>
             </w:pPr>
             <w:r>
               <w:rPr>
+                <w:color w:val="E7E6E6" w:themeColor="background2"/>
                 <w:shd w:val="clear" w:color="auto" w:fill="FFFFFF"/>
               </w:rPr>
               <w:t>Risk Probability</w:t>
@@ -11395,11 +12004,13 @@
           <w:p>
             <w:pPr>
               <w:rPr>
+                <w:color w:val="E7E6E6" w:themeColor="background2"/>
                 <w:shd w:val="clear" w:color="auto" w:fill="FFFFFF"/>
               </w:rPr>
             </w:pPr>
             <w:r>
               <w:rPr>
+                <w:color w:val="E7E6E6" w:themeColor="background2"/>
                 <w:shd w:val="clear" w:color="auto" w:fill="FFFFFF"/>
               </w:rPr>
               <w:t>Mitigation of Risk</w:t>
@@ -11413,11 +12024,13 @@
           <w:p>
             <w:pPr>
               <w:rPr>
+                <w:color w:val="E7E6E6" w:themeColor="background2"/>
                 <w:shd w:val="clear" w:color="auto" w:fill="FFFFFF"/>
               </w:rPr>
             </w:pPr>
             <w:r>
               <w:rPr>
+                <w:color w:val="E7E6E6" w:themeColor="background2"/>
                 <w:shd w:val="clear" w:color="auto" w:fill="FFFFFF"/>
               </w:rPr>
               <w:t>Effectiveness during project</w:t>
@@ -11433,11 +12046,13 @@
           <w:p>
             <w:pPr>
               <w:rPr>
+                <w:color w:val="E7E6E6" w:themeColor="background2"/>
                 <w:shd w:val="clear" w:color="auto" w:fill="FFFFFF"/>
               </w:rPr>
             </w:pPr>
             <w:r>
               <w:rPr>
+                <w:color w:val="E7E6E6" w:themeColor="background2"/>
                 <w:shd w:val="clear" w:color="auto" w:fill="FFFFFF"/>
               </w:rPr>
               <w:t>1</w:t>
@@ -11451,10 +12066,14 @@
           <w:p>
             <w:pPr>
               <w:rPr>
+                <w:color w:val="E7E6E6" w:themeColor="background2"/>
                 <w:shd w:val="clear" w:color="auto" w:fill="FFFFFF"/>
               </w:rPr>
             </w:pPr>
             <w:r>
+              <w:rPr>
+                <w:color w:val="E7E6E6" w:themeColor="background2"/>
+              </w:rPr>
               <w:t>Missing or corrupted documents</w:t>
             </w:r>
           </w:p>
@@ -11466,11 +12085,13 @@
           <w:p>
             <w:pPr>
               <w:rPr>
+                <w:color w:val="E7E6E6" w:themeColor="background2"/>
                 <w:shd w:val="clear" w:color="auto" w:fill="FFFFFF"/>
               </w:rPr>
             </w:pPr>
             <w:r>
               <w:rPr>
+                <w:color w:val="E7E6E6" w:themeColor="background2"/>
                 <w:shd w:val="clear" w:color="auto" w:fill="FFFFFF"/>
               </w:rPr>
               <w:t>High</w:t>
@@ -11484,11 +12105,13 @@
           <w:p>
             <w:pPr>
               <w:rPr>
+                <w:color w:val="E7E6E6" w:themeColor="background2"/>
                 <w:shd w:val="clear" w:color="auto" w:fill="FFFFFF"/>
               </w:rPr>
             </w:pPr>
             <w:r>
               <w:rPr>
+                <w:color w:val="E7E6E6" w:themeColor="background2"/>
                 <w:shd w:val="clear" w:color="auto" w:fill="FFFFFF"/>
               </w:rPr>
               <w:t>Medium</w:t>
@@ -11502,10 +12125,14 @@
           <w:p>
             <w:pPr>
               <w:rPr>
+                <w:color w:val="E7E6E6" w:themeColor="background2"/>
                 <w:shd w:val="clear" w:color="auto" w:fill="FFFFFF"/>
               </w:rPr>
             </w:pPr>
             <w:r>
+              <w:rPr>
+                <w:color w:val="E7E6E6" w:themeColor="background2"/>
+              </w:rPr>
               <w:t>Documents are backed up to a GitHub repository</w:t>
             </w:r>
           </w:p>
@@ -11517,11 +12144,13 @@
           <w:p>
             <w:pPr>
               <w:rPr>
+                <w:color w:val="E7E6E6" w:themeColor="background2"/>
                 <w:shd w:val="clear" w:color="auto" w:fill="FFFFFF"/>
               </w:rPr>
             </w:pPr>
             <w:r>
               <w:rPr>
+                <w:color w:val="E7E6E6" w:themeColor="background2"/>
                 <w:shd w:val="clear" w:color="auto" w:fill="FFFFFF"/>
               </w:rPr>
               <w:t>Highly effective</w:t>
@@ -11537,11 +12166,13 @@
           <w:p>
             <w:pPr>
               <w:rPr>
+                <w:color w:val="E7E6E6" w:themeColor="background2"/>
                 <w:shd w:val="clear" w:color="auto" w:fill="FFFFFF"/>
               </w:rPr>
             </w:pPr>
             <w:r>
               <w:rPr>
+                <w:color w:val="E7E6E6" w:themeColor="background2"/>
                 <w:shd w:val="clear" w:color="auto" w:fill="FFFFFF"/>
               </w:rPr>
               <w:t>2</w:t>
@@ -11555,10 +12186,14 @@
           <w:p>
             <w:pPr>
               <w:rPr>
+                <w:color w:val="E7E6E6" w:themeColor="background2"/>
                 <w:shd w:val="clear" w:color="auto" w:fill="FFFFFF"/>
               </w:rPr>
             </w:pPr>
             <w:r>
+              <w:rPr>
+                <w:color w:val="E7E6E6" w:themeColor="background2"/>
+              </w:rPr>
               <w:t>Ambitions for project are too great for the project time limit</w:t>
             </w:r>
           </w:p>
@@ -11570,11 +12205,13 @@
           <w:p>
             <w:pPr>
               <w:rPr>
+                <w:color w:val="E7E6E6" w:themeColor="background2"/>
                 <w:shd w:val="clear" w:color="auto" w:fill="FFFFFF"/>
               </w:rPr>
             </w:pPr>
             <w:r>
               <w:rPr>
+                <w:color w:val="E7E6E6" w:themeColor="background2"/>
                 <w:shd w:val="clear" w:color="auto" w:fill="FFFFFF"/>
               </w:rPr>
               <w:t>High</w:t>
@@ -11588,11 +12225,13 @@
           <w:p>
             <w:pPr>
               <w:rPr>
+                <w:color w:val="E7E6E6" w:themeColor="background2"/>
                 <w:shd w:val="clear" w:color="auto" w:fill="FFFFFF"/>
               </w:rPr>
             </w:pPr>
             <w:r>
               <w:rPr>
+                <w:color w:val="E7E6E6" w:themeColor="background2"/>
                 <w:shd w:val="clear" w:color="auto" w:fill="FFFFFF"/>
               </w:rPr>
               <w:t>High</w:t>
@@ -11606,10 +12245,14 @@
           <w:p>
             <w:pPr>
               <w:rPr>
+                <w:color w:val="E7E6E6" w:themeColor="background2"/>
                 <w:shd w:val="clear" w:color="auto" w:fill="FFFFFF"/>
               </w:rPr>
             </w:pPr>
             <w:r>
+              <w:rPr>
+                <w:color w:val="E7E6E6" w:themeColor="background2"/>
+              </w:rPr>
               <w:t>Setting appropriate scope expectations from the beginning of the project</w:t>
             </w:r>
           </w:p>
@@ -11621,11 +12264,13 @@
           <w:p>
             <w:pPr>
               <w:rPr>
+                <w:color w:val="E7E6E6" w:themeColor="background2"/>
                 <w:shd w:val="clear" w:color="auto" w:fill="FFFFFF"/>
               </w:rPr>
             </w:pPr>
             <w:r>
               <w:rPr>
+                <w:color w:val="E7E6E6" w:themeColor="background2"/>
                 <w:shd w:val="clear" w:color="auto" w:fill="FFFFFF"/>
               </w:rPr>
               <w:t>Slightly effective – did not properly take into consideration prior knowledge</w:t>
@@ -11641,11 +12286,13 @@
           <w:p>
             <w:pPr>
               <w:rPr>
+                <w:color w:val="E7E6E6" w:themeColor="background2"/>
                 <w:shd w:val="clear" w:color="auto" w:fill="FFFFFF"/>
               </w:rPr>
             </w:pPr>
             <w:r>
               <w:rPr>
+                <w:color w:val="E7E6E6" w:themeColor="background2"/>
                 <w:shd w:val="clear" w:color="auto" w:fill="FFFFFF"/>
               </w:rPr>
               <w:lastRenderedPageBreak/>
@@ -11660,10 +12307,14 @@
           <w:p>
             <w:pPr>
               <w:rPr>
+                <w:color w:val="E7E6E6" w:themeColor="background2"/>
                 <w:shd w:val="clear" w:color="auto" w:fill="FFFFFF"/>
               </w:rPr>
             </w:pPr>
             <w:r>
+              <w:rPr>
+                <w:color w:val="E7E6E6" w:themeColor="background2"/>
+              </w:rPr>
               <w:t>Illness or work unavailability</w:t>
             </w:r>
           </w:p>
@@ -11675,11 +12326,13 @@
           <w:p>
             <w:pPr>
               <w:rPr>
+                <w:color w:val="E7E6E6" w:themeColor="background2"/>
                 <w:shd w:val="clear" w:color="auto" w:fill="FFFFFF"/>
               </w:rPr>
             </w:pPr>
             <w:r>
               <w:rPr>
+                <w:color w:val="E7E6E6" w:themeColor="background2"/>
                 <w:shd w:val="clear" w:color="auto" w:fill="FFFFFF"/>
               </w:rPr>
               <w:t>High</w:t>
@@ -11693,11 +12346,13 @@
           <w:p>
             <w:pPr>
               <w:rPr>
+                <w:color w:val="E7E6E6" w:themeColor="background2"/>
                 <w:shd w:val="clear" w:color="auto" w:fill="FFFFFF"/>
               </w:rPr>
             </w:pPr>
             <w:r>
               <w:rPr>
+                <w:color w:val="E7E6E6" w:themeColor="background2"/>
                 <w:shd w:val="clear" w:color="auto" w:fill="FFFFFF"/>
               </w:rPr>
               <w:t>Medium</w:t>
@@ -11711,10 +12366,14 @@
           <w:p>
             <w:pPr>
               <w:rPr>
+                <w:color w:val="E7E6E6" w:themeColor="background2"/>
                 <w:shd w:val="clear" w:color="auto" w:fill="FFFFFF"/>
               </w:rPr>
             </w:pPr>
             <w:r>
+              <w:rPr>
+                <w:color w:val="E7E6E6" w:themeColor="background2"/>
+              </w:rPr>
               <w:t>Record illness and provide proper explanation for missing work in final report. Decrease scope to provide meaningful results</w:t>
             </w:r>
           </w:p>
@@ -11726,47 +12385,55 @@
           <w:p>
             <w:pPr>
               <w:rPr>
+                <w:color w:val="E7E6E6" w:themeColor="background2"/>
                 <w:shd w:val="clear" w:color="auto" w:fill="FFFFFF"/>
               </w:rPr>
             </w:pPr>
             <w:r>
               <w:rPr>
+                <w:color w:val="E7E6E6" w:themeColor="background2"/>
                 <w:shd w:val="clear" w:color="auto" w:fill="FFFFFF"/>
               </w:rPr>
               <w:t>Highly effective</w:t>
             </w:r>
             <w:r>
               <w:rPr>
+                <w:color w:val="E7E6E6" w:themeColor="background2"/>
                 <w:shd w:val="clear" w:color="auto" w:fill="FFFFFF"/>
               </w:rPr>
               <w:t xml:space="preserve"> – Illness affected several weeks of the </w:t>
             </w:r>
             <w:r>
               <w:rPr>
+                <w:color w:val="E7E6E6" w:themeColor="background2"/>
                 <w:shd w:val="clear" w:color="auto" w:fill="FFFFFF"/>
               </w:rPr>
               <w:t>project;</w:t>
             </w:r>
             <w:r>
               <w:rPr>
+                <w:color w:val="E7E6E6" w:themeColor="background2"/>
                 <w:shd w:val="clear" w:color="auto" w:fill="FFFFFF"/>
               </w:rPr>
               <w:t xml:space="preserve"> </w:t>
             </w:r>
             <w:r>
               <w:rPr>
+                <w:color w:val="E7E6E6" w:themeColor="background2"/>
                 <w:shd w:val="clear" w:color="auto" w:fill="FFFFFF"/>
               </w:rPr>
               <w:t>However,</w:t>
             </w:r>
             <w:r>
               <w:rPr>
+                <w:color w:val="E7E6E6" w:themeColor="background2"/>
                 <w:shd w:val="clear" w:color="auto" w:fill="FFFFFF"/>
               </w:rPr>
               <w:t xml:space="preserve"> scope was reduced appropriately</w:t>
             </w:r>
             <w:r>
               <w:rPr>
+                <w:color w:val="E7E6E6" w:themeColor="background2"/>
                 <w:shd w:val="clear" w:color="auto" w:fill="FFFFFF"/>
               </w:rPr>
               <w:t xml:space="preserve"> </w:t>
@@ -11782,11 +12449,13 @@
           <w:p>
             <w:pPr>
               <w:rPr>
+                <w:color w:val="E7E6E6" w:themeColor="background2"/>
                 <w:shd w:val="clear" w:color="auto" w:fill="FFFFFF"/>
               </w:rPr>
             </w:pPr>
             <w:r>
               <w:rPr>
+                <w:color w:val="E7E6E6" w:themeColor="background2"/>
                 <w:shd w:val="clear" w:color="auto" w:fill="FFFFFF"/>
               </w:rPr>
               <w:t>4</w:t>
@@ -11800,10 +12469,14 @@
           <w:p>
             <w:pPr>
               <w:rPr>
+                <w:color w:val="E7E6E6" w:themeColor="background2"/>
                 <w:shd w:val="clear" w:color="auto" w:fill="FFFFFF"/>
               </w:rPr>
             </w:pPr>
             <w:r>
+              <w:rPr>
+                <w:color w:val="E7E6E6" w:themeColor="background2"/>
+              </w:rPr>
               <w:t>Losing test results</w:t>
             </w:r>
           </w:p>
@@ -11815,11 +12488,13 @@
           <w:p>
             <w:pPr>
               <w:rPr>
+                <w:color w:val="E7E6E6" w:themeColor="background2"/>
                 <w:shd w:val="clear" w:color="auto" w:fill="FFFFFF"/>
               </w:rPr>
             </w:pPr>
             <w:r>
               <w:rPr>
+                <w:color w:val="E7E6E6" w:themeColor="background2"/>
                 <w:shd w:val="clear" w:color="auto" w:fill="FFFFFF"/>
               </w:rPr>
               <w:t>Medium</w:t>
@@ -11833,11 +12508,13 @@
           <w:p>
             <w:pPr>
               <w:rPr>
+                <w:color w:val="E7E6E6" w:themeColor="background2"/>
                 <w:shd w:val="clear" w:color="auto" w:fill="FFFFFF"/>
               </w:rPr>
             </w:pPr>
             <w:r>
               <w:rPr>
+                <w:color w:val="E7E6E6" w:themeColor="background2"/>
                 <w:shd w:val="clear" w:color="auto" w:fill="FFFFFF"/>
               </w:rPr>
               <w:t>Medium</w:t>
@@ -11852,10 +12529,14 @@
             <w:pPr>
               <w:jc w:val="center"/>
               <w:rPr>
+                <w:color w:val="E7E6E6" w:themeColor="background2"/>
                 <w:shd w:val="clear" w:color="auto" w:fill="FFFFFF"/>
               </w:rPr>
             </w:pPr>
             <w:r>
+              <w:rPr>
+                <w:color w:val="E7E6E6" w:themeColor="background2"/>
+              </w:rPr>
               <w:t>Produce lab reports to document progress</w:t>
             </w:r>
           </w:p>
@@ -11867,11 +12548,13 @@
           <w:p>
             <w:pPr>
               <w:rPr>
+                <w:color w:val="E7E6E6" w:themeColor="background2"/>
                 <w:shd w:val="clear" w:color="auto" w:fill="FFFFFF"/>
               </w:rPr>
             </w:pPr>
             <w:r>
               <w:rPr>
+                <w:color w:val="E7E6E6" w:themeColor="background2"/>
                 <w:shd w:val="clear" w:color="auto" w:fill="FFFFFF"/>
               </w:rPr>
               <w:t>Highly effective</w:t>
@@ -11880,44 +12563,83 @@
         </w:tc>
       </w:tr>
     </w:tbl>
-    <w:p/>
-    <w:p/>
+    <w:p>
+      <w:pPr>
+        <w:rPr>
+          <w:color w:val="E7E6E6" w:themeColor="background2"/>
+        </w:rPr>
+      </w:pPr>
+    </w:p>
+    <w:p>
+      <w:pPr>
+        <w:rPr>
+          <w:color w:val="E7E6E6" w:themeColor="background2"/>
+        </w:rPr>
+      </w:pPr>
+    </w:p>
     <w:p>
       <w:pPr>
         <w:pStyle w:val="Heading2"/>
-      </w:pPr>
-      <w:r>
+        <w:rPr>
+          <w:color w:val="E7E6E6" w:themeColor="background2"/>
+        </w:rPr>
+      </w:pPr>
+      <w:r>
+        <w:rPr>
+          <w:color w:val="E7E6E6" w:themeColor="background2"/>
+        </w:rPr>
         <w:t>Evolution of Project Plan</w:t>
       </w:r>
     </w:p>
     <w:p>
       <w:pPr>
         <w:jc w:val="both"/>
-      </w:pPr>
-      <w:r>
-        <w:t>The project plan saw little modification over the project. During progress reviews during the project, if it was seen that a section of the project would overrun its deadline, alternative methods of reaching a functional overall system were found that involved sacrificing small features such as including module orientation and module connectivity directivity direction. These features were still considered in the completed implementation allowing them to be designed and implemented with relative ease when the project is further developed in the future.</w:t>
-      </w:r>
-    </w:p>
-    <w:p/>
+        <w:rPr>
+          <w:color w:val="E7E6E6" w:themeColor="background2"/>
+        </w:rPr>
+      </w:pPr>
+      <w:r>
+        <w:rPr>
+          <w:color w:val="E7E6E6" w:themeColor="background2"/>
+        </w:rPr>
+        <w:t>The project plan saw little modification over the project. During progress reviews during the project, if it was seen that a section of the project would overrun its deadline, alternative methods of reaching a functional overall system were found that involved sacrificing small features such as including module orientation and module connectivity direction. These features were still considered in the completed implementation allowing them to be designed and implemented with relative ease when the project is further developed in the future.</w:t>
+      </w:r>
+    </w:p>
+    <w:p>
+      <w:pPr>
+        <w:rPr>
+          <w:color w:val="E7E6E6" w:themeColor="background2"/>
+        </w:rPr>
+      </w:pPr>
+    </w:p>
     <w:p>
       <w:pPr>
         <w:pStyle w:val="Heading1"/>
         <w:rPr>
           <w:rFonts w:asciiTheme="minorHAnsi" w:eastAsiaTheme="minorHAnsi" w:hAnsiTheme="minorHAnsi" w:cstheme="minorBidi"/>
-          <w:color w:val="FF0000"/>
+          <w:color w:val="E7E6E6" w:themeColor="background2"/>
           <w:sz w:val="22"/>
           <w:szCs w:val="22"/>
         </w:rPr>
       </w:pPr>
       <w:r>
+        <w:rPr>
+          <w:color w:val="E7E6E6" w:themeColor="background2"/>
+        </w:rPr>
         <w:t>Conclusion</w:t>
       </w:r>
     </w:p>
     <w:p>
       <w:pPr>
         <w:jc w:val="both"/>
-      </w:pPr>
-      <w:r>
+        <w:rPr>
+          <w:color w:val="E7E6E6" w:themeColor="background2"/>
+        </w:rPr>
+      </w:pPr>
+      <w:r>
+        <w:rPr>
+          <w:color w:val="E7E6E6" w:themeColor="background2"/>
+        </w:rPr>
         <w:t>This paper details the development of a hybrid reconfiguration planning system through the completion of the following sub-objectives:</w:t>
       </w:r>
     </w:p>
@@ -11929,8 +12651,14 @@
           <w:numId w:val="50"/>
         </w:numPr>
         <w:jc w:val="both"/>
-      </w:pPr>
-      <w:r>
+        <w:rPr>
+          <w:color w:val="E7E6E6" w:themeColor="background2"/>
+        </w:rPr>
+      </w:pPr>
+      <w:r>
+        <w:rPr>
+          <w:color w:val="E7E6E6" w:themeColor="background2"/>
+        </w:rPr>
         <w:t>Development of a task planner to create high-level semantic solutions to state reconfiguration.</w:t>
       </w:r>
     </w:p>
@@ -11942,9 +12670,33 @@
           <w:numId w:val="50"/>
         </w:numPr>
         <w:jc w:val="both"/>
-      </w:pPr>
-      <w:r>
-        <w:t>Development of a motion planner to impose robot capabilities, geometry, and physical restraints on the semantic solution, and discard infeasible solutions and continue the search for solutions through feedback strategies.</w:t>
+        <w:rPr>
+          <w:color w:val="E7E6E6" w:themeColor="background2"/>
+        </w:rPr>
+      </w:pPr>
+      <w:r>
+        <w:rPr>
+          <w:color w:val="E7E6E6" w:themeColor="background2"/>
+        </w:rPr>
+        <w:t>Development of a motion planner to impose robot capabilities, geometry, and physical restraints on the semantic solution, and</w:t>
+      </w:r>
+      <w:r>
+        <w:rPr>
+          <w:color w:val="E7E6E6" w:themeColor="background2"/>
+        </w:rPr>
+        <w:t xml:space="preserve"> implementation of feedback strategies to</w:t>
+      </w:r>
+      <w:r>
+        <w:rPr>
+          <w:color w:val="E7E6E6" w:themeColor="background2"/>
+        </w:rPr>
+        <w:t xml:space="preserve"> discard infeasible solutions</w:t>
+      </w:r>
+      <w:r>
+        <w:rPr>
+          <w:color w:val="E7E6E6" w:themeColor="background2"/>
+        </w:rPr>
+        <w:t xml:space="preserve"> and continue the search.</w:t>
       </w:r>
     </w:p>
     <w:p>
@@ -11955,8 +12707,14 @@
           <w:numId w:val="50"/>
         </w:numPr>
         <w:jc w:val="both"/>
-      </w:pPr>
-      <w:r>
+        <w:rPr>
+          <w:color w:val="E7E6E6" w:themeColor="background2"/>
+        </w:rPr>
+      </w:pPr>
+      <w:r>
+        <w:rPr>
+          <w:color w:val="E7E6E6" w:themeColor="background2"/>
+        </w:rPr>
         <w:t>Development of state and state reconfiguration plan visualisation functions to create videos of reconfiguration simulations.</w:t>
       </w:r>
     </w:p>
@@ -11968,50 +12726,116 @@
           <w:numId w:val="50"/>
         </w:numPr>
         <w:jc w:val="both"/>
-      </w:pPr>
-      <w:r>
-        <w:t>Conduction testing of the system through various inputs to analyse performance.</w:t>
+        <w:rPr>
+          <w:color w:val="E7E6E6" w:themeColor="background2"/>
+        </w:rPr>
+      </w:pPr>
+      <w:r>
+        <w:rPr>
+          <w:color w:val="E7E6E6" w:themeColor="background2"/>
+        </w:rPr>
+        <w:t>Conducti</w:t>
+      </w:r>
+      <w:r>
+        <w:rPr>
+          <w:color w:val="E7E6E6" w:themeColor="background2"/>
+        </w:rPr>
+        <w:t>ng</w:t>
+      </w:r>
+      <w:r>
+        <w:rPr>
+          <w:color w:val="E7E6E6" w:themeColor="background2"/>
+        </w:rPr>
+        <w:t xml:space="preserve"> testing of the system through various inputs to analyse performance.</w:t>
       </w:r>
     </w:p>
     <w:p>
       <w:pPr>
         <w:jc w:val="both"/>
-      </w:pPr>
-      <w:r>
+        <w:rPr>
+          <w:color w:val="E7E6E6" w:themeColor="background2"/>
+        </w:rPr>
+      </w:pPr>
+      <w:r>
+        <w:rPr>
+          <w:color w:val="E7E6E6" w:themeColor="background2"/>
+        </w:rPr>
         <w:t xml:space="preserve">We demonstrate that the system can produce efficient solutions and potentially can be integrated with the robot arm in the lab to complete sub-objective 5. Though the implementation of </w:t>
       </w:r>
       <w:r>
+        <w:rPr>
+          <w:color w:val="E7E6E6" w:themeColor="background2"/>
+        </w:rPr>
         <w:t xml:space="preserve">enhanced </w:t>
       </w:r>
       <w:r>
+        <w:rPr>
+          <w:color w:val="E7E6E6" w:themeColor="background2"/>
+        </w:rPr>
         <w:t xml:space="preserve">feedback strategies is </w:t>
       </w:r>
       <w:r>
+        <w:rPr>
+          <w:color w:val="E7E6E6" w:themeColor="background2"/>
+        </w:rPr>
         <w:t>needed</w:t>
       </w:r>
       <w:r>
-        <w:t xml:space="preserve"> to improve generation time.</w:t>
-      </w:r>
-      <w:r>
+        <w:rPr>
+          <w:color w:val="E7E6E6" w:themeColor="background2"/>
+        </w:rPr>
+        <w:t xml:space="preserve"> to improve</w:t>
+      </w:r>
+      <w:r>
+        <w:rPr>
+          <w:color w:val="E7E6E6" w:themeColor="background2"/>
+        </w:rPr>
+        <w:t xml:space="preserve"> solution</w:t>
+      </w:r>
+      <w:r>
+        <w:rPr>
+          <w:color w:val="E7E6E6" w:themeColor="background2"/>
+        </w:rPr>
+        <w:t xml:space="preserve"> generation time.</w:t>
+      </w:r>
+      <w:r>
+        <w:rPr>
+          <w:color w:val="E7E6E6" w:themeColor="background2"/>
+        </w:rPr>
         <w:t xml:space="preserve"> The base high-level plan for the system has great potential for further development.</w:t>
       </w:r>
     </w:p>
     <w:p>
       <w:pPr>
         <w:pStyle w:val="Heading1"/>
-      </w:pPr>
-      <w:r>
+        <w:rPr>
+          <w:color w:val="E7E6E6" w:themeColor="background2"/>
+        </w:rPr>
+      </w:pPr>
+      <w:r>
+        <w:rPr>
+          <w:color w:val="E7E6E6" w:themeColor="background2"/>
+        </w:rPr>
         <w:t>Further Work</w:t>
       </w:r>
     </w:p>
     <w:p>
       <w:pPr>
         <w:jc w:val="both"/>
-      </w:pPr>
-      <w:r>
+        <w:rPr>
+          <w:color w:val="E7E6E6" w:themeColor="background2"/>
+        </w:rPr>
+      </w:pPr>
+      <w:r>
+        <w:rPr>
+          <w:color w:val="E7E6E6" w:themeColor="background2"/>
+        </w:rPr>
         <w:t xml:space="preserve">This base system provides many opportunities for future work to enhance its capabilities. From minor changes such as support for the movement of multiple modules at once, multiple mobile manipulators or introducing module orientation and connection direction; To major changes like introducing a failure memory to predict physical layer failures, a purpose-built implementation utilising parallel programming, or the modification of the program to work in real-time so it can compensate for a non-stationary environment. To further identify areas of improvement, the next suggested development of the project would be the creation of a function to generate random goal states from a starting state, to be input into the system. This would allow the automation and conduction of mass testing </w:t>
       </w:r>
       <w:r>
+        <w:rPr>
+          <w:color w:val="E7E6E6" w:themeColor="background2"/>
+        </w:rPr>
         <w:t>to develop a data set for analysis.</w:t>
       </w:r>
     </w:p>
@@ -14932,7 +15756,7 @@
   <w:abstractNum w:abstractNumId="18" w15:restartNumberingAfterBreak="0">
     <w:nsid w:val="1F9E2E01"/>
     <w:multiLevelType w:val="hybridMultilevel"/>
-    <w:tmpl w:val="3EC097BE"/>
+    <w:tmpl w:val="2662C636"/>
     <w:lvl w:ilvl="0" w:tplc="0C09000F">
       <w:start w:val="1"/>
       <w:numFmt w:val="decimal"/>

</xml_diff>